<commit_message>
added both heuristics. ucs give correct depth. heuristics give correct depth + 1
</commit_message>
<xml_diff>
--- a/Report.docx
+++ b/Report.docx
@@ -15,12 +15,398 @@
       <w:r>
         <w:t xml:space="preserve">Project 1</w:t>
       </w:r>
+      <w:r>
+        <w:rPr>
+          <w:highlight w:val="none"/>
+        </w:rPr>
+      </w:r>
+      <w:r/>
+    </w:p>
+    <w:p>
+      <w:pPr>
+        <w:contextualSpacing w:val="true"/>
+        <w:jc w:val="left"/>
+        <w:spacing w:lineRule="auto" w:line="240" w:after="0" w:before="0"/>
+        <w:rPr>
+          <w:highlight w:val="none"/>
+        </w:rPr>
+        <w:suppressLineNumbers w:val="0"/>
+      </w:pPr>
+      <w:r>
+        <w:rPr>
+          <w:highlight w:val="none"/>
+        </w:rPr>
+      </w:r>
+      <w:r>
+        <w:rPr>
+          <w:highlight w:val="none"/>
+        </w:rPr>
+      </w:r>
+      <w:r/>
+    </w:p>
+    <w:p>
+      <w:pPr>
+        <w:contextualSpacing w:val="true"/>
+        <w:jc w:val="left"/>
+        <w:spacing w:lineRule="auto" w:line="240" w:after="0" w:before="0"/>
+        <w:rPr>
+          <w:highlight w:val="none"/>
+        </w:rPr>
+        <w:suppressLineNumbers w:val="0"/>
+      </w:pPr>
+      <w:r>
+        <w:rPr>
+          <w:highlight w:val="none"/>
+        </w:rPr>
+        <w:t xml:space="preserve">Justin Pham</w:t>
+      </w:r>
+      <w:r>
+        <w:rPr>
+          <w:highlight w:val="none"/>
+        </w:rPr>
+      </w:r>
+      <w:r/>
+    </w:p>
+    <w:p>
+      <w:pPr>
+        <w:contextualSpacing w:val="true"/>
+        <w:jc w:val="left"/>
+        <w:spacing w:lineRule="auto" w:line="240" w:after="0" w:before="0"/>
+        <w:rPr>
+          <w:highlight w:val="none"/>
+        </w:rPr>
+        <w:suppressLineNumbers w:val="0"/>
+      </w:pPr>
+      <w:r>
+        <w:rPr>
+          <w:highlight w:val="none"/>
+        </w:rPr>
+        <w:t xml:space="preserve">SID 862114467</w:t>
+      </w:r>
+      <w:r>
+        <w:rPr>
+          <w:highlight w:val="none"/>
+        </w:rPr>
+      </w:r>
+      <w:r/>
+    </w:p>
+    <w:p>
+      <w:pPr>
+        <w:contextualSpacing w:val="true"/>
+        <w:jc w:val="left"/>
+        <w:spacing w:lineRule="auto" w:line="240" w:after="0" w:before="0"/>
+        <w:rPr>
+          <w:highlight w:val="none"/>
+        </w:rPr>
+        <w:suppressLineNumbers w:val="0"/>
+      </w:pPr>
+      <w:r>
+        <w:rPr>
+          <w:highlight w:val="none"/>
+        </w:rPr>
+        <w:t xml:space="preserve">Email </w:t>
+      </w:r>
+      <w:hyperlink r:id="rId10" w:tooltip="mailto:jpham079@ucr.edu" w:history="1">
+        <w:r>
+          <w:rPr>
+            <w:rStyle w:val="796"/>
+            <w:highlight w:val="none"/>
+          </w:rPr>
+          <w:t xml:space="preserve">jpham079@ucr.edu</w:t>
+        </w:r>
+        <w:r>
+          <w:rPr>
+            <w:rStyle w:val="796"/>
+            <w:highlight w:val="none"/>
+          </w:rPr>
+        </w:r>
+      </w:hyperlink>
+      <w:r>
+        <w:rPr>
+          <w:highlight w:val="none"/>
+        </w:rPr>
+      </w:r>
+      <w:r/>
+    </w:p>
+    <w:p>
+      <w:pPr>
+        <w:contextualSpacing w:val="true"/>
+        <w:jc w:val="left"/>
+        <w:spacing w:lineRule="auto" w:line="240" w:after="0" w:before="0"/>
+        <w:rPr>
+          <w:highlight w:val="none"/>
+        </w:rPr>
+        <w:suppressLineNumbers w:val="0"/>
+      </w:pPr>
+      <w:r>
+        <w:rPr>
+          <w:highlight w:val="none"/>
+        </w:rPr>
+        <w:t xml:space="preserve">Date Nov 5 2021</w:t>
+      </w:r>
+      <w:r>
+        <w:rPr>
+          <w:highlight w:val="none"/>
+        </w:rPr>
+      </w:r>
+      <w:r/>
+    </w:p>
+    <w:p>
+      <w:pPr>
+        <w:contextualSpacing w:val="true"/>
+        <w:jc w:val="left"/>
+        <w:spacing w:lineRule="auto" w:line="240" w:after="0" w:before="0"/>
+        <w:rPr>
+          <w:highlight w:val="none"/>
+        </w:rPr>
+        <w:suppressLineNumbers w:val="0"/>
+      </w:pPr>
+      <w:r>
+        <w:rPr>
+          <w:highlight w:val="none"/>
+        </w:rPr>
+      </w:r>
+      <w:r>
+        <w:rPr>
+          <w:highlight w:val="none"/>
+        </w:rPr>
+      </w:r>
+      <w:r/>
+    </w:p>
+    <w:p>
+      <w:pPr>
+        <w:contextualSpacing w:val="true"/>
+        <w:jc w:val="left"/>
+        <w:spacing w:lineRule="auto" w:line="240" w:after="0" w:before="0"/>
+        <w:rPr>
+          <w:highlight w:val="none"/>
+        </w:rPr>
+        <w:suppressLineNumbers w:val="0"/>
+      </w:pPr>
+      <w:r>
+        <w:rPr>
+          <w:highlight w:val="none"/>
+        </w:rPr>
+        <w:t xml:space="preserve">To complete this assignment, I consulted:</w:t>
+      </w:r>
+      <w:r>
+        <w:rPr>
+          <w:highlight w:val="none"/>
+        </w:rPr>
+      </w:r>
       <w:r/>
       <w:r>
         <w:rPr>
           <w:highlight w:val="none"/>
         </w:rPr>
       </w:r>
+      <w:r>
+        <w:rPr>
+          <w:highlight w:val="none"/>
+        </w:rPr>
+      </w:r>
+    </w:p>
+    <w:p>
+      <w:pPr>
+        <w:pStyle w:val="818"/>
+        <w:numPr>
+          <w:ilvl w:val="0"/>
+          <w:numId w:val="1"/>
+        </w:numPr>
+        <w:contextualSpacing w:val="true"/>
+        <w:jc w:val="left"/>
+        <w:spacing w:lineRule="auto" w:line="240" w:after="0" w:before="0"/>
+        <w:rPr>
+          <w:highlight w:val="none"/>
+        </w:rPr>
+        <w:suppressLineNumbers w:val="0"/>
+      </w:pPr>
+      <w:r>
+        <w:rPr>
+          <w:highlight w:val="none"/>
+        </w:rPr>
+        <w:t xml:space="preserve">Blind Search and Heuristic Search slides</w:t>
+      </w:r>
+      <w:r>
+        <w:rPr>
+          <w:highlight w:val="none"/>
+        </w:rPr>
+      </w:r>
+      <w:r/>
+    </w:p>
+    <w:p>
+      <w:pPr>
+        <w:pStyle w:val="818"/>
+        <w:numPr>
+          <w:ilvl w:val="0"/>
+          <w:numId w:val="1"/>
+        </w:numPr>
+        <w:contextualSpacing w:val="true"/>
+        <w:jc w:val="left"/>
+        <w:spacing w:lineRule="auto" w:line="240" w:after="0" w:before="0"/>
+        <w:rPr>
+          <w:highlight w:val="none"/>
+        </w:rPr>
+        <w:suppressLineNumbers w:val="0"/>
+      </w:pPr>
+      <w:r>
+        <w:rPr>
+          <w:highlight w:val="none"/>
+        </w:rPr>
+        <w:t xml:space="preserve">Notes take during lecture</w:t>
+      </w:r>
+      <w:r>
+        <w:rPr>
+          <w:highlight w:val="none"/>
+        </w:rPr>
+      </w:r>
+      <w:r/>
+    </w:p>
+    <w:p>
+      <w:pPr>
+        <w:pStyle w:val="818"/>
+        <w:numPr>
+          <w:ilvl w:val="0"/>
+          <w:numId w:val="1"/>
+        </w:numPr>
+        <w:contextualSpacing w:val="true"/>
+        <w:jc w:val="left"/>
+        <w:spacing w:lineRule="auto" w:line="240" w:after="0" w:before="0"/>
+        <w:rPr>
+          <w:highlight w:val="none"/>
+        </w:rPr>
+        <w:suppressLineNumbers w:val="0"/>
+      </w:pPr>
+      <w:r>
+        <w:rPr>
+          <w:highlight w:val="none"/>
+        </w:rPr>
+        <w:t xml:space="preserve">C++ documentation </w:t>
+      </w:r>
+      <w:r>
+        <w:rPr>
+          <w:highlight w:val="none"/>
+        </w:rPr>
+      </w:r>
+      <w:r/>
+    </w:p>
+    <w:p>
+      <w:pPr>
+        <w:pStyle w:val="818"/>
+        <w:numPr>
+          <w:ilvl w:val="1"/>
+          <w:numId w:val="1"/>
+        </w:numPr>
+        <w:contextualSpacing w:val="true"/>
+        <w:jc w:val="left"/>
+        <w:spacing w:lineRule="auto" w:line="240" w:after="0" w:before="0"/>
+        <w:rPr>
+          <w:highlight w:val="none"/>
+        </w:rPr>
+        <w:suppressLineNumbers w:val="0"/>
+      </w:pPr>
+      <w:r>
+        <w:rPr>
+          <w:highlight w:val="none"/>
+        </w:rPr>
+      </w:r>
+      <w:hyperlink r:id="rId11" w:tooltip="https://www.cplusplus.com" w:history="1">
+        <w:r>
+          <w:rPr>
+            <w:rStyle w:val="796"/>
+            <w:highlight w:val="none"/>
+          </w:rPr>
+          <w:t xml:space="preserve">https://www.cplusplus.com</w:t>
+        </w:r>
+        <w:r>
+          <w:rPr>
+            <w:rStyle w:val="796"/>
+            <w:highlight w:val="none"/>
+          </w:rPr>
+        </w:r>
+      </w:hyperlink>
+      <w:r>
+        <w:rPr>
+          <w:highlight w:val="none"/>
+        </w:rPr>
+      </w:r>
+      <w:r/>
+    </w:p>
+    <w:p>
+      <w:pPr>
+        <w:pStyle w:val="818"/>
+        <w:numPr>
+          <w:ilvl w:val="0"/>
+          <w:numId w:val="1"/>
+        </w:numPr>
+        <w:contextualSpacing w:val="true"/>
+        <w:jc w:val="left"/>
+        <w:spacing w:lineRule="auto" w:line="240" w:after="0" w:before="0"/>
+        <w:rPr>
+          <w:highlight w:val="none"/>
+        </w:rPr>
+        <w:suppressLineNumbers w:val="0"/>
+      </w:pPr>
+      <w:r>
+        <w:rPr>
+          <w:highlight w:val="none"/>
+        </w:rPr>
+        <w:t xml:space="preserve">The following YouTube video to understand what counts as one “move”</w:t>
+      </w:r>
+      <w:r>
+        <w:rPr>
+          <w:highlight w:val="none"/>
+        </w:rPr>
+      </w:r>
+    </w:p>
+    <w:p>
+      <w:pPr>
+        <w:pStyle w:val="818"/>
+        <w:numPr>
+          <w:ilvl w:val="1"/>
+          <w:numId w:val="1"/>
+        </w:numPr>
+        <w:contextualSpacing w:val="true"/>
+        <w:jc w:val="left"/>
+        <w:spacing w:lineRule="auto" w:line="240" w:after="0" w:before="0"/>
+        <w:rPr>
+          <w:highlight w:val="none"/>
+        </w:rPr>
+        <w:suppressLineNumbers w:val="0"/>
+      </w:pPr>
+      <w:r>
+        <w:rPr>
+          <w:highlight w:val="none"/>
+        </w:rPr>
+      </w:r>
+      <w:hyperlink r:id="rId12" w:tooltip="https://www.youtube.com/watch?v=o4ZDw9oFlP8" w:history="1">
+        <w:r>
+          <w:rPr>
+            <w:rStyle w:val="796"/>
+            <w:highlight w:val="none"/>
+          </w:rPr>
+        </w:r>
+        <w:r>
+          <w:rPr>
+            <w:rStyle w:val="796"/>
+            <w:highlight w:val="none"/>
+          </w:rPr>
+          <w:t xml:space="preserve">https://www.youtube.com/watch?v=o4ZDw9oFlP8</w:t>
+        </w:r>
+        <w:r>
+          <w:rPr>
+            <w:rStyle w:val="796"/>
+            <w:highlight w:val="none"/>
+          </w:rPr>
+        </w:r>
+        <w:r>
+          <w:rPr>
+            <w:rStyle w:val="796"/>
+            <w:highlight w:val="none"/>
+          </w:rPr>
+        </w:r>
+      </w:hyperlink>
+      <w:r/>
       <w:r>
         <w:rPr>
           <w:highlight w:val="none"/>
@@ -47,6 +433,7 @@
           <w:highlight w:val="none"/>
         </w:rPr>
       </w:r>
+      <w:r/>
     </w:p>
     <w:p>
       <w:pPr>
@@ -54,379 +441,79 @@
         <w:jc w:val="left"/>
         <w:spacing w:lineRule="auto" w:line="240" w:after="0" w:before="0"/>
         <w:rPr>
+          <w:b w:val="false"/>
+          <w:sz w:val="22"/>
           <w:highlight w:val="none"/>
         </w:rPr>
         <w:suppressLineNumbers w:val="0"/>
       </w:pPr>
       <w:r>
         <w:rPr>
-          <w:highlight w:val="none"/>
-        </w:rPr>
-        <w:t xml:space="preserve">Justin Pham</w:t>
+          <w:sz w:val="22"/>
+          <w:highlight w:val="none"/>
+        </w:rPr>
+        <w:t xml:space="preserve">All code is original except for subroutines for </w:t>
       </w:r>
       <w:r>
         <w:rPr>
-          <w:highlight w:val="none"/>
-        </w:rPr>
+          <w:b/>
+          <w:sz w:val="22"/>
+          <w:highlight w:val="none"/>
+        </w:rPr>
+        <w:t xml:space="preserve">vector</w:t>
       </w:r>
+      <w:r>
+        <w:rPr>
+          <w:b w:val="false"/>
+          <w:sz w:val="22"/>
+          <w:highlight w:val="none"/>
+        </w:rPr>
+        <w:t xml:space="preserve">, </w:t>
+      </w:r>
+      <w:r>
+        <w:rPr>
+          <w:b/>
+          <w:sz w:val="22"/>
+          <w:highlight w:val="none"/>
+        </w:rPr>
+        <w:t xml:space="preserve">priority_queue</w:t>
+      </w:r>
+      <w:r>
+        <w:rPr>
+          <w:b w:val="false"/>
+          <w:sz w:val="22"/>
+          <w:highlight w:val="none"/>
+        </w:rPr>
+        <w:t xml:space="preserve">, and </w:t>
+      </w:r>
+      <w:r>
+        <w:rPr>
+          <w:b/>
+          <w:sz w:val="22"/>
+          <w:highlight w:val="none"/>
+        </w:rPr>
+        <w:t xml:space="preserve">string</w:t>
+      </w:r>
+      <w:r>
+        <w:rPr>
+          <w:b w:val="false"/>
+          <w:sz w:val="22"/>
+          <w:highlight w:val="none"/>
+        </w:rPr>
+        <w:t xml:space="preserve"> functions</w:t>
+      </w:r>
+      <w:r>
+        <w:rPr>
+          <w:b w:val="false"/>
+          <w:sz w:val="24"/>
+          <w:highlight w:val="none"/>
+        </w:rPr>
+      </w:r>
+      <w:r/>
     </w:p>
     <w:p>
       <w:pPr>
-        <w:contextualSpacing w:val="true"/>
-        <w:jc w:val="left"/>
-        <w:spacing w:lineRule="auto" w:line="240" w:after="0" w:before="0"/>
-        <w:rPr>
-          <w:highlight w:val="none"/>
-        </w:rPr>
-        <w:suppressLineNumbers w:val="0"/>
-      </w:pPr>
-      <w:r>
-        <w:rPr>
-          <w:highlight w:val="none"/>
-        </w:rPr>
-        <w:t xml:space="preserve">SID 862114467</w:t>
-      </w:r>
-      <w:r>
-        <w:rPr>
-          <w:highlight w:val="none"/>
-        </w:rPr>
-      </w:r>
-    </w:p>
-    <w:p>
-      <w:pPr>
-        <w:contextualSpacing w:val="true"/>
-        <w:jc w:val="left"/>
-        <w:spacing w:lineRule="auto" w:line="240" w:after="0" w:before="0"/>
-        <w:rPr>
-          <w:highlight w:val="none"/>
-        </w:rPr>
-        <w:suppressLineNumbers w:val="0"/>
-      </w:pPr>
-      <w:r>
-        <w:rPr>
-          <w:highlight w:val="none"/>
-        </w:rPr>
-        <w:t xml:space="preserve">Email </w:t>
-      </w:r>
-      <w:hyperlink r:id="rId10" w:tooltip="mailto:jpham079@ucr.edu" w:history="1">
-        <w:r>
-          <w:rPr>
-            <w:rStyle w:val="172"/>
-            <w:highlight w:val="none"/>
-          </w:rPr>
-          <w:t xml:space="preserve">jpham079@ucr.edu</w:t>
-        </w:r>
-        <w:r>
-          <w:rPr>
-            <w:rStyle w:val="172"/>
-            <w:highlight w:val="none"/>
-          </w:rPr>
-        </w:r>
-      </w:hyperlink>
-      <w:r/>
-      <w:r>
-        <w:rPr>
-          <w:highlight w:val="none"/>
-        </w:rPr>
-      </w:r>
-    </w:p>
-    <w:p>
-      <w:pPr>
-        <w:contextualSpacing w:val="true"/>
-        <w:jc w:val="left"/>
-        <w:spacing w:lineRule="auto" w:line="240" w:after="0" w:before="0"/>
-        <w:rPr>
-          <w:highlight w:val="none"/>
-        </w:rPr>
-        <w:suppressLineNumbers w:val="0"/>
-      </w:pPr>
-      <w:r>
-        <w:rPr>
-          <w:highlight w:val="none"/>
-        </w:rPr>
-        <w:t xml:space="preserve">Date Nov 5 2021</w:t>
-      </w:r>
-      <w:r>
-        <w:rPr>
-          <w:highlight w:val="none"/>
-        </w:rPr>
-      </w:r>
-    </w:p>
-    <w:p>
-      <w:pPr>
-        <w:contextualSpacing w:val="true"/>
-        <w:jc w:val="left"/>
-        <w:spacing w:lineRule="auto" w:line="240" w:after="0" w:before="0"/>
-        <w:rPr>
-          <w:highlight w:val="none"/>
-        </w:rPr>
-        <w:suppressLineNumbers w:val="0"/>
-      </w:pPr>
-      <w:r>
-        <w:rPr>
-          <w:highlight w:val="none"/>
-        </w:rPr>
-      </w:r>
-      <w:r>
-        <w:rPr>
-          <w:highlight w:val="none"/>
-        </w:rPr>
-      </w:r>
-    </w:p>
-    <w:p>
-      <w:pPr>
-        <w:contextualSpacing w:val="true"/>
-        <w:jc w:val="left"/>
-        <w:spacing w:lineRule="auto" w:line="240" w:after="0" w:before="0"/>
-        <w:rPr>
-          <w:highlight w:val="none"/>
-        </w:rPr>
-        <w:suppressLineNumbers w:val="0"/>
-      </w:pPr>
-      <w:r>
-        <w:rPr>
-          <w:highlight w:val="none"/>
-        </w:rPr>
-        <w:t xml:space="preserve">To complete this assignment, I consulted:</w:t>
-      </w:r>
-      <w:r>
-        <w:rPr>
-          <w:highlight w:val="none"/>
-        </w:rPr>
-      </w:r>
-    </w:p>
-    <w:p>
-      <w:pPr>
-        <w:pStyle w:val="602"/>
-        <w:numPr>
-          <w:ilvl w:val="0"/>
-          <w:numId w:val="1"/>
-        </w:numPr>
-        <w:contextualSpacing w:val="true"/>
-        <w:jc w:val="left"/>
-        <w:spacing w:lineRule="auto" w:line="240" w:after="0" w:before="0"/>
-        <w:rPr>
-          <w:highlight w:val="none"/>
-        </w:rPr>
-        <w:suppressLineNumbers w:val="0"/>
-      </w:pPr>
-      <w:r>
-        <w:rPr>
-          <w:highlight w:val="none"/>
-        </w:rPr>
-        <w:t xml:space="preserve">Blind Search and Heuristic Search slides</w:t>
-      </w:r>
-      <w:r>
-        <w:rPr>
-          <w:highlight w:val="none"/>
-        </w:rPr>
-      </w:r>
-    </w:p>
-    <w:p>
-      <w:pPr>
-        <w:pStyle w:val="602"/>
-        <w:numPr>
-          <w:ilvl w:val="0"/>
-          <w:numId w:val="1"/>
-        </w:numPr>
-        <w:contextualSpacing w:val="true"/>
-        <w:jc w:val="left"/>
-        <w:spacing w:lineRule="auto" w:line="240" w:after="0" w:before="0"/>
-        <w:rPr>
-          <w:highlight w:val="none"/>
-        </w:rPr>
-        <w:suppressLineNumbers w:val="0"/>
-      </w:pPr>
-      <w:r>
-        <w:rPr>
-          <w:highlight w:val="none"/>
-        </w:rPr>
-        <w:t xml:space="preserve">Notes take during lecture</w:t>
-      </w:r>
-      <w:r>
-        <w:rPr>
-          <w:highlight w:val="none"/>
-        </w:rPr>
-      </w:r>
-    </w:p>
-    <w:p>
-      <w:pPr>
-        <w:pStyle w:val="602"/>
-        <w:numPr>
-          <w:ilvl w:val="0"/>
-          <w:numId w:val="1"/>
-        </w:numPr>
-        <w:contextualSpacing w:val="true"/>
-        <w:jc w:val="left"/>
-        <w:spacing w:lineRule="auto" w:line="240" w:after="0" w:before="0"/>
-        <w:rPr>
-          <w:highlight w:val="none"/>
-        </w:rPr>
-        <w:suppressLineNumbers w:val="0"/>
-      </w:pPr>
-      <w:r>
-        <w:rPr>
-          <w:highlight w:val="none"/>
-        </w:rPr>
-        <w:t xml:space="preserve">C++ documentation </w:t>
-      </w:r>
-      <w:r>
-        <w:rPr>
-          <w:highlight w:val="none"/>
-        </w:rPr>
-      </w:r>
-    </w:p>
-    <w:p>
-      <w:pPr>
-        <w:pStyle w:val="602"/>
-        <w:numPr>
-          <w:ilvl w:val="1"/>
-          <w:numId w:val="1"/>
-        </w:numPr>
-        <w:contextualSpacing w:val="true"/>
-        <w:jc w:val="left"/>
-        <w:spacing w:lineRule="auto" w:line="240" w:after="0" w:before="0"/>
-        <w:rPr>
-          <w:highlight w:val="none"/>
-        </w:rPr>
-        <w:suppressLineNumbers w:val="0"/>
-      </w:pPr>
-      <w:r>
-        <w:rPr>
-          <w:highlight w:val="none"/>
-        </w:rPr>
-      </w:r>
-      <w:hyperlink r:id="rId11" w:tooltip="https://www.cplusplus.com" w:history="1">
-        <w:r>
-          <w:rPr>
-            <w:rStyle w:val="172"/>
-            <w:highlight w:val="none"/>
-          </w:rPr>
-          <w:t xml:space="preserve">https://www.cplusplus.com</w:t>
-        </w:r>
-        <w:r>
-          <w:rPr>
-            <w:rStyle w:val="172"/>
-            <w:highlight w:val="none"/>
-          </w:rPr>
-        </w:r>
-      </w:hyperlink>
-      <w:r/>
-      <w:r>
-        <w:rPr>
-          <w:highlight w:val="none"/>
-        </w:rPr>
-      </w:r>
-      <w:r>
-        <w:rPr>
-          <w:highlight w:val="none"/>
-        </w:rPr>
-      </w:r>
-      <w:r>
-        <w:rPr>
-          <w:highlight w:val="none"/>
-        </w:rPr>
-      </w:r>
-    </w:p>
-    <w:p>
-      <w:pPr>
-        <w:contextualSpacing w:val="true"/>
-        <w:jc w:val="left"/>
-        <w:spacing w:lineRule="auto" w:line="240" w:after="0" w:before="0"/>
-        <w:rPr>
-          <w:highlight w:val="none"/>
-        </w:rPr>
-        <w:suppressLineNumbers w:val="0"/>
-      </w:pPr>
-      <w:r>
-        <w:rPr>
-          <w:highlight w:val="none"/>
-        </w:rPr>
-      </w:r>
-      <w:r>
-        <w:rPr>
-          <w:highlight w:val="none"/>
-        </w:rPr>
-      </w:r>
-    </w:p>
-    <w:p>
-      <w:pPr>
-        <w:contextualSpacing w:val="true"/>
-        <w:jc w:val="left"/>
-        <w:spacing w:lineRule="auto" w:line="240" w:after="0" w:before="0"/>
-        <w:rPr>
-          <w:b w:val="false"/>
-          <w:sz w:val="22"/>
-          <w:highlight w:val="none"/>
-        </w:rPr>
-        <w:suppressLineNumbers w:val="0"/>
-      </w:pPr>
-      <w:r>
-        <w:rPr>
-          <w:sz w:val="22"/>
-          <w:highlight w:val="none"/>
-        </w:rPr>
-        <w:t xml:space="preserve">All code is original except for subroutines for </w:t>
-      </w:r>
-      <w:r>
-        <w:rPr>
-          <w:b/>
-          <w:sz w:val="22"/>
-          <w:highlight w:val="none"/>
-        </w:rPr>
-        <w:t xml:space="preserve">vector</w:t>
-      </w:r>
-      <w:r>
-        <w:rPr>
-          <w:b w:val="false"/>
-          <w:sz w:val="22"/>
-          <w:highlight w:val="none"/>
-        </w:rPr>
-        <w:t xml:space="preserve">, </w:t>
-      </w:r>
-      <w:r>
-        <w:rPr>
-          <w:b/>
-          <w:sz w:val="22"/>
-          <w:highlight w:val="none"/>
-        </w:rPr>
-        <w:t xml:space="preserve">priority_queue</w:t>
-      </w:r>
-      <w:r>
-        <w:rPr>
-          <w:b w:val="false"/>
-          <w:sz w:val="22"/>
-          <w:highlight w:val="none"/>
-        </w:rPr>
-        <w:t xml:space="preserve">, and </w:t>
-      </w:r>
-      <w:r>
-        <w:rPr>
-          <w:b/>
-          <w:sz w:val="22"/>
-          <w:highlight w:val="none"/>
-        </w:rPr>
-        <w:t xml:space="preserve">string</w:t>
-      </w:r>
-      <w:r>
-        <w:rPr>
-          <w:b w:val="false"/>
-          <w:sz w:val="22"/>
-          <w:highlight w:val="none"/>
-        </w:rPr>
-        <w:t xml:space="preserve"> functions</w:t>
-      </w:r>
-      <w:r>
-        <w:rPr>
-          <w:b w:val="false"/>
-          <w:sz w:val="24"/>
-          <w:highlight w:val="none"/>
-        </w:rPr>
-      </w:r>
-    </w:p>
-    <w:p>
-      <w:pPr>
-        <w:pStyle w:val="602"/>
+        <w:pStyle w:val="818"/>
         <w:numPr>
           <w:ilvl w:val="0"/>
           <w:numId w:val="2"/>
@@ -480,10 +567,11 @@
           <w:highlight w:val="none"/>
         </w:rPr>
       </w:r>
+      <w:r/>
     </w:p>
     <w:p>
       <w:pPr>
-        <w:pStyle w:val="602"/>
+        <w:pStyle w:val="818"/>
         <w:numPr>
           <w:ilvl w:val="0"/>
           <w:numId w:val="2"/>
@@ -521,10 +609,11 @@
           <w:highlight w:val="none"/>
         </w:rPr>
       </w:r>
+      <w:r/>
     </w:p>
     <w:p>
       <w:pPr>
-        <w:pStyle w:val="602"/>
+        <w:pStyle w:val="818"/>
         <w:numPr>
           <w:ilvl w:val="1"/>
           <w:numId w:val="2"/>
@@ -594,6 +683,7 @@
           <w:highlight w:val="none"/>
         </w:rPr>
       </w:r>
+      <w:r/>
     </w:p>
     <w:p>
       <w:pPr>
@@ -621,6 +711,7 @@
           <w:highlight w:val="none"/>
         </w:rPr>
       </w:r>
+      <w:r/>
     </w:p>
     <w:p>
       <w:pPr>
@@ -649,6 +740,7 @@
           <w:highlight w:val="none"/>
         </w:rPr>
       </w:r>
+      <w:r/>
     </w:p>
     <w:p>
       <w:pPr>
@@ -676,6 +768,7 @@
           <w:highlight w:val="none"/>
         </w:rPr>
       </w:r>
+      <w:r/>
     </w:p>
     <w:p>
       <w:pPr>
@@ -703,6 +796,7 @@
           <w:highlight w:val="none"/>
         </w:rPr>
       </w:r>
+      <w:r/>
     </w:p>
     <w:p>
       <w:pPr>
@@ -730,6 +824,7 @@
           <w:highlight w:val="none"/>
         </w:rPr>
       </w:r>
+      <w:r/>
     </w:p>
     <w:p>
       <w:pPr>
@@ -757,6 +852,7 @@
           <w:highlight w:val="none"/>
         </w:rPr>
       </w:r>
+      <w:r/>
     </w:p>
     <w:p>
       <w:pPr>
@@ -784,6 +880,7 @@
           <w:highlight w:val="none"/>
         </w:rPr>
       </w:r>
+      <w:r/>
     </w:p>
     <w:p>
       <w:pPr>
@@ -811,6 +908,7 @@
           <w:highlight w:val="none"/>
         </w:rPr>
       </w:r>
+      <w:r/>
     </w:p>
     <w:p>
       <w:pPr>
@@ -838,6 +936,7 @@
           <w:highlight w:val="none"/>
         </w:rPr>
       </w:r>
+      <w:r/>
     </w:p>
     <w:p>
       <w:pPr>
@@ -865,6 +964,7 @@
           <w:highlight w:val="none"/>
         </w:rPr>
       </w:r>
+      <w:r/>
     </w:p>
     <w:p>
       <w:pPr>
@@ -892,6 +992,7 @@
           <w:highlight w:val="none"/>
         </w:rPr>
       </w:r>
+      <w:r/>
     </w:p>
     <w:p>
       <w:pPr>
@@ -919,6 +1020,7 @@
           <w:highlight w:val="none"/>
         </w:rPr>
       </w:r>
+      <w:r/>
     </w:p>
     <w:p>
       <w:pPr>
@@ -946,6 +1048,7 @@
           <w:highlight w:val="none"/>
         </w:rPr>
       </w:r>
+      <w:r/>
     </w:p>
     <w:p>
       <w:pPr>
@@ -973,6 +1076,7 @@
           <w:highlight w:val="none"/>
         </w:rPr>
       </w:r>
+      <w:r/>
     </w:p>
     <w:p>
       <w:pPr>
@@ -1000,6 +1104,7 @@
           <w:highlight w:val="none"/>
         </w:rPr>
       </w:r>
+      <w:r/>
     </w:p>
     <w:p>
       <w:pPr>
@@ -1027,6 +1132,7 @@
           <w:highlight w:val="none"/>
         </w:rPr>
       </w:r>
+      <w:r/>
     </w:p>
     <w:p>
       <w:pPr>
@@ -1054,6 +1160,7 @@
           <w:highlight w:val="none"/>
         </w:rPr>
       </w:r>
+      <w:r/>
     </w:p>
     <w:p>
       <w:pPr>
@@ -1081,6 +1188,7 @@
           <w:highlight w:val="none"/>
         </w:rPr>
       </w:r>
+      <w:r/>
     </w:p>
     <w:p>
       <w:pPr>
@@ -1108,6 +1216,7 @@
           <w:highlight w:val="none"/>
         </w:rPr>
       </w:r>
+      <w:r/>
     </w:p>
     <w:p>
       <w:pPr>
@@ -1135,6 +1244,7 @@
           <w:highlight w:val="none"/>
         </w:rPr>
       </w:r>
+      <w:r/>
     </w:p>
     <w:p>
       <w:pPr>
@@ -1162,6 +1272,7 @@
           <w:highlight w:val="none"/>
         </w:rPr>
       </w:r>
+      <w:r/>
     </w:p>
     <w:p>
       <w:pPr>
@@ -1189,6 +1300,7 @@
           <w:highlight w:val="none"/>
         </w:rPr>
       </w:r>
+      <w:r/>
     </w:p>
     <w:p>
       <w:pPr>
@@ -1216,6 +1328,7 @@
           <w:highlight w:val="none"/>
         </w:rPr>
       </w:r>
+      <w:r/>
     </w:p>
     <w:p>
       <w:pPr>
@@ -1243,6 +1356,7 @@
           <w:highlight w:val="none"/>
         </w:rPr>
       </w:r>
+      <w:r/>
     </w:p>
     <w:p>
       <w:pPr>
@@ -1270,6 +1384,7 @@
           <w:highlight w:val="none"/>
         </w:rPr>
       </w:r>
+      <w:r/>
     </w:p>
     <w:p>
       <w:pPr>
@@ -1297,6 +1412,7 @@
           <w:highlight w:val="none"/>
         </w:rPr>
       </w:r>
+      <w:r/>
     </w:p>
     <w:p>
       <w:pPr>
@@ -1324,6 +1440,7 @@
           <w:highlight w:val="none"/>
         </w:rPr>
       </w:r>
+      <w:r/>
     </w:p>
     <w:p>
       <w:pPr>
@@ -1351,6 +1468,7 @@
           <w:highlight w:val="none"/>
         </w:rPr>
       </w:r>
+      <w:r/>
     </w:p>
     <w:p>
       <w:pPr>
@@ -1378,6 +1496,7 @@
           <w:highlight w:val="none"/>
         </w:rPr>
       </w:r>
+      <w:r/>
     </w:p>
     <w:p>
       <w:pPr>
@@ -1405,6 +1524,7 @@
           <w:highlight w:val="none"/>
         </w:rPr>
       </w:r>
+      <w:r/>
     </w:p>
     <w:p>
       <w:pPr>
@@ -1432,6 +1552,7 @@
           <w:highlight w:val="none"/>
         </w:rPr>
       </w:r>
+      <w:r/>
     </w:p>
     <w:p>
       <w:pPr>
@@ -1459,6 +1580,7 @@
           <w:highlight w:val="none"/>
         </w:rPr>
       </w:r>
+      <w:r/>
     </w:p>
     <w:p>
       <w:pPr>
@@ -1486,6 +1608,7 @@
           <w:highlight w:val="none"/>
         </w:rPr>
       </w:r>
+      <w:r/>
     </w:p>
     <w:p>
       <w:pPr>
@@ -1513,6 +1636,7 @@
           <w:highlight w:val="none"/>
         </w:rPr>
       </w:r>
+      <w:r/>
     </w:p>
     <w:p>
       <w:pPr>
@@ -1540,6 +1664,7 @@
           <w:highlight w:val="none"/>
         </w:rPr>
       </w:r>
+      <w:r/>
     </w:p>
     <w:p>
       <w:pPr>
@@ -1567,6 +1692,7 @@
           <w:highlight w:val="none"/>
         </w:rPr>
       </w:r>
+      <w:r/>
     </w:p>
     <w:p>
       <w:pPr>
@@ -1595,6 +1721,7 @@
           <w:highlight w:val="none"/>
         </w:rPr>
       </w:r>
+      <w:r/>
     </w:p>
     <w:sectPr>
       <w:footnotePr/>
@@ -1616,7 +1743,6 @@
       <w:pPr>
         <w:spacing w:lineRule="auto" w:line="240" w:after="0"/>
       </w:pPr>
-      <w:r/>
       <w:r>
         <w:separator/>
       </w:r>
@@ -1628,7 +1754,6 @@
       <w:pPr>
         <w:spacing w:lineRule="auto" w:line="240" w:after="0"/>
       </w:pPr>
-      <w:r/>
       <w:r>
         <w:continuationSeparator/>
       </w:r>
@@ -1645,7 +1770,6 @@
       <w:pPr>
         <w:spacing w:lineRule="auto" w:line="240" w:after="0"/>
       </w:pPr>
-      <w:r/>
       <w:r>
         <w:separator/>
       </w:r>
@@ -1657,7 +1781,6 @@
       <w:pPr>
         <w:spacing w:lineRule="auto" w:line="240" w:after="0"/>
       </w:pPr>
-      <w:r/>
       <w:r>
         <w:continuationSeparator/>
       </w:r>
@@ -2092,11 +2215,11 @@
     <w:lsdException w:name="Bibliography" w:uiPriority="37"/>
     <w:lsdException w:name="TOC Heading" w:uiPriority="39" w:qFormat="1"/>
   </w:latentStyles>
-  <w:style w:type="paragraph" w:styleId="11">
+  <w:style w:type="paragraph" w:styleId="638">
     <w:name w:val="Heading 1"/>
-    <w:basedOn w:val="598"/>
-    <w:next w:val="598"/>
-    <w:link w:val="12"/>
+    <w:basedOn w:val="814"/>
+    <w:next w:val="814"/>
+    <w:link w:val="639"/>
     <w:qFormat/>
     <w:uiPriority w:val="9"/>
     <w:rPr>
@@ -2111,10 +2234,9 @@
       <w:outlineLvl w:val="0"/>
     </w:pPr>
   </w:style>
-  <w:style w:type="character" w:styleId="12">
+  <w:style w:type="character" w:styleId="639">
     <w:name w:val="Heading 1 Char"/>
-    <w:basedOn w:val="9"/>
-    <w:link w:val="11"/>
+    <w:link w:val="638"/>
     <w:uiPriority w:val="9"/>
     <w:rPr>
       <w:rFonts w:ascii="Arial" w:hAnsi="Arial" w:cs="Arial" w:eastAsia="Arial"/>
@@ -2122,11 +2244,11 @@
       <w:szCs w:val="40"/>
     </w:rPr>
   </w:style>
-  <w:style w:type="paragraph" w:styleId="13">
+  <w:style w:type="paragraph" w:styleId="640">
     <w:name w:val="Heading 2"/>
-    <w:basedOn w:val="598"/>
-    <w:next w:val="598"/>
-    <w:link w:val="14"/>
+    <w:basedOn w:val="814"/>
+    <w:next w:val="814"/>
+    <w:link w:val="641"/>
     <w:qFormat/>
     <w:uiPriority w:val="9"/>
     <w:unhideWhenUsed/>
@@ -2141,21 +2263,20 @@
       <w:outlineLvl w:val="1"/>
     </w:pPr>
   </w:style>
-  <w:style w:type="character" w:styleId="14">
+  <w:style w:type="character" w:styleId="641">
     <w:name w:val="Heading 2 Char"/>
-    <w:basedOn w:val="9"/>
-    <w:link w:val="13"/>
+    <w:link w:val="640"/>
     <w:uiPriority w:val="9"/>
     <w:rPr>
       <w:rFonts w:ascii="Arial" w:hAnsi="Arial" w:cs="Arial" w:eastAsia="Arial"/>
       <w:sz w:val="34"/>
     </w:rPr>
   </w:style>
-  <w:style w:type="paragraph" w:styleId="15">
+  <w:style w:type="paragraph" w:styleId="642">
     <w:name w:val="Heading 3"/>
-    <w:basedOn w:val="598"/>
-    <w:next w:val="598"/>
-    <w:link w:val="16"/>
+    <w:basedOn w:val="814"/>
+    <w:next w:val="814"/>
+    <w:link w:val="643"/>
     <w:qFormat/>
     <w:uiPriority w:val="9"/>
     <w:unhideWhenUsed/>
@@ -2171,10 +2292,9 @@
       <w:outlineLvl w:val="2"/>
     </w:pPr>
   </w:style>
-  <w:style w:type="character" w:styleId="16">
+  <w:style w:type="character" w:styleId="643">
     <w:name w:val="Heading 3 Char"/>
-    <w:basedOn w:val="9"/>
-    <w:link w:val="15"/>
+    <w:link w:val="642"/>
     <w:uiPriority w:val="9"/>
     <w:rPr>
       <w:rFonts w:ascii="Arial" w:hAnsi="Arial" w:cs="Arial" w:eastAsia="Arial"/>
@@ -2182,11 +2302,11 @@
       <w:szCs w:val="30"/>
     </w:rPr>
   </w:style>
-  <w:style w:type="paragraph" w:styleId="17">
+  <w:style w:type="paragraph" w:styleId="644">
     <w:name w:val="Heading 4"/>
-    <w:basedOn w:val="598"/>
-    <w:next w:val="598"/>
-    <w:link w:val="18"/>
+    <w:basedOn w:val="814"/>
+    <w:next w:val="814"/>
+    <w:link w:val="645"/>
     <w:qFormat/>
     <w:uiPriority w:val="9"/>
     <w:unhideWhenUsed/>
@@ -2204,10 +2324,9 @@
       <w:outlineLvl w:val="3"/>
     </w:pPr>
   </w:style>
-  <w:style w:type="character" w:styleId="18">
+  <w:style w:type="character" w:styleId="645">
     <w:name w:val="Heading 4 Char"/>
-    <w:basedOn w:val="9"/>
-    <w:link w:val="17"/>
+    <w:link w:val="644"/>
     <w:uiPriority w:val="9"/>
     <w:rPr>
       <w:rFonts w:ascii="Arial" w:hAnsi="Arial" w:cs="Arial" w:eastAsia="Arial"/>
@@ -2217,11 +2336,11 @@
       <w:szCs w:val="26"/>
     </w:rPr>
   </w:style>
-  <w:style w:type="paragraph" w:styleId="19">
+  <w:style w:type="paragraph" w:styleId="646">
     <w:name w:val="Heading 5"/>
-    <w:basedOn w:val="598"/>
-    <w:next w:val="598"/>
-    <w:link w:val="20"/>
+    <w:basedOn w:val="814"/>
+    <w:next w:val="814"/>
+    <w:link w:val="647"/>
     <w:qFormat/>
     <w:uiPriority w:val="9"/>
     <w:unhideWhenUsed/>
@@ -2239,10 +2358,9 @@
       <w:outlineLvl w:val="4"/>
     </w:pPr>
   </w:style>
-  <w:style w:type="character" w:styleId="20">
+  <w:style w:type="character" w:styleId="647">
     <w:name w:val="Heading 5 Char"/>
-    <w:basedOn w:val="9"/>
-    <w:link w:val="19"/>
+    <w:link w:val="646"/>
     <w:uiPriority w:val="9"/>
     <w:rPr>
       <w:rFonts w:ascii="Arial" w:hAnsi="Arial" w:cs="Arial" w:eastAsia="Arial"/>
@@ -2252,11 +2370,11 @@
       <w:szCs w:val="24"/>
     </w:rPr>
   </w:style>
-  <w:style w:type="paragraph" w:styleId="21">
+  <w:style w:type="paragraph" w:styleId="648">
     <w:name w:val="Heading 6"/>
-    <w:basedOn w:val="598"/>
-    <w:next w:val="598"/>
-    <w:link w:val="22"/>
+    <w:basedOn w:val="814"/>
+    <w:next w:val="814"/>
+    <w:link w:val="649"/>
     <w:qFormat/>
     <w:uiPriority w:val="9"/>
     <w:unhideWhenUsed/>
@@ -2274,10 +2392,9 @@
       <w:outlineLvl w:val="5"/>
     </w:pPr>
   </w:style>
-  <w:style w:type="character" w:styleId="22">
+  <w:style w:type="character" w:styleId="649">
     <w:name w:val="Heading 6 Char"/>
-    <w:basedOn w:val="9"/>
-    <w:link w:val="21"/>
+    <w:link w:val="648"/>
     <w:uiPriority w:val="9"/>
     <w:rPr>
       <w:rFonts w:ascii="Arial" w:hAnsi="Arial" w:cs="Arial" w:eastAsia="Arial"/>
@@ -2287,11 +2404,11 @@
       <w:szCs w:val="22"/>
     </w:rPr>
   </w:style>
-  <w:style w:type="paragraph" w:styleId="23">
+  <w:style w:type="paragraph" w:styleId="650">
     <w:name w:val="Heading 7"/>
-    <w:basedOn w:val="598"/>
-    <w:next w:val="598"/>
-    <w:link w:val="24"/>
+    <w:basedOn w:val="814"/>
+    <w:next w:val="814"/>
+    <w:link w:val="651"/>
     <w:qFormat/>
     <w:uiPriority w:val="9"/>
     <w:unhideWhenUsed/>
@@ -2311,10 +2428,9 @@
       <w:outlineLvl w:val="6"/>
     </w:pPr>
   </w:style>
-  <w:style w:type="character" w:styleId="24">
+  <w:style w:type="character" w:styleId="651">
     <w:name w:val="Heading 7 Char"/>
-    <w:basedOn w:val="9"/>
-    <w:link w:val="23"/>
+    <w:link w:val="650"/>
     <w:uiPriority w:val="9"/>
     <w:rPr>
       <w:rFonts w:ascii="Arial" w:hAnsi="Arial" w:cs="Arial" w:eastAsia="Arial"/>
@@ -2326,11 +2442,11 @@
       <w:szCs w:val="22"/>
     </w:rPr>
   </w:style>
-  <w:style w:type="paragraph" w:styleId="25">
+  <w:style w:type="paragraph" w:styleId="652">
     <w:name w:val="Heading 8"/>
-    <w:basedOn w:val="598"/>
-    <w:next w:val="598"/>
-    <w:link w:val="26"/>
+    <w:basedOn w:val="814"/>
+    <w:next w:val="814"/>
+    <w:link w:val="653"/>
     <w:qFormat/>
     <w:uiPriority w:val="9"/>
     <w:unhideWhenUsed/>
@@ -2348,10 +2464,9 @@
       <w:outlineLvl w:val="7"/>
     </w:pPr>
   </w:style>
-  <w:style w:type="character" w:styleId="26">
+  <w:style w:type="character" w:styleId="653">
     <w:name w:val="Heading 8 Char"/>
-    <w:basedOn w:val="9"/>
-    <w:link w:val="25"/>
+    <w:link w:val="652"/>
     <w:uiPriority w:val="9"/>
     <w:rPr>
       <w:rFonts w:ascii="Arial" w:hAnsi="Arial" w:cs="Arial" w:eastAsia="Arial"/>
@@ -2361,11 +2476,11 @@
       <w:szCs w:val="22"/>
     </w:rPr>
   </w:style>
-  <w:style w:type="paragraph" w:styleId="27">
+  <w:style w:type="paragraph" w:styleId="654">
     <w:name w:val="Heading 9"/>
-    <w:basedOn w:val="598"/>
-    <w:next w:val="598"/>
-    <w:link w:val="28"/>
+    <w:basedOn w:val="814"/>
+    <w:next w:val="814"/>
+    <w:link w:val="655"/>
     <w:qFormat/>
     <w:uiPriority w:val="9"/>
     <w:unhideWhenUsed/>
@@ -2383,10 +2498,9 @@
       <w:outlineLvl w:val="8"/>
     </w:pPr>
   </w:style>
-  <w:style w:type="character" w:styleId="28">
+  <w:style w:type="character" w:styleId="655">
     <w:name w:val="Heading 9 Char"/>
-    <w:basedOn w:val="9"/>
-    <w:link w:val="27"/>
+    <w:link w:val="654"/>
     <w:uiPriority w:val="9"/>
     <w:rPr>
       <w:rFonts w:ascii="Arial" w:hAnsi="Arial" w:cs="Arial" w:eastAsia="Arial"/>
@@ -2396,11 +2510,11 @@
       <w:szCs w:val="21"/>
     </w:rPr>
   </w:style>
-  <w:style w:type="paragraph" w:styleId="32">
+  <w:style w:type="paragraph" w:styleId="656">
     <w:name w:val="Title"/>
-    <w:basedOn w:val="598"/>
-    <w:next w:val="598"/>
-    <w:link w:val="33"/>
+    <w:basedOn w:val="814"/>
+    <w:next w:val="814"/>
+    <w:link w:val="657"/>
     <w:qFormat/>
     <w:uiPriority w:val="10"/>
     <w:rPr>
@@ -2412,21 +2526,20 @@
       <w:spacing w:after="200" w:before="300"/>
     </w:pPr>
   </w:style>
-  <w:style w:type="character" w:styleId="33">
+  <w:style w:type="character" w:styleId="657">
     <w:name w:val="Title Char"/>
-    <w:basedOn w:val="9"/>
-    <w:link w:val="32"/>
+    <w:link w:val="656"/>
     <w:uiPriority w:val="10"/>
     <w:rPr>
       <w:sz w:val="48"/>
       <w:szCs w:val="48"/>
     </w:rPr>
   </w:style>
-  <w:style w:type="paragraph" w:styleId="34">
+  <w:style w:type="paragraph" w:styleId="658">
     <w:name w:val="Subtitle"/>
-    <w:basedOn w:val="598"/>
-    <w:next w:val="598"/>
-    <w:link w:val="35"/>
+    <w:basedOn w:val="814"/>
+    <w:next w:val="814"/>
+    <w:link w:val="659"/>
     <w:qFormat/>
     <w:uiPriority w:val="11"/>
     <w:rPr>
@@ -2437,21 +2550,20 @@
       <w:spacing w:after="200" w:before="200"/>
     </w:pPr>
   </w:style>
-  <w:style w:type="character" w:styleId="35">
+  <w:style w:type="character" w:styleId="659">
     <w:name w:val="Subtitle Char"/>
-    <w:basedOn w:val="9"/>
-    <w:link w:val="34"/>
+    <w:link w:val="658"/>
     <w:uiPriority w:val="11"/>
     <w:rPr>
       <w:sz w:val="24"/>
       <w:szCs w:val="24"/>
     </w:rPr>
   </w:style>
-  <w:style w:type="paragraph" w:styleId="36">
+  <w:style w:type="paragraph" w:styleId="660">
     <w:name w:val="Quote"/>
-    <w:basedOn w:val="598"/>
-    <w:next w:val="598"/>
-    <w:link w:val="37"/>
+    <w:basedOn w:val="814"/>
+    <w:next w:val="814"/>
+    <w:link w:val="661"/>
     <w:qFormat/>
     <w:uiPriority w:val="29"/>
     <w:rPr>
@@ -2461,19 +2573,19 @@
       <w:ind w:left="720" w:right="720"/>
     </w:pPr>
   </w:style>
-  <w:style w:type="character" w:styleId="37">
+  <w:style w:type="character" w:styleId="661">
     <w:name w:val="Quote Char"/>
-    <w:link w:val="36"/>
+    <w:link w:val="660"/>
     <w:uiPriority w:val="29"/>
     <w:rPr>
       <w:i/>
     </w:rPr>
   </w:style>
-  <w:style w:type="paragraph" w:styleId="38">
+  <w:style w:type="paragraph" w:styleId="662">
     <w:name w:val="Intense Quote"/>
-    <w:basedOn w:val="598"/>
-    <w:next w:val="598"/>
-    <w:link w:val="39"/>
+    <w:basedOn w:val="814"/>
+    <w:next w:val="814"/>
+    <w:link w:val="663"/>
     <w:qFormat/>
     <w:uiPriority w:val="30"/>
     <w:rPr>
@@ -2491,18 +2603,18 @@
       </w:pBdr>
     </w:pPr>
   </w:style>
-  <w:style w:type="character" w:styleId="39">
+  <w:style w:type="character" w:styleId="663">
     <w:name w:val="Intense Quote Char"/>
-    <w:link w:val="38"/>
+    <w:link w:val="662"/>
     <w:uiPriority w:val="30"/>
     <w:rPr>
       <w:i/>
     </w:rPr>
   </w:style>
-  <w:style w:type="paragraph" w:styleId="40">
+  <w:style w:type="paragraph" w:styleId="664">
     <w:name w:val="Header"/>
-    <w:basedOn w:val="598"/>
-    <w:link w:val="41"/>
+    <w:basedOn w:val="814"/>
+    <w:link w:val="665"/>
     <w:uiPriority w:val="99"/>
     <w:unhideWhenUsed/>
     <w:pPr>
@@ -2513,16 +2625,15 @@
       </w:tabs>
     </w:pPr>
   </w:style>
-  <w:style w:type="character" w:styleId="41">
+  <w:style w:type="character" w:styleId="665">
     <w:name w:val="Header Char"/>
-    <w:basedOn w:val="9"/>
-    <w:link w:val="40"/>
+    <w:link w:val="664"/>
     <w:uiPriority w:val="99"/>
   </w:style>
-  <w:style w:type="paragraph" w:styleId="42">
+  <w:style w:type="paragraph" w:styleId="666">
     <w:name w:val="Footer"/>
-    <w:basedOn w:val="598"/>
-    <w:link w:val="45"/>
+    <w:basedOn w:val="814"/>
+    <w:link w:val="669"/>
     <w:uiPriority w:val="99"/>
     <w:unhideWhenUsed/>
     <w:pPr>
@@ -2533,16 +2644,15 @@
       </w:tabs>
     </w:pPr>
   </w:style>
-  <w:style w:type="character" w:styleId="43">
+  <w:style w:type="character" w:styleId="667">
     <w:name w:val="Footer Char"/>
-    <w:basedOn w:val="9"/>
-    <w:link w:val="42"/>
+    <w:link w:val="666"/>
     <w:uiPriority w:val="99"/>
   </w:style>
-  <w:style w:type="paragraph" w:styleId="44">
+  <w:style w:type="paragraph" w:styleId="668">
     <w:name w:val="Caption"/>
-    <w:basedOn w:val="598"/>
-    <w:next w:val="598"/>
+    <w:basedOn w:val="814"/>
+    <w:next w:val="814"/>
     <w:qFormat/>
     <w:uiPriority w:val="35"/>
     <w:semiHidden/>
@@ -2558,15 +2668,15 @@
       <w:spacing w:lineRule="auto" w:line="276"/>
     </w:pPr>
   </w:style>
-  <w:style w:type="character" w:styleId="45">
+  <w:style w:type="character" w:styleId="669">
     <w:name w:val="Caption Char"/>
-    <w:basedOn w:val="44"/>
-    <w:link w:val="42"/>
+    <w:basedOn w:val="668"/>
+    <w:link w:val="666"/>
     <w:uiPriority w:val="99"/>
   </w:style>
-  <w:style w:type="table" w:styleId="46">
+  <w:style w:type="table" w:styleId="670">
     <w:name w:val="Table Grid"/>
-    <w:basedOn w:val="599"/>
+    <w:basedOn w:val="815"/>
     <w:uiPriority w:val="59"/>
     <w:pPr>
       <w:spacing w:lineRule="auto" w:line="240" w:after="0"/>
@@ -2589,9 +2699,9 @@
       </w:tblCellMar>
     </w:tblPr>
   </w:style>
-  <w:style w:type="table" w:styleId="47">
+  <w:style w:type="table" w:styleId="671">
     <w:name w:val="Table Grid Light"/>
-    <w:basedOn w:val="599"/>
+    <w:basedOn w:val="815"/>
     <w:uiPriority w:val="59"/>
     <w:pPr>
       <w:spacing w:lineRule="auto" w:line="240" w:after="0"/>
@@ -2614,9 +2724,9 @@
       </w:tblCellMar>
     </w:tblPr>
   </w:style>
-  <w:style w:type="table" w:styleId="48">
+  <w:style w:type="table" w:styleId="672">
     <w:name w:val="Plain Table 1"/>
-    <w:basedOn w:val="599"/>
+    <w:basedOn w:val="815"/>
     <w:uiPriority w:val="59"/>
     <w:pPr>
       <w:spacing w:lineRule="auto" w:line="240" w:after="0"/>
@@ -2681,9 +2791,9 @@
       </w:rPr>
     </w:tblStylePr>
   </w:style>
-  <w:style w:type="table" w:styleId="49">
+  <w:style w:type="table" w:styleId="673">
     <w:name w:val="Plain Table 2"/>
-    <w:basedOn w:val="599"/>
+    <w:basedOn w:val="815"/>
     <w:uiPriority w:val="59"/>
     <w:pPr>
       <w:spacing w:lineRule="auto" w:line="240" w:after="0"/>
@@ -2766,9 +2876,9 @@
       </w:rPr>
     </w:tblStylePr>
   </w:style>
-  <w:style w:type="table" w:styleId="50">
+  <w:style w:type="table" w:styleId="674">
     <w:name w:val="Plain Table 3"/>
-    <w:basedOn w:val="599"/>
+    <w:basedOn w:val="815"/>
     <w:uiPriority w:val="99"/>
     <w:pPr>
       <w:spacing w:lineRule="auto" w:line="240" w:after="0"/>
@@ -2843,9 +2953,9 @@
       </w:rPr>
     </w:tblStylePr>
   </w:style>
-  <w:style w:type="table" w:styleId="51">
+  <w:style w:type="table" w:styleId="675">
     <w:name w:val="Plain Table 4"/>
-    <w:basedOn w:val="599"/>
+    <w:basedOn w:val="815"/>
     <w:uiPriority w:val="99"/>
     <w:pPr>
       <w:spacing w:lineRule="auto" w:line="240" w:after="0"/>
@@ -2900,9 +3010,9 @@
       </w:rPr>
     </w:tblStylePr>
   </w:style>
-  <w:style w:type="table" w:styleId="52">
+  <w:style w:type="table" w:styleId="676">
     <w:name w:val="Plain Table 5"/>
-    <w:basedOn w:val="599"/>
+    <w:basedOn w:val="815"/>
     <w:uiPriority w:val="99"/>
     <w:pPr>
       <w:spacing w:lineRule="auto" w:line="240" w:after="0"/>
@@ -2988,9 +3098,9 @@
       </w:tcPr>
     </w:tblStylePr>
   </w:style>
-  <w:style w:type="table" w:styleId="53">
+  <w:style w:type="table" w:styleId="677">
     <w:name w:val="Grid Table 1 Light"/>
-    <w:basedOn w:val="599"/>
+    <w:basedOn w:val="815"/>
     <w:uiPriority w:val="99"/>
     <w:pPr>
       <w:spacing w:lineRule="auto" w:line="240" w:after="0"/>
@@ -3053,9 +3163,9 @@
       </w:rPr>
     </w:tblStylePr>
   </w:style>
-  <w:style w:type="table" w:styleId="54">
+  <w:style w:type="table" w:styleId="678">
     <w:name w:val="Grid Table 1 Light - Accent 1"/>
-    <w:basedOn w:val="599"/>
+    <w:basedOn w:val="815"/>
     <w:uiPriority w:val="99"/>
     <w:pPr>
       <w:spacing w:lineRule="auto" w:line="240" w:after="0"/>
@@ -3118,9 +3228,9 @@
       </w:rPr>
     </w:tblStylePr>
   </w:style>
-  <w:style w:type="table" w:styleId="55">
+  <w:style w:type="table" w:styleId="679">
     <w:name w:val="Grid Table 1 Light - Accent 2"/>
-    <w:basedOn w:val="599"/>
+    <w:basedOn w:val="815"/>
     <w:uiPriority w:val="99"/>
     <w:pPr>
       <w:spacing w:lineRule="auto" w:line="240" w:after="0"/>
@@ -3183,9 +3293,9 @@
       </w:rPr>
     </w:tblStylePr>
   </w:style>
-  <w:style w:type="table" w:styleId="56">
+  <w:style w:type="table" w:styleId="680">
     <w:name w:val="Grid Table 1 Light - Accent 3"/>
-    <w:basedOn w:val="599"/>
+    <w:basedOn w:val="815"/>
     <w:uiPriority w:val="99"/>
     <w:pPr>
       <w:spacing w:lineRule="auto" w:line="240" w:after="0"/>
@@ -3248,9 +3358,9 @@
       </w:rPr>
     </w:tblStylePr>
   </w:style>
-  <w:style w:type="table" w:styleId="57">
+  <w:style w:type="table" w:styleId="681">
     <w:name w:val="Grid Table 1 Light - Accent 4"/>
-    <w:basedOn w:val="599"/>
+    <w:basedOn w:val="815"/>
     <w:uiPriority w:val="99"/>
     <w:pPr>
       <w:spacing w:lineRule="auto" w:line="240" w:after="0"/>
@@ -3313,9 +3423,9 @@
       </w:rPr>
     </w:tblStylePr>
   </w:style>
-  <w:style w:type="table" w:styleId="58">
+  <w:style w:type="table" w:styleId="682">
     <w:name w:val="Grid Table 1 Light - Accent 5"/>
-    <w:basedOn w:val="599"/>
+    <w:basedOn w:val="815"/>
     <w:uiPriority w:val="99"/>
     <w:pPr>
       <w:spacing w:lineRule="auto" w:line="240" w:after="0"/>
@@ -3378,9 +3488,9 @@
       </w:rPr>
     </w:tblStylePr>
   </w:style>
-  <w:style w:type="table" w:styleId="59">
+  <w:style w:type="table" w:styleId="683">
     <w:name w:val="Grid Table 1 Light - Accent 6"/>
-    <w:basedOn w:val="599"/>
+    <w:basedOn w:val="815"/>
     <w:uiPriority w:val="99"/>
     <w:pPr>
       <w:spacing w:lineRule="auto" w:line="240" w:after="0"/>
@@ -3443,9 +3553,9 @@
       </w:rPr>
     </w:tblStylePr>
   </w:style>
-  <w:style w:type="table" w:styleId="60">
+  <w:style w:type="table" w:styleId="684">
     <w:name w:val="Grid Table 2"/>
-    <w:basedOn w:val="599"/>
+    <w:basedOn w:val="815"/>
     <w:uiPriority w:val="99"/>
     <w:pPr>
       <w:spacing w:lineRule="auto" w:line="240" w:after="0"/>
@@ -3523,9 +3633,9 @@
       </w:tcPr>
     </w:tblStylePr>
   </w:style>
-  <w:style w:type="table" w:styleId="61">
+  <w:style w:type="table" w:styleId="685">
     <w:name w:val="Grid Table 2 - Accent 1"/>
-    <w:basedOn w:val="599"/>
+    <w:basedOn w:val="815"/>
     <w:uiPriority w:val="99"/>
     <w:pPr>
       <w:spacing w:lineRule="auto" w:line="240" w:after="0"/>
@@ -3603,9 +3713,9 @@
       </w:tcPr>
     </w:tblStylePr>
   </w:style>
-  <w:style w:type="table" w:styleId="62">
+  <w:style w:type="table" w:styleId="686">
     <w:name w:val="Grid Table 2 - Accent 2"/>
-    <w:basedOn w:val="599"/>
+    <w:basedOn w:val="815"/>
     <w:uiPriority w:val="99"/>
     <w:pPr>
       <w:spacing w:lineRule="auto" w:line="240" w:after="0"/>
@@ -3683,9 +3793,9 @@
       </w:tcPr>
     </w:tblStylePr>
   </w:style>
-  <w:style w:type="table" w:styleId="63">
+  <w:style w:type="table" w:styleId="687">
     <w:name w:val="Grid Table 2 - Accent 3"/>
-    <w:basedOn w:val="599"/>
+    <w:basedOn w:val="815"/>
     <w:uiPriority w:val="99"/>
     <w:pPr>
       <w:spacing w:lineRule="auto" w:line="240" w:after="0"/>
@@ -3763,9 +3873,9 @@
       </w:tcPr>
     </w:tblStylePr>
   </w:style>
-  <w:style w:type="table" w:styleId="64">
+  <w:style w:type="table" w:styleId="688">
     <w:name w:val="Grid Table 2 - Accent 4"/>
-    <w:basedOn w:val="599"/>
+    <w:basedOn w:val="815"/>
     <w:uiPriority w:val="99"/>
     <w:pPr>
       <w:spacing w:lineRule="auto" w:line="240" w:after="0"/>
@@ -3843,9 +3953,9 @@
       </w:tcPr>
     </w:tblStylePr>
   </w:style>
-  <w:style w:type="table" w:styleId="65">
+  <w:style w:type="table" w:styleId="689">
     <w:name w:val="Grid Table 2 - Accent 5"/>
-    <w:basedOn w:val="599"/>
+    <w:basedOn w:val="815"/>
     <w:uiPriority w:val="99"/>
     <w:pPr>
       <w:spacing w:lineRule="auto" w:line="240" w:after="0"/>
@@ -3923,9 +4033,9 @@
       </w:tcPr>
     </w:tblStylePr>
   </w:style>
-  <w:style w:type="table" w:styleId="66">
+  <w:style w:type="table" w:styleId="690">
     <w:name w:val="Grid Table 2 - Accent 6"/>
-    <w:basedOn w:val="599"/>
+    <w:basedOn w:val="815"/>
     <w:uiPriority w:val="99"/>
     <w:pPr>
       <w:spacing w:lineRule="auto" w:line="240" w:after="0"/>
@@ -4003,9 +4113,9 @@
       </w:tcPr>
     </w:tblStylePr>
   </w:style>
-  <w:style w:type="table" w:styleId="67">
+  <w:style w:type="table" w:styleId="691">
     <w:name w:val="Grid Table 3"/>
-    <w:basedOn w:val="599"/>
+    <w:basedOn w:val="815"/>
     <w:uiPriority w:val="99"/>
     <w:pPr>
       <w:spacing w:lineRule="auto" w:line="240" w:after="0"/>
@@ -4104,9 +4214,9 @@
       </w:tcPr>
     </w:tblStylePr>
   </w:style>
-  <w:style w:type="table" w:styleId="68">
+  <w:style w:type="table" w:styleId="692">
     <w:name w:val="Grid Table 3 - Accent 1"/>
-    <w:basedOn w:val="599"/>
+    <w:basedOn w:val="815"/>
     <w:uiPriority w:val="99"/>
     <w:pPr>
       <w:spacing w:lineRule="auto" w:line="240" w:after="0"/>
@@ -4205,9 +4315,9 @@
       </w:tcPr>
     </w:tblStylePr>
   </w:style>
-  <w:style w:type="table" w:styleId="69">
+  <w:style w:type="table" w:styleId="693">
     <w:name w:val="Grid Table 3 - Accent 2"/>
-    <w:basedOn w:val="599"/>
+    <w:basedOn w:val="815"/>
     <w:uiPriority w:val="99"/>
     <w:pPr>
       <w:spacing w:lineRule="auto" w:line="240" w:after="0"/>
@@ -4306,9 +4416,9 @@
       </w:tcPr>
     </w:tblStylePr>
   </w:style>
-  <w:style w:type="table" w:styleId="70">
+  <w:style w:type="table" w:styleId="694">
     <w:name w:val="Grid Table 3 - Accent 3"/>
-    <w:basedOn w:val="599"/>
+    <w:basedOn w:val="815"/>
     <w:uiPriority w:val="99"/>
     <w:pPr>
       <w:spacing w:lineRule="auto" w:line="240" w:after="0"/>
@@ -4407,9 +4517,9 @@
       </w:tcPr>
     </w:tblStylePr>
   </w:style>
-  <w:style w:type="table" w:styleId="71">
+  <w:style w:type="table" w:styleId="695">
     <w:name w:val="Grid Table 3 - Accent 4"/>
-    <w:basedOn w:val="599"/>
+    <w:basedOn w:val="815"/>
     <w:uiPriority w:val="99"/>
     <w:pPr>
       <w:spacing w:lineRule="auto" w:line="240" w:after="0"/>
@@ -4508,9 +4618,9 @@
       </w:tcPr>
     </w:tblStylePr>
   </w:style>
-  <w:style w:type="table" w:styleId="72">
+  <w:style w:type="table" w:styleId="696">
     <w:name w:val="Grid Table 3 - Accent 5"/>
-    <w:basedOn w:val="599"/>
+    <w:basedOn w:val="815"/>
     <w:uiPriority w:val="99"/>
     <w:pPr>
       <w:spacing w:lineRule="auto" w:line="240" w:after="0"/>
@@ -4609,9 +4719,9 @@
       </w:tcPr>
     </w:tblStylePr>
   </w:style>
-  <w:style w:type="table" w:styleId="73">
+  <w:style w:type="table" w:styleId="697">
     <w:name w:val="Grid Table 3 - Accent 6"/>
-    <w:basedOn w:val="599"/>
+    <w:basedOn w:val="815"/>
     <w:uiPriority w:val="99"/>
     <w:pPr>
       <w:spacing w:lineRule="auto" w:line="240" w:after="0"/>
@@ -4710,9 +4820,9 @@
       </w:tcPr>
     </w:tblStylePr>
   </w:style>
-  <w:style w:type="table" w:styleId="74">
+  <w:style w:type="table" w:styleId="698">
     <w:name w:val="Grid Table 4"/>
-    <w:basedOn w:val="599"/>
+    <w:basedOn w:val="815"/>
     <w:uiPriority w:val="59"/>
     <w:pPr>
       <w:spacing w:lineRule="auto" w:line="240" w:after="0"/>
@@ -4791,9 +4901,9 @@
       </w:tcPr>
     </w:tblStylePr>
   </w:style>
-  <w:style w:type="table" w:styleId="75">
+  <w:style w:type="table" w:styleId="699">
     <w:name w:val="Grid Table 4 - Accent 1"/>
-    <w:basedOn w:val="599"/>
+    <w:basedOn w:val="815"/>
     <w:uiPriority w:val="59"/>
     <w:pPr>
       <w:spacing w:lineRule="auto" w:line="240" w:after="0"/>
@@ -4872,9 +4982,9 @@
       </w:tcPr>
     </w:tblStylePr>
   </w:style>
-  <w:style w:type="table" w:styleId="76">
+  <w:style w:type="table" w:styleId="700">
     <w:name w:val="Grid Table 4 - Accent 2"/>
-    <w:basedOn w:val="599"/>
+    <w:basedOn w:val="815"/>
     <w:uiPriority w:val="59"/>
     <w:pPr>
       <w:spacing w:lineRule="auto" w:line="240" w:after="0"/>
@@ -4953,9 +5063,9 @@
       </w:tcPr>
     </w:tblStylePr>
   </w:style>
-  <w:style w:type="table" w:styleId="77">
+  <w:style w:type="table" w:styleId="701">
     <w:name w:val="Grid Table 4 - Accent 3"/>
-    <w:basedOn w:val="599"/>
+    <w:basedOn w:val="815"/>
     <w:uiPriority w:val="59"/>
     <w:pPr>
       <w:spacing w:lineRule="auto" w:line="240" w:after="0"/>
@@ -5034,9 +5144,9 @@
       </w:tcPr>
     </w:tblStylePr>
   </w:style>
-  <w:style w:type="table" w:styleId="78">
+  <w:style w:type="table" w:styleId="702">
     <w:name w:val="Grid Table 4 - Accent 4"/>
-    <w:basedOn w:val="599"/>
+    <w:basedOn w:val="815"/>
     <w:uiPriority w:val="59"/>
     <w:pPr>
       <w:spacing w:lineRule="auto" w:line="240" w:after="0"/>
@@ -5115,9 +5225,9 @@
       </w:tcPr>
     </w:tblStylePr>
   </w:style>
-  <w:style w:type="table" w:styleId="79">
+  <w:style w:type="table" w:styleId="703">
     <w:name w:val="Grid Table 4 - Accent 5"/>
-    <w:basedOn w:val="599"/>
+    <w:basedOn w:val="815"/>
     <w:uiPriority w:val="59"/>
     <w:pPr>
       <w:spacing w:lineRule="auto" w:line="240" w:after="0"/>
@@ -5196,9 +5306,9 @@
       </w:tcPr>
     </w:tblStylePr>
   </w:style>
-  <w:style w:type="table" w:styleId="80">
+  <w:style w:type="table" w:styleId="704">
     <w:name w:val="Grid Table 4 - Accent 6"/>
-    <w:basedOn w:val="599"/>
+    <w:basedOn w:val="815"/>
     <w:uiPriority w:val="59"/>
     <w:pPr>
       <w:spacing w:lineRule="auto" w:line="240" w:after="0"/>
@@ -5277,9 +5387,9 @@
       </w:tcPr>
     </w:tblStylePr>
   </w:style>
-  <w:style w:type="table" w:styleId="81">
+  <w:style w:type="table" w:styleId="705">
     <w:name w:val="Grid Table 5 Dark"/>
-    <w:basedOn w:val="599"/>
+    <w:basedOn w:val="815"/>
     <w:uiPriority w:val="99"/>
     <w:pPr>
       <w:spacing w:lineRule="auto" w:line="240" w:after="0"/>
@@ -5356,9 +5466,9 @@
       </w:tcPr>
     </w:tblStylePr>
   </w:style>
-  <w:style w:type="table" w:styleId="82">
+  <w:style w:type="table" w:styleId="706">
     <w:name w:val="Grid Table 5 Dark- Accent 1"/>
-    <w:basedOn w:val="599"/>
+    <w:basedOn w:val="815"/>
     <w:uiPriority w:val="99"/>
     <w:pPr>
       <w:spacing w:lineRule="auto" w:line="240" w:after="0"/>
@@ -5435,9 +5545,9 @@
       </w:tcPr>
     </w:tblStylePr>
   </w:style>
-  <w:style w:type="table" w:styleId="83">
+  <w:style w:type="table" w:styleId="707">
     <w:name w:val="Grid Table 5 Dark - Accent 2"/>
-    <w:basedOn w:val="599"/>
+    <w:basedOn w:val="815"/>
     <w:uiPriority w:val="99"/>
     <w:pPr>
       <w:spacing w:lineRule="auto" w:line="240" w:after="0"/>
@@ -5514,9 +5624,9 @@
       </w:tcPr>
     </w:tblStylePr>
   </w:style>
-  <w:style w:type="table" w:styleId="84">
+  <w:style w:type="table" w:styleId="708">
     <w:name w:val="Grid Table 5 Dark - Accent 3"/>
-    <w:basedOn w:val="599"/>
+    <w:basedOn w:val="815"/>
     <w:uiPriority w:val="99"/>
     <w:pPr>
       <w:spacing w:lineRule="auto" w:line="240" w:after="0"/>
@@ -5593,9 +5703,9 @@
       </w:tcPr>
     </w:tblStylePr>
   </w:style>
-  <w:style w:type="table" w:styleId="85">
+  <w:style w:type="table" w:styleId="709">
     <w:name w:val="Grid Table 5 Dark- Accent 4"/>
-    <w:basedOn w:val="599"/>
+    <w:basedOn w:val="815"/>
     <w:uiPriority w:val="99"/>
     <w:pPr>
       <w:spacing w:lineRule="auto" w:line="240" w:after="0"/>
@@ -5672,9 +5782,9 @@
       </w:tcPr>
     </w:tblStylePr>
   </w:style>
-  <w:style w:type="table" w:styleId="86">
+  <w:style w:type="table" w:styleId="710">
     <w:name w:val="Grid Table 5 Dark - Accent 5"/>
-    <w:basedOn w:val="599"/>
+    <w:basedOn w:val="815"/>
     <w:uiPriority w:val="99"/>
     <w:pPr>
       <w:spacing w:lineRule="auto" w:line="240" w:after="0"/>
@@ -5751,9 +5861,9 @@
       </w:tcPr>
     </w:tblStylePr>
   </w:style>
-  <w:style w:type="table" w:styleId="87">
+  <w:style w:type="table" w:styleId="711">
     <w:name w:val="Grid Table 5 Dark - Accent 6"/>
-    <w:basedOn w:val="599"/>
+    <w:basedOn w:val="815"/>
     <w:uiPriority w:val="99"/>
     <w:pPr>
       <w:spacing w:lineRule="auto" w:line="240" w:after="0"/>
@@ -5830,9 +5940,9 @@
       </w:tcPr>
     </w:tblStylePr>
   </w:style>
-  <w:style w:type="table" w:styleId="88">
+  <w:style w:type="table" w:styleId="712">
     <w:name w:val="Grid Table 6 Colorful"/>
-    <w:basedOn w:val="599"/>
+    <w:basedOn w:val="815"/>
     <w:uiPriority w:val="99"/>
     <w:pPr>
       <w:spacing w:lineRule="auto" w:line="240" w:after="0"/>
@@ -5909,9 +6019,9 @@
       </w:rPr>
     </w:tblStylePr>
   </w:style>
-  <w:style w:type="table" w:styleId="89">
+  <w:style w:type="table" w:styleId="713">
     <w:name w:val="Grid Table 6 Colorful - Accent 1"/>
-    <w:basedOn w:val="599"/>
+    <w:basedOn w:val="815"/>
     <w:uiPriority w:val="99"/>
     <w:pPr>
       <w:spacing w:lineRule="auto" w:line="240" w:after="0"/>
@@ -5988,9 +6098,9 @@
       </w:rPr>
     </w:tblStylePr>
   </w:style>
-  <w:style w:type="table" w:styleId="90">
+  <w:style w:type="table" w:styleId="714">
     <w:name w:val="Grid Table 6 Colorful - Accent 2"/>
-    <w:basedOn w:val="599"/>
+    <w:basedOn w:val="815"/>
     <w:uiPriority w:val="99"/>
     <w:pPr>
       <w:spacing w:lineRule="auto" w:line="240" w:after="0"/>
@@ -6067,9 +6177,9 @@
       </w:rPr>
     </w:tblStylePr>
   </w:style>
-  <w:style w:type="table" w:styleId="91">
+  <w:style w:type="table" w:styleId="715">
     <w:name w:val="Grid Table 6 Colorful - Accent 3"/>
-    <w:basedOn w:val="599"/>
+    <w:basedOn w:val="815"/>
     <w:uiPriority w:val="99"/>
     <w:pPr>
       <w:spacing w:lineRule="auto" w:line="240" w:after="0"/>
@@ -6146,9 +6256,9 @@
       </w:rPr>
     </w:tblStylePr>
   </w:style>
-  <w:style w:type="table" w:styleId="92">
+  <w:style w:type="table" w:styleId="716">
     <w:name w:val="Grid Table 6 Colorful - Accent 4"/>
-    <w:basedOn w:val="599"/>
+    <w:basedOn w:val="815"/>
     <w:uiPriority w:val="99"/>
     <w:pPr>
       <w:spacing w:lineRule="auto" w:line="240" w:after="0"/>
@@ -6225,9 +6335,9 @@
       </w:rPr>
     </w:tblStylePr>
   </w:style>
-  <w:style w:type="table" w:styleId="93">
+  <w:style w:type="table" w:styleId="717">
     <w:name w:val="Grid Table 6 Colorful - Accent 5"/>
-    <w:basedOn w:val="599"/>
+    <w:basedOn w:val="815"/>
     <w:uiPriority w:val="99"/>
     <w:pPr>
       <w:spacing w:lineRule="auto" w:line="240" w:after="0"/>
@@ -6304,9 +6414,9 @@
       </w:rPr>
     </w:tblStylePr>
   </w:style>
-  <w:style w:type="table" w:styleId="94">
+  <w:style w:type="table" w:styleId="718">
     <w:name w:val="Grid Table 6 Colorful - Accent 6"/>
-    <w:basedOn w:val="599"/>
+    <w:basedOn w:val="815"/>
     <w:uiPriority w:val="99"/>
     <w:pPr>
       <w:spacing w:lineRule="auto" w:line="240" w:after="0"/>
@@ -6383,9 +6493,9 @@
       </w:rPr>
     </w:tblStylePr>
   </w:style>
-  <w:style w:type="table" w:styleId="95">
+  <w:style w:type="table" w:styleId="719">
     <w:name w:val="Grid Table 7 Colorful"/>
-    <w:basedOn w:val="599"/>
+    <w:basedOn w:val="815"/>
     <w:uiPriority w:val="99"/>
     <w:pPr>
       <w:spacing w:lineRule="auto" w:line="240" w:after="0"/>
@@ -6436,10 +6546,10 @@
       <w:tcPr>
         <w:shd w:color="FFFFFF"/>
         <w:tcBorders>
-          <w:left w:val="none"/>
-          <w:top w:val="none"/>
+          <w:left w:val="none" w:color="000000" w:sz="4" w:space="0"/>
+          <w:top w:val="none" w:color="000000" w:sz="4" w:space="0"/>
           <w:right w:val="single" w:color="000000" w:sz="4" w:space="0" w:themeColor="text1" w:themeTint="80"/>
-          <w:bottom w:val="none"/>
+          <w:bottom w:val="none" w:color="000000" w:sz="4" w:space="0"/>
         </w:tcBorders>
       </w:tcPr>
     </w:tblStylePr>
@@ -6453,9 +6563,9 @@
       <w:tcPr>
         <w:shd w:val="clear" w:color="FFFFFF" w:themeFill="light1" w:themeColor="light1"/>
         <w:tcBorders>
-          <w:left w:val="none"/>
-          <w:top w:val="none"/>
-          <w:right w:val="none"/>
+          <w:left w:val="none" w:color="000000" w:sz="4" w:space="0"/>
+          <w:top w:val="none" w:color="000000" w:sz="4" w:space="0"/>
+          <w:right w:val="none" w:color="000000" w:sz="4" w:space="0"/>
           <w:bottom w:val="single" w:color="000000" w:sz="4" w:space="0" w:themeColor="text1" w:themeTint="80"/>
         </w:tcBorders>
       </w:tcPr>
@@ -6471,9 +6581,9 @@
         <w:shd w:color="FFFFFF"/>
         <w:tcBorders>
           <w:left w:val="single" w:color="000000" w:sz="4" w:space="0" w:themeColor="text1" w:themeTint="80"/>
-          <w:top w:val="none"/>
-          <w:right w:val="none"/>
-          <w:bottom w:val="none"/>
+          <w:top w:val="none" w:color="000000" w:sz="4" w:space="0"/>
+          <w:right w:val="none" w:color="000000" w:sz="4" w:space="0"/>
+          <w:bottom w:val="none" w:color="000000" w:sz="4" w:space="0"/>
         </w:tcBorders>
       </w:tcPr>
     </w:tblStylePr>
@@ -6487,17 +6597,17 @@
       <w:tcPr>
         <w:shd w:val="clear" w:color="FFFFFF" w:themeFill="light1" w:themeColor="light1"/>
         <w:tcBorders>
-          <w:left w:val="none"/>
+          <w:left w:val="none" w:color="000000" w:sz="4" w:space="0"/>
           <w:top w:val="single" w:color="000000" w:sz="4" w:space="0" w:themeColor="text1" w:themeTint="80"/>
-          <w:right w:val="none"/>
-          <w:bottom w:val="none"/>
-        </w:tcBorders>
-      </w:tcPr>
-    </w:tblStylePr>
-  </w:style>
-  <w:style w:type="table" w:styleId="96">
+          <w:right w:val="none" w:color="000000" w:sz="4" w:space="0"/>
+          <w:bottom w:val="none" w:color="000000" w:sz="4" w:space="0"/>
+        </w:tcBorders>
+      </w:tcPr>
+    </w:tblStylePr>
+  </w:style>
+  <w:style w:type="table" w:styleId="720">
     <w:name w:val="Grid Table 7 Colorful - Accent 1"/>
-    <w:basedOn w:val="599"/>
+    <w:basedOn w:val="815"/>
     <w:uiPriority w:val="99"/>
     <w:pPr>
       <w:spacing w:lineRule="auto" w:line="240" w:after="0"/>
@@ -6548,10 +6658,10 @@
       <w:tcPr>
         <w:shd w:color="FFFFFF"/>
         <w:tcBorders>
-          <w:left w:val="none"/>
-          <w:top w:val="none"/>
+          <w:left w:val="none" w:color="000000" w:sz="4" w:space="0"/>
+          <w:top w:val="none" w:color="000000" w:sz="4" w:space="0"/>
           <w:right w:val="single" w:color="000000" w:sz="4" w:space="0" w:themeColor="accent1" w:themeTint="80"/>
-          <w:bottom w:val="none"/>
+          <w:bottom w:val="none" w:color="000000" w:sz="4" w:space="0"/>
         </w:tcBorders>
       </w:tcPr>
     </w:tblStylePr>
@@ -6565,9 +6675,9 @@
       <w:tcPr>
         <w:shd w:val="clear" w:color="FFFFFF" w:themeFill="light1" w:themeColor="light1"/>
         <w:tcBorders>
-          <w:left w:val="none"/>
-          <w:top w:val="none"/>
-          <w:right w:val="none"/>
+          <w:left w:val="none" w:color="000000" w:sz="4" w:space="0"/>
+          <w:top w:val="none" w:color="000000" w:sz="4" w:space="0"/>
+          <w:right w:val="none" w:color="000000" w:sz="4" w:space="0"/>
           <w:bottom w:val="single" w:color="000000" w:sz="4" w:space="0" w:themeColor="accent1" w:themeTint="80"/>
         </w:tcBorders>
       </w:tcPr>
@@ -6583,9 +6693,9 @@
         <w:shd w:color="FFFFFF"/>
         <w:tcBorders>
           <w:left w:val="single" w:color="000000" w:sz="4" w:space="0" w:themeColor="accent1" w:themeTint="80"/>
-          <w:top w:val="none"/>
-          <w:right w:val="none"/>
-          <w:bottom w:val="none"/>
+          <w:top w:val="none" w:color="000000" w:sz="4" w:space="0"/>
+          <w:right w:val="none" w:color="000000" w:sz="4" w:space="0"/>
+          <w:bottom w:val="none" w:color="000000" w:sz="4" w:space="0"/>
         </w:tcBorders>
       </w:tcPr>
     </w:tblStylePr>
@@ -6599,17 +6709,17 @@
       <w:tcPr>
         <w:shd w:val="clear" w:color="FFFFFF" w:themeFill="light1" w:themeColor="light1"/>
         <w:tcBorders>
-          <w:left w:val="none"/>
+          <w:left w:val="none" w:color="000000" w:sz="4" w:space="0"/>
           <w:top w:val="single" w:color="000000" w:sz="4" w:space="0" w:themeColor="accent1" w:themeTint="80"/>
-          <w:right w:val="none"/>
-          <w:bottom w:val="none"/>
-        </w:tcBorders>
-      </w:tcPr>
-    </w:tblStylePr>
-  </w:style>
-  <w:style w:type="table" w:styleId="97">
+          <w:right w:val="none" w:color="000000" w:sz="4" w:space="0"/>
+          <w:bottom w:val="none" w:color="000000" w:sz="4" w:space="0"/>
+        </w:tcBorders>
+      </w:tcPr>
+    </w:tblStylePr>
+  </w:style>
+  <w:style w:type="table" w:styleId="721">
     <w:name w:val="Grid Table 7 Colorful - Accent 2"/>
-    <w:basedOn w:val="599"/>
+    <w:basedOn w:val="815"/>
     <w:uiPriority w:val="99"/>
     <w:pPr>
       <w:spacing w:lineRule="auto" w:line="240" w:after="0"/>
@@ -6660,10 +6770,10 @@
       <w:tcPr>
         <w:shd w:color="FFFFFF"/>
         <w:tcBorders>
-          <w:left w:val="none"/>
-          <w:top w:val="none"/>
+          <w:left w:val="none" w:color="000000" w:sz="4" w:space="0"/>
+          <w:top w:val="none" w:color="000000" w:sz="4" w:space="0"/>
           <w:right w:val="single" w:color="000000" w:sz="4" w:space="0" w:themeColor="accent2" w:themeTint="97"/>
-          <w:bottom w:val="none"/>
+          <w:bottom w:val="none" w:color="000000" w:sz="4" w:space="0"/>
         </w:tcBorders>
       </w:tcPr>
     </w:tblStylePr>
@@ -6677,9 +6787,9 @@
       <w:tcPr>
         <w:shd w:val="clear" w:color="FFFFFF" w:themeFill="light1" w:themeColor="light1"/>
         <w:tcBorders>
-          <w:left w:val="none"/>
-          <w:top w:val="none"/>
-          <w:right w:val="none"/>
+          <w:left w:val="none" w:color="000000" w:sz="4" w:space="0"/>
+          <w:top w:val="none" w:color="000000" w:sz="4" w:space="0"/>
+          <w:right w:val="none" w:color="000000" w:sz="4" w:space="0"/>
           <w:bottom w:val="single" w:color="000000" w:sz="4" w:space="0" w:themeColor="accent2" w:themeTint="97"/>
         </w:tcBorders>
       </w:tcPr>
@@ -6695,9 +6805,9 @@
         <w:shd w:color="FFFFFF"/>
         <w:tcBorders>
           <w:left w:val="single" w:color="000000" w:sz="4" w:space="0" w:themeColor="accent2" w:themeTint="97"/>
-          <w:top w:val="none"/>
-          <w:right w:val="none"/>
-          <w:bottom w:val="none"/>
+          <w:top w:val="none" w:color="000000" w:sz="4" w:space="0"/>
+          <w:right w:val="none" w:color="000000" w:sz="4" w:space="0"/>
+          <w:bottom w:val="none" w:color="000000" w:sz="4" w:space="0"/>
         </w:tcBorders>
       </w:tcPr>
     </w:tblStylePr>
@@ -6711,17 +6821,17 @@
       <w:tcPr>
         <w:shd w:val="clear" w:color="FFFFFF" w:themeFill="light1" w:themeColor="light1"/>
         <w:tcBorders>
-          <w:left w:val="none"/>
+          <w:left w:val="none" w:color="000000" w:sz="4" w:space="0"/>
           <w:top w:val="single" w:color="000000" w:sz="4" w:space="0" w:themeColor="accent2" w:themeTint="97"/>
-          <w:right w:val="none"/>
-          <w:bottom w:val="none"/>
-        </w:tcBorders>
-      </w:tcPr>
-    </w:tblStylePr>
-  </w:style>
-  <w:style w:type="table" w:styleId="98">
+          <w:right w:val="none" w:color="000000" w:sz="4" w:space="0"/>
+          <w:bottom w:val="none" w:color="000000" w:sz="4" w:space="0"/>
+        </w:tcBorders>
+      </w:tcPr>
+    </w:tblStylePr>
+  </w:style>
+  <w:style w:type="table" w:styleId="722">
     <w:name w:val="Grid Table 7 Colorful - Accent 3"/>
-    <w:basedOn w:val="599"/>
+    <w:basedOn w:val="815"/>
     <w:uiPriority w:val="99"/>
     <w:pPr>
       <w:spacing w:lineRule="auto" w:line="240" w:after="0"/>
@@ -6772,10 +6882,10 @@
       <w:tcPr>
         <w:shd w:color="FFFFFF"/>
         <w:tcBorders>
-          <w:left w:val="none"/>
-          <w:top w:val="none"/>
+          <w:left w:val="none" w:color="000000" w:sz="4" w:space="0"/>
+          <w:top w:val="none" w:color="000000" w:sz="4" w:space="0"/>
           <w:right w:val="single" w:color="000000" w:sz="4" w:space="0" w:themeColor="accent3" w:themeTint="FE"/>
-          <w:bottom w:val="none"/>
+          <w:bottom w:val="none" w:color="000000" w:sz="4" w:space="0"/>
         </w:tcBorders>
       </w:tcPr>
     </w:tblStylePr>
@@ -6789,9 +6899,9 @@
       <w:tcPr>
         <w:shd w:val="clear" w:color="FFFFFF" w:themeFill="light1" w:themeColor="light1"/>
         <w:tcBorders>
-          <w:left w:val="none"/>
-          <w:top w:val="none"/>
-          <w:right w:val="none"/>
+          <w:left w:val="none" w:color="000000" w:sz="4" w:space="0"/>
+          <w:top w:val="none" w:color="000000" w:sz="4" w:space="0"/>
+          <w:right w:val="none" w:color="000000" w:sz="4" w:space="0"/>
           <w:bottom w:val="single" w:color="000000" w:sz="4" w:space="0" w:themeColor="accent3" w:themeTint="FE"/>
         </w:tcBorders>
       </w:tcPr>
@@ -6807,9 +6917,9 @@
         <w:shd w:color="FFFFFF"/>
         <w:tcBorders>
           <w:left w:val="single" w:color="000000" w:sz="4" w:space="0" w:themeColor="accent3" w:themeTint="FE"/>
-          <w:top w:val="none"/>
-          <w:right w:val="none"/>
-          <w:bottom w:val="none"/>
+          <w:top w:val="none" w:color="000000" w:sz="4" w:space="0"/>
+          <w:right w:val="none" w:color="000000" w:sz="4" w:space="0"/>
+          <w:bottom w:val="none" w:color="000000" w:sz="4" w:space="0"/>
         </w:tcBorders>
       </w:tcPr>
     </w:tblStylePr>
@@ -6823,17 +6933,17 @@
       <w:tcPr>
         <w:shd w:val="clear" w:color="FFFFFF" w:themeFill="light1" w:themeColor="light1"/>
         <w:tcBorders>
-          <w:left w:val="none"/>
+          <w:left w:val="none" w:color="000000" w:sz="4" w:space="0"/>
           <w:top w:val="single" w:color="000000" w:sz="4" w:space="0" w:themeColor="accent3" w:themeTint="FE"/>
-          <w:right w:val="none"/>
-          <w:bottom w:val="none"/>
-        </w:tcBorders>
-      </w:tcPr>
-    </w:tblStylePr>
-  </w:style>
-  <w:style w:type="table" w:styleId="99">
+          <w:right w:val="none" w:color="000000" w:sz="4" w:space="0"/>
+          <w:bottom w:val="none" w:color="000000" w:sz="4" w:space="0"/>
+        </w:tcBorders>
+      </w:tcPr>
+    </w:tblStylePr>
+  </w:style>
+  <w:style w:type="table" w:styleId="723">
     <w:name w:val="Grid Table 7 Colorful - Accent 4"/>
-    <w:basedOn w:val="599"/>
+    <w:basedOn w:val="815"/>
     <w:uiPriority w:val="99"/>
     <w:pPr>
       <w:spacing w:lineRule="auto" w:line="240" w:after="0"/>
@@ -6884,10 +6994,10 @@
       <w:tcPr>
         <w:shd w:color="FFFFFF"/>
         <w:tcBorders>
-          <w:left w:val="none"/>
-          <w:top w:val="none"/>
+          <w:left w:val="none" w:color="000000" w:sz="4" w:space="0"/>
+          <w:top w:val="none" w:color="000000" w:sz="4" w:space="0"/>
           <w:right w:val="single" w:color="000000" w:sz="4" w:space="0" w:themeColor="accent4" w:themeTint="9A"/>
-          <w:bottom w:val="none"/>
+          <w:bottom w:val="none" w:color="000000" w:sz="4" w:space="0"/>
         </w:tcBorders>
       </w:tcPr>
     </w:tblStylePr>
@@ -6901,9 +7011,9 @@
       <w:tcPr>
         <w:shd w:val="clear" w:color="FFFFFF" w:themeFill="light1" w:themeColor="light1"/>
         <w:tcBorders>
-          <w:left w:val="none"/>
-          <w:top w:val="none"/>
-          <w:right w:val="none"/>
+          <w:left w:val="none" w:color="000000" w:sz="4" w:space="0"/>
+          <w:top w:val="none" w:color="000000" w:sz="4" w:space="0"/>
+          <w:right w:val="none" w:color="000000" w:sz="4" w:space="0"/>
           <w:bottom w:val="single" w:color="000000" w:sz="4" w:space="0" w:themeColor="accent4" w:themeTint="9A"/>
         </w:tcBorders>
       </w:tcPr>
@@ -6919,9 +7029,9 @@
         <w:shd w:color="FFFFFF"/>
         <w:tcBorders>
           <w:left w:val="single" w:color="000000" w:sz="4" w:space="0" w:themeColor="accent4" w:themeTint="9A"/>
-          <w:top w:val="none"/>
-          <w:right w:val="none"/>
-          <w:bottom w:val="none"/>
+          <w:top w:val="none" w:color="000000" w:sz="4" w:space="0"/>
+          <w:right w:val="none" w:color="000000" w:sz="4" w:space="0"/>
+          <w:bottom w:val="none" w:color="000000" w:sz="4" w:space="0"/>
         </w:tcBorders>
       </w:tcPr>
     </w:tblStylePr>
@@ -6935,17 +7045,17 @@
       <w:tcPr>
         <w:shd w:val="clear" w:color="FFFFFF" w:themeFill="light1" w:themeColor="light1"/>
         <w:tcBorders>
-          <w:left w:val="none"/>
+          <w:left w:val="none" w:color="000000" w:sz="4" w:space="0"/>
           <w:top w:val="single" w:color="000000" w:sz="4" w:space="0" w:themeColor="accent4" w:themeTint="9A"/>
-          <w:right w:val="none"/>
-          <w:bottom w:val="none"/>
-        </w:tcBorders>
-      </w:tcPr>
-    </w:tblStylePr>
-  </w:style>
-  <w:style w:type="table" w:styleId="100">
+          <w:right w:val="none" w:color="000000" w:sz="4" w:space="0"/>
+          <w:bottom w:val="none" w:color="000000" w:sz="4" w:space="0"/>
+        </w:tcBorders>
+      </w:tcPr>
+    </w:tblStylePr>
+  </w:style>
+  <w:style w:type="table" w:styleId="724">
     <w:name w:val="Grid Table 7 Colorful - Accent 5"/>
-    <w:basedOn w:val="599"/>
+    <w:basedOn w:val="815"/>
     <w:uiPriority w:val="99"/>
     <w:pPr>
       <w:spacing w:lineRule="auto" w:line="240" w:after="0"/>
@@ -6996,10 +7106,10 @@
       <w:tcPr>
         <w:shd w:color="FFFFFF"/>
         <w:tcBorders>
-          <w:left w:val="none"/>
-          <w:top w:val="none"/>
+          <w:left w:val="none" w:color="000000" w:sz="4" w:space="0"/>
+          <w:top w:val="none" w:color="000000" w:sz="4" w:space="0"/>
           <w:right w:val="single" w:color="000000" w:sz="4" w:space="0" w:themeColor="accent5" w:themeTint="90"/>
-          <w:bottom w:val="none"/>
+          <w:bottom w:val="none" w:color="000000" w:sz="4" w:space="0"/>
         </w:tcBorders>
       </w:tcPr>
     </w:tblStylePr>
@@ -7013,9 +7123,9 @@
       <w:tcPr>
         <w:shd w:val="clear" w:color="FFFFFF" w:themeFill="light1" w:themeColor="light1"/>
         <w:tcBorders>
-          <w:left w:val="none"/>
-          <w:top w:val="none"/>
-          <w:right w:val="none"/>
+          <w:left w:val="none" w:color="000000" w:sz="4" w:space="0"/>
+          <w:top w:val="none" w:color="000000" w:sz="4" w:space="0"/>
+          <w:right w:val="none" w:color="000000" w:sz="4" w:space="0"/>
           <w:bottom w:val="single" w:color="000000" w:sz="4" w:space="0" w:themeColor="accent5" w:themeTint="90"/>
         </w:tcBorders>
       </w:tcPr>
@@ -7031,9 +7141,9 @@
         <w:shd w:color="FFFFFF"/>
         <w:tcBorders>
           <w:left w:val="single" w:color="000000" w:sz="4" w:space="0" w:themeColor="accent5" w:themeTint="90"/>
-          <w:top w:val="none"/>
-          <w:right w:val="none"/>
-          <w:bottom w:val="none"/>
+          <w:top w:val="none" w:color="000000" w:sz="4" w:space="0"/>
+          <w:right w:val="none" w:color="000000" w:sz="4" w:space="0"/>
+          <w:bottom w:val="none" w:color="000000" w:sz="4" w:space="0"/>
         </w:tcBorders>
       </w:tcPr>
     </w:tblStylePr>
@@ -7047,17 +7157,17 @@
       <w:tcPr>
         <w:shd w:val="clear" w:color="FFFFFF" w:themeFill="light1" w:themeColor="light1"/>
         <w:tcBorders>
-          <w:left w:val="none"/>
+          <w:left w:val="none" w:color="000000" w:sz="4" w:space="0"/>
           <w:top w:val="single" w:color="000000" w:sz="4" w:space="0" w:themeColor="accent5" w:themeTint="90"/>
-          <w:right w:val="none"/>
-          <w:bottom w:val="none"/>
-        </w:tcBorders>
-      </w:tcPr>
-    </w:tblStylePr>
-  </w:style>
-  <w:style w:type="table" w:styleId="101">
+          <w:right w:val="none" w:color="000000" w:sz="4" w:space="0"/>
+          <w:bottom w:val="none" w:color="000000" w:sz="4" w:space="0"/>
+        </w:tcBorders>
+      </w:tcPr>
+    </w:tblStylePr>
+  </w:style>
+  <w:style w:type="table" w:styleId="725">
     <w:name w:val="Grid Table 7 Colorful - Accent 6"/>
-    <w:basedOn w:val="599"/>
+    <w:basedOn w:val="815"/>
     <w:uiPriority w:val="99"/>
     <w:pPr>
       <w:spacing w:lineRule="auto" w:line="240" w:after="0"/>
@@ -7108,10 +7218,10 @@
       <w:tcPr>
         <w:shd w:color="FFFFFF"/>
         <w:tcBorders>
-          <w:left w:val="none"/>
-          <w:top w:val="none"/>
+          <w:left w:val="none" w:color="000000" w:sz="4" w:space="0"/>
+          <w:top w:val="none" w:color="000000" w:sz="4" w:space="0"/>
           <w:right w:val="single" w:color="000000" w:sz="4" w:space="0" w:themeColor="accent6" w:themeTint="90"/>
-          <w:bottom w:val="none"/>
+          <w:bottom w:val="none" w:color="000000" w:sz="4" w:space="0"/>
         </w:tcBorders>
       </w:tcPr>
     </w:tblStylePr>
@@ -7125,9 +7235,9 @@
       <w:tcPr>
         <w:shd w:val="clear" w:color="FFFFFF" w:themeFill="light1" w:themeColor="light1"/>
         <w:tcBorders>
-          <w:left w:val="none"/>
-          <w:top w:val="none"/>
-          <w:right w:val="none"/>
+          <w:left w:val="none" w:color="000000" w:sz="4" w:space="0"/>
+          <w:top w:val="none" w:color="000000" w:sz="4" w:space="0"/>
+          <w:right w:val="none" w:color="000000" w:sz="4" w:space="0"/>
           <w:bottom w:val="single" w:color="000000" w:sz="4" w:space="0" w:themeColor="accent6" w:themeTint="90"/>
         </w:tcBorders>
       </w:tcPr>
@@ -7143,9 +7253,9 @@
         <w:shd w:color="FFFFFF"/>
         <w:tcBorders>
           <w:left w:val="single" w:color="000000" w:sz="4" w:space="0" w:themeColor="accent6" w:themeTint="90"/>
-          <w:top w:val="none"/>
-          <w:right w:val="none"/>
-          <w:bottom w:val="none"/>
+          <w:top w:val="none" w:color="000000" w:sz="4" w:space="0"/>
+          <w:right w:val="none" w:color="000000" w:sz="4" w:space="0"/>
+          <w:bottom w:val="none" w:color="000000" w:sz="4" w:space="0"/>
         </w:tcBorders>
       </w:tcPr>
     </w:tblStylePr>
@@ -7159,17 +7269,17 @@
       <w:tcPr>
         <w:shd w:val="clear" w:color="FFFFFF" w:themeFill="light1" w:themeColor="light1"/>
         <w:tcBorders>
-          <w:left w:val="none"/>
+          <w:left w:val="none" w:color="000000" w:sz="4" w:space="0"/>
           <w:top w:val="single" w:color="000000" w:sz="4" w:space="0" w:themeColor="accent6" w:themeTint="90"/>
-          <w:right w:val="none"/>
-          <w:bottom w:val="none"/>
-        </w:tcBorders>
-      </w:tcPr>
-    </w:tblStylePr>
-  </w:style>
-  <w:style w:type="table" w:styleId="102">
+          <w:right w:val="none" w:color="000000" w:sz="4" w:space="0"/>
+          <w:bottom w:val="none" w:color="000000" w:sz="4" w:space="0"/>
+        </w:tcBorders>
+      </w:tcPr>
+    </w:tblStylePr>
+  </w:style>
+  <w:style w:type="table" w:styleId="726">
     <w:name w:val="List Table 1 Light"/>
-    <w:basedOn w:val="599"/>
+    <w:basedOn w:val="815"/>
     <w:uiPriority w:val="99"/>
     <w:pPr>
       <w:spacing w:lineRule="auto" w:line="240" w:after="0"/>
@@ -7230,9 +7340,9 @@
       </w:tcPr>
     </w:tblStylePr>
   </w:style>
-  <w:style w:type="table" w:styleId="103">
+  <w:style w:type="table" w:styleId="727">
     <w:name w:val="List Table 1 Light - Accent 1"/>
-    <w:basedOn w:val="599"/>
+    <w:basedOn w:val="815"/>
     <w:uiPriority w:val="99"/>
     <w:pPr>
       <w:spacing w:lineRule="auto" w:line="240" w:after="0"/>
@@ -7293,9 +7403,9 @@
       </w:tcPr>
     </w:tblStylePr>
   </w:style>
-  <w:style w:type="table" w:styleId="104">
+  <w:style w:type="table" w:styleId="728">
     <w:name w:val="List Table 1 Light - Accent 2"/>
-    <w:basedOn w:val="599"/>
+    <w:basedOn w:val="815"/>
     <w:uiPriority w:val="99"/>
     <w:pPr>
       <w:spacing w:lineRule="auto" w:line="240" w:after="0"/>
@@ -7356,9 +7466,9 @@
       </w:tcPr>
     </w:tblStylePr>
   </w:style>
-  <w:style w:type="table" w:styleId="105">
+  <w:style w:type="table" w:styleId="729">
     <w:name w:val="List Table 1 Light - Accent 3"/>
-    <w:basedOn w:val="599"/>
+    <w:basedOn w:val="815"/>
     <w:uiPriority w:val="99"/>
     <w:pPr>
       <w:spacing w:lineRule="auto" w:line="240" w:after="0"/>
@@ -7419,9 +7529,9 @@
       </w:tcPr>
     </w:tblStylePr>
   </w:style>
-  <w:style w:type="table" w:styleId="106">
+  <w:style w:type="table" w:styleId="730">
     <w:name w:val="List Table 1 Light - Accent 4"/>
-    <w:basedOn w:val="599"/>
+    <w:basedOn w:val="815"/>
     <w:uiPriority w:val="99"/>
     <w:pPr>
       <w:spacing w:lineRule="auto" w:line="240" w:after="0"/>
@@ -7482,9 +7592,9 @@
       </w:tcPr>
     </w:tblStylePr>
   </w:style>
-  <w:style w:type="table" w:styleId="107">
+  <w:style w:type="table" w:styleId="731">
     <w:name w:val="List Table 1 Light - Accent 5"/>
-    <w:basedOn w:val="599"/>
+    <w:basedOn w:val="815"/>
     <w:uiPriority w:val="99"/>
     <w:pPr>
       <w:spacing w:lineRule="auto" w:line="240" w:after="0"/>
@@ -7545,9 +7655,9 @@
       </w:tcPr>
     </w:tblStylePr>
   </w:style>
-  <w:style w:type="table" w:styleId="108">
+  <w:style w:type="table" w:styleId="732">
     <w:name w:val="List Table 1 Light - Accent 6"/>
-    <w:basedOn w:val="599"/>
+    <w:basedOn w:val="815"/>
     <w:uiPriority w:val="99"/>
     <w:pPr>
       <w:spacing w:lineRule="auto" w:line="240" w:after="0"/>
@@ -7608,9 +7718,9 @@
       </w:tcPr>
     </w:tblStylePr>
   </w:style>
-  <w:style w:type="table" w:styleId="109">
+  <w:style w:type="table" w:styleId="733">
     <w:name w:val="List Table 2"/>
-    <w:basedOn w:val="599"/>
+    <w:basedOn w:val="815"/>
     <w:uiPriority w:val="99"/>
     <w:pPr>
       <w:spacing w:lineRule="auto" w:line="240" w:after="0"/>
@@ -7694,9 +7804,9 @@
       </w:tcPr>
     </w:tblStylePr>
   </w:style>
-  <w:style w:type="table" w:styleId="110">
+  <w:style w:type="table" w:styleId="734">
     <w:name w:val="List Table 2 - Accent 1"/>
-    <w:basedOn w:val="599"/>
+    <w:basedOn w:val="815"/>
     <w:uiPriority w:val="99"/>
     <w:pPr>
       <w:spacing w:lineRule="auto" w:line="240" w:after="0"/>
@@ -7780,9 +7890,9 @@
       </w:tcPr>
     </w:tblStylePr>
   </w:style>
-  <w:style w:type="table" w:styleId="111">
+  <w:style w:type="table" w:styleId="735">
     <w:name w:val="List Table 2 - Accent 2"/>
-    <w:basedOn w:val="599"/>
+    <w:basedOn w:val="815"/>
     <w:uiPriority w:val="99"/>
     <w:pPr>
       <w:spacing w:lineRule="auto" w:line="240" w:after="0"/>
@@ -7866,9 +7976,9 @@
       </w:tcPr>
     </w:tblStylePr>
   </w:style>
-  <w:style w:type="table" w:styleId="112">
+  <w:style w:type="table" w:styleId="736">
     <w:name w:val="List Table 2 - Accent 3"/>
-    <w:basedOn w:val="599"/>
+    <w:basedOn w:val="815"/>
     <w:uiPriority w:val="99"/>
     <w:pPr>
       <w:spacing w:lineRule="auto" w:line="240" w:after="0"/>
@@ -7952,9 +8062,9 @@
       </w:tcPr>
     </w:tblStylePr>
   </w:style>
-  <w:style w:type="table" w:styleId="113">
+  <w:style w:type="table" w:styleId="737">
     <w:name w:val="List Table 2 - Accent 4"/>
-    <w:basedOn w:val="599"/>
+    <w:basedOn w:val="815"/>
     <w:uiPriority w:val="99"/>
     <w:pPr>
       <w:spacing w:lineRule="auto" w:line="240" w:after="0"/>
@@ -8038,9 +8148,9 @@
       </w:tcPr>
     </w:tblStylePr>
   </w:style>
-  <w:style w:type="table" w:styleId="114">
+  <w:style w:type="table" w:styleId="738">
     <w:name w:val="List Table 2 - Accent 5"/>
-    <w:basedOn w:val="599"/>
+    <w:basedOn w:val="815"/>
     <w:uiPriority w:val="99"/>
     <w:pPr>
       <w:spacing w:lineRule="auto" w:line="240" w:after="0"/>
@@ -8124,9 +8234,9 @@
       </w:tcPr>
     </w:tblStylePr>
   </w:style>
-  <w:style w:type="table" w:styleId="115">
+  <w:style w:type="table" w:styleId="739">
     <w:name w:val="List Table 2 - Accent 6"/>
-    <w:basedOn w:val="599"/>
+    <w:basedOn w:val="815"/>
     <w:uiPriority w:val="99"/>
     <w:pPr>
       <w:spacing w:lineRule="auto" w:line="240" w:after="0"/>
@@ -8210,9 +8320,9 @@
       </w:tcPr>
     </w:tblStylePr>
   </w:style>
-  <w:style w:type="table" w:styleId="116">
+  <w:style w:type="table" w:styleId="740">
     <w:name w:val="List Table 3"/>
-    <w:basedOn w:val="599"/>
+    <w:basedOn w:val="815"/>
     <w:uiPriority w:val="99"/>
     <w:pPr>
       <w:spacing w:lineRule="auto" w:line="240" w:after="0"/>
@@ -8284,9 +8394,9 @@
       </w:rPr>
     </w:tblStylePr>
   </w:style>
-  <w:style w:type="table" w:styleId="117">
+  <w:style w:type="table" w:styleId="741">
     <w:name w:val="List Table 3 - Accent 1"/>
-    <w:basedOn w:val="599"/>
+    <w:basedOn w:val="815"/>
     <w:uiPriority w:val="99"/>
     <w:pPr>
       <w:spacing w:lineRule="auto" w:line="240" w:after="0"/>
@@ -8358,9 +8468,9 @@
       </w:rPr>
     </w:tblStylePr>
   </w:style>
-  <w:style w:type="table" w:styleId="118">
+  <w:style w:type="table" w:styleId="742">
     <w:name w:val="List Table 3 - Accent 2"/>
-    <w:basedOn w:val="599"/>
+    <w:basedOn w:val="815"/>
     <w:uiPriority w:val="99"/>
     <w:pPr>
       <w:spacing w:lineRule="auto" w:line="240" w:after="0"/>
@@ -8432,9 +8542,9 @@
       </w:rPr>
     </w:tblStylePr>
   </w:style>
-  <w:style w:type="table" w:styleId="119">
+  <w:style w:type="table" w:styleId="743">
     <w:name w:val="List Table 3 - Accent 3"/>
-    <w:basedOn w:val="599"/>
+    <w:basedOn w:val="815"/>
     <w:uiPriority w:val="99"/>
     <w:pPr>
       <w:spacing w:lineRule="auto" w:line="240" w:after="0"/>
@@ -8506,9 +8616,9 @@
       </w:rPr>
     </w:tblStylePr>
   </w:style>
-  <w:style w:type="table" w:styleId="120">
+  <w:style w:type="table" w:styleId="744">
     <w:name w:val="List Table 3 - Accent 4"/>
-    <w:basedOn w:val="599"/>
+    <w:basedOn w:val="815"/>
     <w:uiPriority w:val="99"/>
     <w:pPr>
       <w:spacing w:lineRule="auto" w:line="240" w:after="0"/>
@@ -8580,9 +8690,9 @@
       </w:rPr>
     </w:tblStylePr>
   </w:style>
-  <w:style w:type="table" w:styleId="121">
+  <w:style w:type="table" w:styleId="745">
     <w:name w:val="List Table 3 - Accent 5"/>
-    <w:basedOn w:val="599"/>
+    <w:basedOn w:val="815"/>
     <w:uiPriority w:val="99"/>
     <w:pPr>
       <w:spacing w:lineRule="auto" w:line="240" w:after="0"/>
@@ -8654,9 +8764,9 @@
       </w:rPr>
     </w:tblStylePr>
   </w:style>
-  <w:style w:type="table" w:styleId="122">
+  <w:style w:type="table" w:styleId="746">
     <w:name w:val="List Table 3 - Accent 6"/>
-    <w:basedOn w:val="599"/>
+    <w:basedOn w:val="815"/>
     <w:uiPriority w:val="99"/>
     <w:pPr>
       <w:spacing w:lineRule="auto" w:line="240" w:after="0"/>
@@ -8728,9 +8838,9 @@
       </w:rPr>
     </w:tblStylePr>
   </w:style>
-  <w:style w:type="table" w:styleId="123">
+  <w:style w:type="table" w:styleId="747">
     <w:name w:val="List Table 4"/>
-    <w:basedOn w:val="599"/>
+    <w:basedOn w:val="815"/>
     <w:uiPriority w:val="99"/>
     <w:pPr>
       <w:spacing w:lineRule="auto" w:line="240" w:after="0"/>
@@ -8797,9 +8907,9 @@
       </w:rPr>
     </w:tblStylePr>
   </w:style>
-  <w:style w:type="table" w:styleId="124">
+  <w:style w:type="table" w:styleId="748">
     <w:name w:val="List Table 4 - Accent 1"/>
-    <w:basedOn w:val="599"/>
+    <w:basedOn w:val="815"/>
     <w:uiPriority w:val="99"/>
     <w:pPr>
       <w:spacing w:lineRule="auto" w:line="240" w:after="0"/>
@@ -8866,9 +8976,9 @@
       </w:rPr>
     </w:tblStylePr>
   </w:style>
-  <w:style w:type="table" w:styleId="125">
+  <w:style w:type="table" w:styleId="749">
     <w:name w:val="List Table 4 - Accent 2"/>
-    <w:basedOn w:val="599"/>
+    <w:basedOn w:val="815"/>
     <w:uiPriority w:val="99"/>
     <w:pPr>
       <w:spacing w:lineRule="auto" w:line="240" w:after="0"/>
@@ -8935,9 +9045,9 @@
       </w:rPr>
     </w:tblStylePr>
   </w:style>
-  <w:style w:type="table" w:styleId="126">
+  <w:style w:type="table" w:styleId="750">
     <w:name w:val="List Table 4 - Accent 3"/>
-    <w:basedOn w:val="599"/>
+    <w:basedOn w:val="815"/>
     <w:uiPriority w:val="99"/>
     <w:pPr>
       <w:spacing w:lineRule="auto" w:line="240" w:after="0"/>
@@ -9004,9 +9114,9 @@
       </w:rPr>
     </w:tblStylePr>
   </w:style>
-  <w:style w:type="table" w:styleId="127">
+  <w:style w:type="table" w:styleId="751">
     <w:name w:val="List Table 4 - Accent 4"/>
-    <w:basedOn w:val="599"/>
+    <w:basedOn w:val="815"/>
     <w:uiPriority w:val="99"/>
     <w:pPr>
       <w:spacing w:lineRule="auto" w:line="240" w:after="0"/>
@@ -9073,9 +9183,9 @@
       </w:rPr>
     </w:tblStylePr>
   </w:style>
-  <w:style w:type="table" w:styleId="128">
+  <w:style w:type="table" w:styleId="752">
     <w:name w:val="List Table 4 - Accent 5"/>
-    <w:basedOn w:val="599"/>
+    <w:basedOn w:val="815"/>
     <w:uiPriority w:val="99"/>
     <w:pPr>
       <w:spacing w:lineRule="auto" w:line="240" w:after="0"/>
@@ -9142,9 +9252,9 @@
       </w:rPr>
     </w:tblStylePr>
   </w:style>
-  <w:style w:type="table" w:styleId="129">
+  <w:style w:type="table" w:styleId="753">
     <w:name w:val="List Table 4 - Accent 6"/>
-    <w:basedOn w:val="599"/>
+    <w:basedOn w:val="815"/>
     <w:uiPriority w:val="99"/>
     <w:pPr>
       <w:spacing w:lineRule="auto" w:line="240" w:after="0"/>
@@ -9211,9 +9321,9 @@
       </w:rPr>
     </w:tblStylePr>
   </w:style>
-  <w:style w:type="table" w:styleId="130">
+  <w:style w:type="table" w:styleId="754">
     <w:name w:val="List Table 5 Dark"/>
-    <w:basedOn w:val="599"/>
+    <w:basedOn w:val="815"/>
     <w:uiPriority w:val="99"/>
     <w:pPr>
       <w:spacing w:lineRule="auto" w:line="240" w:after="0"/>
@@ -9318,9 +9428,9 @@
       </w:rPr>
     </w:tblStylePr>
   </w:style>
-  <w:style w:type="table" w:styleId="131">
+  <w:style w:type="table" w:styleId="755">
     <w:name w:val="List Table 5 Dark - Accent 1"/>
-    <w:basedOn w:val="599"/>
+    <w:basedOn w:val="815"/>
     <w:uiPriority w:val="99"/>
     <w:pPr>
       <w:spacing w:lineRule="auto" w:line="240" w:after="0"/>
@@ -9425,9 +9535,9 @@
       </w:rPr>
     </w:tblStylePr>
   </w:style>
-  <w:style w:type="table" w:styleId="132">
+  <w:style w:type="table" w:styleId="756">
     <w:name w:val="List Table 5 Dark - Accent 2"/>
-    <w:basedOn w:val="599"/>
+    <w:basedOn w:val="815"/>
     <w:uiPriority w:val="99"/>
     <w:pPr>
       <w:spacing w:lineRule="auto" w:line="240" w:after="0"/>
@@ -9532,9 +9642,9 @@
       </w:rPr>
     </w:tblStylePr>
   </w:style>
-  <w:style w:type="table" w:styleId="133">
+  <w:style w:type="table" w:styleId="757">
     <w:name w:val="List Table 5 Dark - Accent 3"/>
-    <w:basedOn w:val="599"/>
+    <w:basedOn w:val="815"/>
     <w:uiPriority w:val="99"/>
     <w:pPr>
       <w:spacing w:lineRule="auto" w:line="240" w:after="0"/>
@@ -9639,9 +9749,9 @@
       </w:rPr>
     </w:tblStylePr>
   </w:style>
-  <w:style w:type="table" w:styleId="134">
+  <w:style w:type="table" w:styleId="758">
     <w:name w:val="List Table 5 Dark - Accent 4"/>
-    <w:basedOn w:val="599"/>
+    <w:basedOn w:val="815"/>
     <w:uiPriority w:val="99"/>
     <w:pPr>
       <w:spacing w:lineRule="auto" w:line="240" w:after="0"/>
@@ -9746,9 +9856,9 @@
       </w:rPr>
     </w:tblStylePr>
   </w:style>
-  <w:style w:type="table" w:styleId="135">
+  <w:style w:type="table" w:styleId="759">
     <w:name w:val="List Table 5 Dark - Accent 5"/>
-    <w:basedOn w:val="599"/>
+    <w:basedOn w:val="815"/>
     <w:uiPriority w:val="99"/>
     <w:pPr>
       <w:spacing w:lineRule="auto" w:line="240" w:after="0"/>
@@ -9853,9 +9963,9 @@
       </w:rPr>
     </w:tblStylePr>
   </w:style>
-  <w:style w:type="table" w:styleId="136">
+  <w:style w:type="table" w:styleId="760">
     <w:name w:val="List Table 5 Dark - Accent 6"/>
-    <w:basedOn w:val="599"/>
+    <w:basedOn w:val="815"/>
     <w:uiPriority w:val="99"/>
     <w:pPr>
       <w:spacing w:lineRule="auto" w:line="240" w:after="0"/>
@@ -9960,9 +10070,9 @@
       </w:rPr>
     </w:tblStylePr>
   </w:style>
-  <w:style w:type="table" w:styleId="137">
+  <w:style w:type="table" w:styleId="761">
     <w:name w:val="List Table 6 Colorful"/>
-    <w:basedOn w:val="599"/>
+    <w:basedOn w:val="815"/>
     <w:uiPriority w:val="99"/>
     <w:pPr>
       <w:spacing w:lineRule="auto" w:line="240" w:after="0"/>
@@ -10033,9 +10143,9 @@
       </w:tcPr>
     </w:tblStylePr>
   </w:style>
-  <w:style w:type="table" w:styleId="138">
+  <w:style w:type="table" w:styleId="762">
     <w:name w:val="List Table 6 Colorful - Accent 1"/>
-    <w:basedOn w:val="599"/>
+    <w:basedOn w:val="815"/>
     <w:uiPriority w:val="99"/>
     <w:pPr>
       <w:spacing w:lineRule="auto" w:line="240" w:after="0"/>
@@ -10106,9 +10216,9 @@
       </w:tcPr>
     </w:tblStylePr>
   </w:style>
-  <w:style w:type="table" w:styleId="139">
+  <w:style w:type="table" w:styleId="763">
     <w:name w:val="List Table 6 Colorful - Accent 2"/>
-    <w:basedOn w:val="599"/>
+    <w:basedOn w:val="815"/>
     <w:uiPriority w:val="99"/>
     <w:pPr>
       <w:spacing w:lineRule="auto" w:line="240" w:after="0"/>
@@ -10179,9 +10289,9 @@
       </w:tcPr>
     </w:tblStylePr>
   </w:style>
-  <w:style w:type="table" w:styleId="140">
+  <w:style w:type="table" w:styleId="764">
     <w:name w:val="List Table 6 Colorful - Accent 3"/>
-    <w:basedOn w:val="599"/>
+    <w:basedOn w:val="815"/>
     <w:uiPriority w:val="99"/>
     <w:pPr>
       <w:spacing w:lineRule="auto" w:line="240" w:after="0"/>
@@ -10252,9 +10362,9 @@
       </w:tcPr>
     </w:tblStylePr>
   </w:style>
-  <w:style w:type="table" w:styleId="141">
+  <w:style w:type="table" w:styleId="765">
     <w:name w:val="List Table 6 Colorful - Accent 4"/>
-    <w:basedOn w:val="599"/>
+    <w:basedOn w:val="815"/>
     <w:uiPriority w:val="99"/>
     <w:pPr>
       <w:spacing w:lineRule="auto" w:line="240" w:after="0"/>
@@ -10325,9 +10435,9 @@
       </w:tcPr>
     </w:tblStylePr>
   </w:style>
-  <w:style w:type="table" w:styleId="142">
+  <w:style w:type="table" w:styleId="766">
     <w:name w:val="List Table 6 Colorful - Accent 5"/>
-    <w:basedOn w:val="599"/>
+    <w:basedOn w:val="815"/>
     <w:uiPriority w:val="99"/>
     <w:pPr>
       <w:spacing w:lineRule="auto" w:line="240" w:after="0"/>
@@ -10398,9 +10508,9 @@
       </w:tcPr>
     </w:tblStylePr>
   </w:style>
-  <w:style w:type="table" w:styleId="143">
+  <w:style w:type="table" w:styleId="767">
     <w:name w:val="List Table 6 Colorful - Accent 6"/>
-    <w:basedOn w:val="599"/>
+    <w:basedOn w:val="815"/>
     <w:uiPriority w:val="99"/>
     <w:pPr>
       <w:spacing w:lineRule="auto" w:line="240" w:after="0"/>
@@ -10471,9 +10581,9 @@
       </w:tcPr>
     </w:tblStylePr>
   </w:style>
-  <w:style w:type="table" w:styleId="144">
+  <w:style w:type="table" w:styleId="768">
     <w:name w:val="List Table 7 Colorful"/>
-    <w:basedOn w:val="599"/>
+    <w:basedOn w:val="815"/>
     <w:uiPriority w:val="99"/>
     <w:pPr>
       <w:spacing w:lineRule="auto" w:line="240" w:after="0"/>
@@ -10521,10 +10631,10 @@
       <w:tcPr>
         <w:shd w:color="FFFFFF"/>
         <w:tcBorders>
-          <w:left w:val="none"/>
-          <w:top w:val="none"/>
+          <w:left w:val="none" w:color="000000" w:sz="4" w:space="0"/>
+          <w:top w:val="none" w:color="000000" w:sz="4" w:space="0"/>
           <w:right w:val="single" w:color="000000" w:sz="4" w:space="0" w:themeColor="text1" w:themeTint="80"/>
-          <w:bottom w:val="none"/>
+          <w:bottom w:val="none" w:color="000000" w:sz="4" w:space="0"/>
         </w:tcBorders>
       </w:tcPr>
     </w:tblStylePr>
@@ -10538,9 +10648,9 @@
       <w:tcPr>
         <w:shd w:val="clear" w:color="FFFFFF" w:themeFill="light1" w:themeColor="light1"/>
         <w:tcBorders>
-          <w:left w:val="none"/>
-          <w:top w:val="none"/>
-          <w:right w:val="none"/>
+          <w:left w:val="none" w:color="000000" w:sz="4" w:space="0"/>
+          <w:top w:val="none" w:color="000000" w:sz="4" w:space="0"/>
+          <w:right w:val="none" w:color="000000" w:sz="4" w:space="0"/>
           <w:bottom w:val="single" w:color="000000" w:sz="4" w:space="0" w:themeColor="text1" w:themeTint="80"/>
         </w:tcBorders>
       </w:tcPr>
@@ -10556,9 +10666,9 @@
         <w:shd w:color="FFFFFF"/>
         <w:tcBorders>
           <w:left w:val="single" w:color="000000" w:sz="4" w:space="0" w:themeColor="text1" w:themeTint="80"/>
-          <w:top w:val="none"/>
-          <w:right w:val="none"/>
-          <w:bottom w:val="none"/>
+          <w:top w:val="none" w:color="000000" w:sz="4" w:space="0"/>
+          <w:right w:val="none" w:color="000000" w:sz="4" w:space="0"/>
+          <w:bottom w:val="none" w:color="000000" w:sz="4" w:space="0"/>
         </w:tcBorders>
       </w:tcPr>
     </w:tblStylePr>
@@ -10572,10 +10682,10 @@
       <w:tcPr>
         <w:shd w:val="clear" w:color="FFFFFF" w:themeFill="light1" w:themeColor="light1"/>
         <w:tcBorders>
-          <w:left w:val="none"/>
+          <w:left w:val="none" w:color="000000" w:sz="4" w:space="0"/>
           <w:top w:val="single" w:color="000000" w:sz="4" w:space="0" w:themeColor="text1" w:themeTint="80"/>
-          <w:right w:val="none"/>
-          <w:bottom w:val="none"/>
+          <w:right w:val="none" w:color="000000" w:sz="4" w:space="0"/>
+          <w:bottom w:val="none" w:color="000000" w:sz="4" w:space="0"/>
         </w:tcBorders>
       </w:tcPr>
     </w:tblStylePr>
@@ -10587,9 +10697,9 @@
       </w:rPr>
     </w:tblStylePr>
   </w:style>
-  <w:style w:type="table" w:styleId="145">
+  <w:style w:type="table" w:styleId="769">
     <w:name w:val="List Table 7 Colorful - Accent 1"/>
-    <w:basedOn w:val="599"/>
+    <w:basedOn w:val="815"/>
     <w:uiPriority w:val="99"/>
     <w:pPr>
       <w:spacing w:lineRule="auto" w:line="240" w:after="0"/>
@@ -10637,10 +10747,10 @@
       <w:tcPr>
         <w:shd w:color="FFFFFF"/>
         <w:tcBorders>
-          <w:left w:val="none"/>
-          <w:top w:val="none"/>
+          <w:left w:val="none" w:color="000000" w:sz="4" w:space="0"/>
+          <w:top w:val="none" w:color="000000" w:sz="4" w:space="0"/>
           <w:right w:val="single" w:color="000000" w:sz="4" w:space="0" w:themeColor="accent1"/>
-          <w:bottom w:val="none"/>
+          <w:bottom w:val="none" w:color="000000" w:sz="4" w:space="0"/>
         </w:tcBorders>
       </w:tcPr>
     </w:tblStylePr>
@@ -10654,9 +10764,9 @@
       <w:tcPr>
         <w:shd w:val="clear" w:color="FFFFFF" w:themeFill="light1" w:themeColor="light1"/>
         <w:tcBorders>
-          <w:left w:val="none"/>
-          <w:top w:val="none"/>
-          <w:right w:val="none"/>
+          <w:left w:val="none" w:color="000000" w:sz="4" w:space="0"/>
+          <w:top w:val="none" w:color="000000" w:sz="4" w:space="0"/>
+          <w:right w:val="none" w:color="000000" w:sz="4" w:space="0"/>
           <w:bottom w:val="single" w:color="000000" w:sz="4" w:space="0" w:themeColor="accent1"/>
         </w:tcBorders>
       </w:tcPr>
@@ -10672,9 +10782,9 @@
         <w:shd w:color="FFFFFF"/>
         <w:tcBorders>
           <w:left w:val="single" w:color="000000" w:sz="4" w:space="0" w:themeColor="accent1"/>
-          <w:top w:val="none"/>
-          <w:right w:val="none"/>
-          <w:bottom w:val="none"/>
+          <w:top w:val="none" w:color="000000" w:sz="4" w:space="0"/>
+          <w:right w:val="none" w:color="000000" w:sz="4" w:space="0"/>
+          <w:bottom w:val="none" w:color="000000" w:sz="4" w:space="0"/>
         </w:tcBorders>
       </w:tcPr>
     </w:tblStylePr>
@@ -10688,10 +10798,10 @@
       <w:tcPr>
         <w:shd w:val="clear" w:color="FFFFFF" w:themeFill="light1" w:themeColor="light1"/>
         <w:tcBorders>
-          <w:left w:val="none"/>
+          <w:left w:val="none" w:color="000000" w:sz="4" w:space="0"/>
           <w:top w:val="single" w:color="000000" w:sz="4" w:space="0" w:themeColor="accent1"/>
-          <w:right w:val="none"/>
-          <w:bottom w:val="none"/>
+          <w:right w:val="none" w:color="000000" w:sz="4" w:space="0"/>
+          <w:bottom w:val="none" w:color="000000" w:sz="4" w:space="0"/>
         </w:tcBorders>
       </w:tcPr>
     </w:tblStylePr>
@@ -10703,9 +10813,9 @@
       </w:rPr>
     </w:tblStylePr>
   </w:style>
-  <w:style w:type="table" w:styleId="146">
+  <w:style w:type="table" w:styleId="770">
     <w:name w:val="List Table 7 Colorful - Accent 2"/>
-    <w:basedOn w:val="599"/>
+    <w:basedOn w:val="815"/>
     <w:uiPriority w:val="99"/>
     <w:pPr>
       <w:spacing w:lineRule="auto" w:line="240" w:after="0"/>
@@ -10753,10 +10863,10 @@
       <w:tcPr>
         <w:shd w:color="FFFFFF"/>
         <w:tcBorders>
-          <w:left w:val="none"/>
-          <w:top w:val="none"/>
+          <w:left w:val="none" w:color="000000" w:sz="4" w:space="0"/>
+          <w:top w:val="none" w:color="000000" w:sz="4" w:space="0"/>
           <w:right w:val="single" w:color="000000" w:sz="4" w:space="0" w:themeColor="accent2" w:themeTint="97"/>
-          <w:bottom w:val="none"/>
+          <w:bottom w:val="none" w:color="000000" w:sz="4" w:space="0"/>
         </w:tcBorders>
       </w:tcPr>
     </w:tblStylePr>
@@ -10770,9 +10880,9 @@
       <w:tcPr>
         <w:shd w:val="clear" w:color="FFFFFF" w:themeFill="light1" w:themeColor="light1"/>
         <w:tcBorders>
-          <w:left w:val="none"/>
-          <w:top w:val="none"/>
-          <w:right w:val="none"/>
+          <w:left w:val="none" w:color="000000" w:sz="4" w:space="0"/>
+          <w:top w:val="none" w:color="000000" w:sz="4" w:space="0"/>
+          <w:right w:val="none" w:color="000000" w:sz="4" w:space="0"/>
           <w:bottom w:val="single" w:color="000000" w:sz="4" w:space="0" w:themeColor="accent2" w:themeTint="97"/>
         </w:tcBorders>
       </w:tcPr>
@@ -10788,9 +10898,9 @@
         <w:shd w:color="FFFFFF"/>
         <w:tcBorders>
           <w:left w:val="single" w:color="000000" w:sz="4" w:space="0" w:themeColor="accent2" w:themeTint="97"/>
-          <w:top w:val="none"/>
-          <w:right w:val="none"/>
-          <w:bottom w:val="none"/>
+          <w:top w:val="none" w:color="000000" w:sz="4" w:space="0"/>
+          <w:right w:val="none" w:color="000000" w:sz="4" w:space="0"/>
+          <w:bottom w:val="none" w:color="000000" w:sz="4" w:space="0"/>
         </w:tcBorders>
       </w:tcPr>
     </w:tblStylePr>
@@ -10804,10 +10914,10 @@
       <w:tcPr>
         <w:shd w:val="clear" w:color="FFFFFF" w:themeFill="light1" w:themeColor="light1"/>
         <w:tcBorders>
-          <w:left w:val="none"/>
+          <w:left w:val="none" w:color="000000" w:sz="4" w:space="0"/>
           <w:top w:val="single" w:color="000000" w:sz="4" w:space="0" w:themeColor="accent2" w:themeTint="97"/>
-          <w:right w:val="none"/>
-          <w:bottom w:val="none"/>
+          <w:right w:val="none" w:color="000000" w:sz="4" w:space="0"/>
+          <w:bottom w:val="none" w:color="000000" w:sz="4" w:space="0"/>
         </w:tcBorders>
       </w:tcPr>
     </w:tblStylePr>
@@ -10819,9 +10929,9 @@
       </w:rPr>
     </w:tblStylePr>
   </w:style>
-  <w:style w:type="table" w:styleId="147">
+  <w:style w:type="table" w:styleId="771">
     <w:name w:val="List Table 7 Colorful - Accent 3"/>
-    <w:basedOn w:val="599"/>
+    <w:basedOn w:val="815"/>
     <w:uiPriority w:val="99"/>
     <w:pPr>
       <w:spacing w:lineRule="auto" w:line="240" w:after="0"/>
@@ -10869,10 +10979,10 @@
       <w:tcPr>
         <w:shd w:color="FFFFFF"/>
         <w:tcBorders>
-          <w:left w:val="none"/>
-          <w:top w:val="none"/>
+          <w:left w:val="none" w:color="000000" w:sz="4" w:space="0"/>
+          <w:top w:val="none" w:color="000000" w:sz="4" w:space="0"/>
           <w:right w:val="single" w:color="000000" w:sz="4" w:space="0" w:themeColor="accent3" w:themeTint="98"/>
-          <w:bottom w:val="none"/>
+          <w:bottom w:val="none" w:color="000000" w:sz="4" w:space="0"/>
         </w:tcBorders>
       </w:tcPr>
     </w:tblStylePr>
@@ -10886,9 +10996,9 @@
       <w:tcPr>
         <w:shd w:val="clear" w:color="FFFFFF" w:themeFill="light1" w:themeColor="light1"/>
         <w:tcBorders>
-          <w:left w:val="none"/>
-          <w:top w:val="none"/>
-          <w:right w:val="none"/>
+          <w:left w:val="none" w:color="000000" w:sz="4" w:space="0"/>
+          <w:top w:val="none" w:color="000000" w:sz="4" w:space="0"/>
+          <w:right w:val="none" w:color="000000" w:sz="4" w:space="0"/>
           <w:bottom w:val="single" w:color="000000" w:sz="4" w:space="0" w:themeColor="accent3" w:themeTint="98"/>
         </w:tcBorders>
       </w:tcPr>
@@ -10904,9 +11014,9 @@
         <w:shd w:color="FFFFFF"/>
         <w:tcBorders>
           <w:left w:val="single" w:color="000000" w:sz="4" w:space="0" w:themeColor="accent3" w:themeTint="98"/>
-          <w:top w:val="none"/>
-          <w:right w:val="none"/>
-          <w:bottom w:val="none"/>
+          <w:top w:val="none" w:color="000000" w:sz="4" w:space="0"/>
+          <w:right w:val="none" w:color="000000" w:sz="4" w:space="0"/>
+          <w:bottom w:val="none" w:color="000000" w:sz="4" w:space="0"/>
         </w:tcBorders>
       </w:tcPr>
     </w:tblStylePr>
@@ -10920,10 +11030,10 @@
       <w:tcPr>
         <w:shd w:val="clear" w:color="FFFFFF" w:themeFill="light1" w:themeColor="light1"/>
         <w:tcBorders>
-          <w:left w:val="none"/>
+          <w:left w:val="none" w:color="000000" w:sz="4" w:space="0"/>
           <w:top w:val="single" w:color="000000" w:sz="4" w:space="0" w:themeColor="accent3" w:themeTint="98"/>
-          <w:right w:val="none"/>
-          <w:bottom w:val="none"/>
+          <w:right w:val="none" w:color="000000" w:sz="4" w:space="0"/>
+          <w:bottom w:val="none" w:color="000000" w:sz="4" w:space="0"/>
         </w:tcBorders>
       </w:tcPr>
     </w:tblStylePr>
@@ -10935,9 +11045,9 @@
       </w:rPr>
     </w:tblStylePr>
   </w:style>
-  <w:style w:type="table" w:styleId="148">
+  <w:style w:type="table" w:styleId="772">
     <w:name w:val="List Table 7 Colorful - Accent 4"/>
-    <w:basedOn w:val="599"/>
+    <w:basedOn w:val="815"/>
     <w:uiPriority w:val="99"/>
     <w:pPr>
       <w:spacing w:lineRule="auto" w:line="240" w:after="0"/>
@@ -10985,10 +11095,10 @@
       <w:tcPr>
         <w:shd w:color="FFFFFF"/>
         <w:tcBorders>
-          <w:left w:val="none"/>
-          <w:top w:val="none"/>
+          <w:left w:val="none" w:color="000000" w:sz="4" w:space="0"/>
+          <w:top w:val="none" w:color="000000" w:sz="4" w:space="0"/>
           <w:right w:val="single" w:color="000000" w:sz="4" w:space="0" w:themeColor="accent4" w:themeTint="9A"/>
-          <w:bottom w:val="none"/>
+          <w:bottom w:val="none" w:color="000000" w:sz="4" w:space="0"/>
         </w:tcBorders>
       </w:tcPr>
     </w:tblStylePr>
@@ -11002,9 +11112,9 @@
       <w:tcPr>
         <w:shd w:val="clear" w:color="FFFFFF" w:themeFill="light1" w:themeColor="light1"/>
         <w:tcBorders>
-          <w:left w:val="none"/>
-          <w:top w:val="none"/>
-          <w:right w:val="none"/>
+          <w:left w:val="none" w:color="000000" w:sz="4" w:space="0"/>
+          <w:top w:val="none" w:color="000000" w:sz="4" w:space="0"/>
+          <w:right w:val="none" w:color="000000" w:sz="4" w:space="0"/>
           <w:bottom w:val="single" w:color="000000" w:sz="4" w:space="0" w:themeColor="accent4" w:themeTint="9A"/>
         </w:tcBorders>
       </w:tcPr>
@@ -11020,9 +11130,9 @@
         <w:shd w:color="FFFFFF"/>
         <w:tcBorders>
           <w:left w:val="single" w:color="000000" w:sz="4" w:space="0" w:themeColor="accent4" w:themeTint="9A"/>
-          <w:top w:val="none"/>
-          <w:right w:val="none"/>
-          <w:bottom w:val="none"/>
+          <w:top w:val="none" w:color="000000" w:sz="4" w:space="0"/>
+          <w:right w:val="none" w:color="000000" w:sz="4" w:space="0"/>
+          <w:bottom w:val="none" w:color="000000" w:sz="4" w:space="0"/>
         </w:tcBorders>
       </w:tcPr>
     </w:tblStylePr>
@@ -11036,10 +11146,10 @@
       <w:tcPr>
         <w:shd w:val="clear" w:color="FFFFFF" w:themeFill="light1" w:themeColor="light1"/>
         <w:tcBorders>
-          <w:left w:val="none"/>
+          <w:left w:val="none" w:color="000000" w:sz="4" w:space="0"/>
           <w:top w:val="single" w:color="000000" w:sz="4" w:space="0" w:themeColor="accent4" w:themeTint="9A"/>
-          <w:right w:val="none"/>
-          <w:bottom w:val="none"/>
+          <w:right w:val="none" w:color="000000" w:sz="4" w:space="0"/>
+          <w:bottom w:val="none" w:color="000000" w:sz="4" w:space="0"/>
         </w:tcBorders>
       </w:tcPr>
     </w:tblStylePr>
@@ -11051,9 +11161,9 @@
       </w:rPr>
     </w:tblStylePr>
   </w:style>
-  <w:style w:type="table" w:styleId="149">
+  <w:style w:type="table" w:styleId="773">
     <w:name w:val="List Table 7 Colorful - Accent 5"/>
-    <w:basedOn w:val="599"/>
+    <w:basedOn w:val="815"/>
     <w:uiPriority w:val="99"/>
     <w:pPr>
       <w:spacing w:lineRule="auto" w:line="240" w:after="0"/>
@@ -11101,10 +11211,10 @@
       <w:tcPr>
         <w:shd w:color="FFFFFF"/>
         <w:tcBorders>
-          <w:left w:val="none"/>
-          <w:top w:val="none"/>
+          <w:left w:val="none" w:color="000000" w:sz="4" w:space="0"/>
+          <w:top w:val="none" w:color="000000" w:sz="4" w:space="0"/>
           <w:right w:val="single" w:color="000000" w:sz="4" w:space="0" w:themeColor="accent5" w:themeTint="9A"/>
-          <w:bottom w:val="none"/>
+          <w:bottom w:val="none" w:color="000000" w:sz="4" w:space="0"/>
         </w:tcBorders>
       </w:tcPr>
     </w:tblStylePr>
@@ -11118,9 +11228,9 @@
       <w:tcPr>
         <w:shd w:val="clear" w:color="FFFFFF" w:themeFill="light1" w:themeColor="light1"/>
         <w:tcBorders>
-          <w:left w:val="none"/>
-          <w:top w:val="none"/>
-          <w:right w:val="none"/>
+          <w:left w:val="none" w:color="000000" w:sz="4" w:space="0"/>
+          <w:top w:val="none" w:color="000000" w:sz="4" w:space="0"/>
+          <w:right w:val="none" w:color="000000" w:sz="4" w:space="0"/>
           <w:bottom w:val="single" w:color="000000" w:sz="4" w:space="0" w:themeColor="accent5" w:themeTint="9A"/>
         </w:tcBorders>
       </w:tcPr>
@@ -11136,9 +11246,9 @@
         <w:shd w:color="FFFFFF"/>
         <w:tcBorders>
           <w:left w:val="single" w:color="000000" w:sz="4" w:space="0" w:themeColor="accent5" w:themeTint="9A"/>
-          <w:top w:val="none"/>
-          <w:right w:val="none"/>
-          <w:bottom w:val="none"/>
+          <w:top w:val="none" w:color="000000" w:sz="4" w:space="0"/>
+          <w:right w:val="none" w:color="000000" w:sz="4" w:space="0"/>
+          <w:bottom w:val="none" w:color="000000" w:sz="4" w:space="0"/>
         </w:tcBorders>
       </w:tcPr>
     </w:tblStylePr>
@@ -11152,10 +11262,10 @@
       <w:tcPr>
         <w:shd w:val="clear" w:color="FFFFFF" w:themeFill="light1" w:themeColor="light1"/>
         <w:tcBorders>
-          <w:left w:val="none"/>
+          <w:left w:val="none" w:color="000000" w:sz="4" w:space="0"/>
           <w:top w:val="single" w:color="000000" w:sz="4" w:space="0" w:themeColor="accent5" w:themeTint="9A"/>
-          <w:right w:val="none"/>
-          <w:bottom w:val="none"/>
+          <w:right w:val="none" w:color="000000" w:sz="4" w:space="0"/>
+          <w:bottom w:val="none" w:color="000000" w:sz="4" w:space="0"/>
         </w:tcBorders>
       </w:tcPr>
     </w:tblStylePr>
@@ -11167,9 +11277,9 @@
       </w:rPr>
     </w:tblStylePr>
   </w:style>
-  <w:style w:type="table" w:styleId="150">
+  <w:style w:type="table" w:styleId="774">
     <w:name w:val="List Table 7 Colorful - Accent 6"/>
-    <w:basedOn w:val="599"/>
+    <w:basedOn w:val="815"/>
     <w:uiPriority w:val="99"/>
     <w:pPr>
       <w:spacing w:lineRule="auto" w:line="240" w:after="0"/>
@@ -11217,10 +11327,10 @@
       <w:tcPr>
         <w:shd w:color="FFFFFF"/>
         <w:tcBorders>
-          <w:left w:val="none"/>
-          <w:top w:val="none"/>
+          <w:left w:val="none" w:color="000000" w:sz="4" w:space="0"/>
+          <w:top w:val="none" w:color="000000" w:sz="4" w:space="0"/>
           <w:right w:val="single" w:color="000000" w:sz="4" w:space="0" w:themeColor="accent6" w:themeTint="98"/>
-          <w:bottom w:val="none"/>
+          <w:bottom w:val="none" w:color="000000" w:sz="4" w:space="0"/>
         </w:tcBorders>
       </w:tcPr>
     </w:tblStylePr>
@@ -11234,9 +11344,9 @@
       <w:tcPr>
         <w:shd w:val="clear" w:color="FFFFFF" w:themeFill="light1" w:themeColor="light1"/>
         <w:tcBorders>
-          <w:left w:val="none"/>
-          <w:top w:val="none"/>
-          <w:right w:val="none"/>
+          <w:left w:val="none" w:color="000000" w:sz="4" w:space="0"/>
+          <w:top w:val="none" w:color="000000" w:sz="4" w:space="0"/>
+          <w:right w:val="none" w:color="000000" w:sz="4" w:space="0"/>
           <w:bottom w:val="single" w:color="000000" w:sz="4" w:space="0" w:themeColor="accent6" w:themeTint="98"/>
         </w:tcBorders>
       </w:tcPr>
@@ -11252,9 +11362,9 @@
         <w:shd w:color="FFFFFF"/>
         <w:tcBorders>
           <w:left w:val="single" w:color="000000" w:sz="4" w:space="0" w:themeColor="accent6" w:themeTint="98"/>
-          <w:top w:val="none"/>
-          <w:right w:val="none"/>
-          <w:bottom w:val="none"/>
+          <w:top w:val="none" w:color="000000" w:sz="4" w:space="0"/>
+          <w:right w:val="none" w:color="000000" w:sz="4" w:space="0"/>
+          <w:bottom w:val="none" w:color="000000" w:sz="4" w:space="0"/>
         </w:tcBorders>
       </w:tcPr>
     </w:tblStylePr>
@@ -11268,10 +11378,10 @@
       <w:tcPr>
         <w:shd w:val="clear" w:color="FFFFFF" w:themeFill="light1" w:themeColor="light1"/>
         <w:tcBorders>
-          <w:left w:val="none"/>
+          <w:left w:val="none" w:color="000000" w:sz="4" w:space="0"/>
           <w:top w:val="single" w:color="000000" w:sz="4" w:space="0" w:themeColor="accent6" w:themeTint="98"/>
-          <w:right w:val="none"/>
-          <w:bottom w:val="none"/>
+          <w:right w:val="none" w:color="000000" w:sz="4" w:space="0"/>
+          <w:bottom w:val="none" w:color="000000" w:sz="4" w:space="0"/>
         </w:tcBorders>
       </w:tcPr>
     </w:tblStylePr>
@@ -11283,9 +11393,9 @@
       </w:rPr>
     </w:tblStylePr>
   </w:style>
-  <w:style w:type="table" w:styleId="151">
+  <w:style w:type="table" w:styleId="775">
     <w:name w:val="Lined - Accent"/>
-    <w:basedOn w:val="599"/>
+    <w:basedOn w:val="815"/>
     <w:uiPriority w:val="99"/>
     <w:rPr>
       <w:color w:val="404040"/>
@@ -11373,9 +11483,9 @@
       </w:tcPr>
     </w:tblStylePr>
   </w:style>
-  <w:style w:type="table" w:styleId="152">
+  <w:style w:type="table" w:styleId="776">
     <w:name w:val="Lined - Accent 1"/>
-    <w:basedOn w:val="599"/>
+    <w:basedOn w:val="815"/>
     <w:uiPriority w:val="99"/>
     <w:rPr>
       <w:color w:val="404040"/>
@@ -11463,9 +11573,9 @@
       </w:tcPr>
     </w:tblStylePr>
   </w:style>
-  <w:style w:type="table" w:styleId="153">
+  <w:style w:type="table" w:styleId="777">
     <w:name w:val="Lined - Accent 2"/>
-    <w:basedOn w:val="599"/>
+    <w:basedOn w:val="815"/>
     <w:uiPriority w:val="99"/>
     <w:rPr>
       <w:color w:val="404040"/>
@@ -11553,9 +11663,9 @@
       </w:tcPr>
     </w:tblStylePr>
   </w:style>
-  <w:style w:type="table" w:styleId="154">
+  <w:style w:type="table" w:styleId="778">
     <w:name w:val="Lined - Accent 3"/>
-    <w:basedOn w:val="599"/>
+    <w:basedOn w:val="815"/>
     <w:uiPriority w:val="99"/>
     <w:rPr>
       <w:color w:val="404040"/>
@@ -11643,9 +11753,9 @@
       </w:tcPr>
     </w:tblStylePr>
   </w:style>
-  <w:style w:type="table" w:styleId="155">
+  <w:style w:type="table" w:styleId="779">
     <w:name w:val="Lined - Accent 4"/>
-    <w:basedOn w:val="599"/>
+    <w:basedOn w:val="815"/>
     <w:uiPriority w:val="99"/>
     <w:rPr>
       <w:color w:val="404040"/>
@@ -11733,9 +11843,9 @@
       </w:tcPr>
     </w:tblStylePr>
   </w:style>
-  <w:style w:type="table" w:styleId="156">
+  <w:style w:type="table" w:styleId="780">
     <w:name w:val="Lined - Accent 5"/>
-    <w:basedOn w:val="599"/>
+    <w:basedOn w:val="815"/>
     <w:uiPriority w:val="99"/>
     <w:rPr>
       <w:color w:val="404040"/>
@@ -11823,9 +11933,9 @@
       </w:tcPr>
     </w:tblStylePr>
   </w:style>
-  <w:style w:type="table" w:styleId="157">
+  <w:style w:type="table" w:styleId="781">
     <w:name w:val="Lined - Accent 6"/>
-    <w:basedOn w:val="599"/>
+    <w:basedOn w:val="815"/>
     <w:uiPriority w:val="99"/>
     <w:rPr>
       <w:color w:val="404040"/>
@@ -11913,9 +12023,9 @@
       </w:tcPr>
     </w:tblStylePr>
   </w:style>
-  <w:style w:type="table" w:styleId="158">
+  <w:style w:type="table" w:styleId="782">
     <w:name w:val="Bordered &amp; Lined - Accent"/>
-    <w:basedOn w:val="599"/>
+    <w:basedOn w:val="815"/>
     <w:uiPriority w:val="99"/>
     <w:rPr>
       <w:color w:val="404040"/>
@@ -12011,9 +12121,9 @@
       </w:tcPr>
     </w:tblStylePr>
   </w:style>
-  <w:style w:type="table" w:styleId="159">
+  <w:style w:type="table" w:styleId="783">
     <w:name w:val="Bordered &amp; Lined - Accent 1"/>
-    <w:basedOn w:val="599"/>
+    <w:basedOn w:val="815"/>
     <w:uiPriority w:val="99"/>
     <w:rPr>
       <w:color w:val="404040"/>
@@ -12109,9 +12219,9 @@
       </w:tcPr>
     </w:tblStylePr>
   </w:style>
-  <w:style w:type="table" w:styleId="160">
+  <w:style w:type="table" w:styleId="784">
     <w:name w:val="Bordered &amp; Lined - Accent 2"/>
-    <w:basedOn w:val="599"/>
+    <w:basedOn w:val="815"/>
     <w:uiPriority w:val="99"/>
     <w:rPr>
       <w:color w:val="404040"/>
@@ -12207,9 +12317,9 @@
       </w:tcPr>
     </w:tblStylePr>
   </w:style>
-  <w:style w:type="table" w:styleId="161">
+  <w:style w:type="table" w:styleId="785">
     <w:name w:val="Bordered &amp; Lined - Accent 3"/>
-    <w:basedOn w:val="599"/>
+    <w:basedOn w:val="815"/>
     <w:uiPriority w:val="99"/>
     <w:rPr>
       <w:color w:val="404040"/>
@@ -12305,9 +12415,9 @@
       </w:tcPr>
     </w:tblStylePr>
   </w:style>
-  <w:style w:type="table" w:styleId="162">
+  <w:style w:type="table" w:styleId="786">
     <w:name w:val="Bordered &amp; Lined - Accent 4"/>
-    <w:basedOn w:val="599"/>
+    <w:basedOn w:val="815"/>
     <w:uiPriority w:val="99"/>
     <w:rPr>
       <w:color w:val="404040"/>
@@ -12403,9 +12513,9 @@
       </w:tcPr>
     </w:tblStylePr>
   </w:style>
-  <w:style w:type="table" w:styleId="163">
+  <w:style w:type="table" w:styleId="787">
     <w:name w:val="Bordered &amp; Lined - Accent 5"/>
-    <w:basedOn w:val="599"/>
+    <w:basedOn w:val="815"/>
     <w:uiPriority w:val="99"/>
     <w:rPr>
       <w:color w:val="404040"/>
@@ -12501,9 +12611,9 @@
       </w:tcPr>
     </w:tblStylePr>
   </w:style>
-  <w:style w:type="table" w:styleId="164">
+  <w:style w:type="table" w:styleId="788">
     <w:name w:val="Bordered &amp; Lined - Accent 6"/>
-    <w:basedOn w:val="599"/>
+    <w:basedOn w:val="815"/>
     <w:uiPriority w:val="99"/>
     <w:rPr>
       <w:color w:val="404040"/>
@@ -12599,9 +12709,9 @@
       </w:tcPr>
     </w:tblStylePr>
   </w:style>
-  <w:style w:type="table" w:styleId="165">
+  <w:style w:type="table" w:styleId="789">
     <w:name w:val="Bordered"/>
-    <w:basedOn w:val="599"/>
+    <w:basedOn w:val="815"/>
     <w:uiPriority w:val="99"/>
     <w:pPr>
       <w:spacing w:lineRule="auto" w:line="240" w:after="0"/>
@@ -12678,9 +12788,9 @@
       </w:tcPr>
     </w:tblStylePr>
   </w:style>
-  <w:style w:type="table" w:styleId="166">
+  <w:style w:type="table" w:styleId="790">
     <w:name w:val="Bordered - Accent 1"/>
-    <w:basedOn w:val="599"/>
+    <w:basedOn w:val="815"/>
     <w:uiPriority w:val="99"/>
     <w:pPr>
       <w:spacing w:lineRule="auto" w:line="240" w:after="0"/>
@@ -12757,9 +12867,9 @@
       </w:tcPr>
     </w:tblStylePr>
   </w:style>
-  <w:style w:type="table" w:styleId="167">
+  <w:style w:type="table" w:styleId="791">
     <w:name w:val="Bordered - Accent 2"/>
-    <w:basedOn w:val="599"/>
+    <w:basedOn w:val="815"/>
     <w:uiPriority w:val="99"/>
     <w:pPr>
       <w:spacing w:lineRule="auto" w:line="240" w:after="0"/>
@@ -12836,9 +12946,9 @@
       </w:tcPr>
     </w:tblStylePr>
   </w:style>
-  <w:style w:type="table" w:styleId="168">
+  <w:style w:type="table" w:styleId="792">
     <w:name w:val="Bordered - Accent 3"/>
-    <w:basedOn w:val="599"/>
+    <w:basedOn w:val="815"/>
     <w:uiPriority w:val="99"/>
     <w:pPr>
       <w:spacing w:lineRule="auto" w:line="240" w:after="0"/>
@@ -12915,9 +13025,9 @@
       </w:tcPr>
     </w:tblStylePr>
   </w:style>
-  <w:style w:type="table" w:styleId="169">
+  <w:style w:type="table" w:styleId="793">
     <w:name w:val="Bordered - Accent 4"/>
-    <w:basedOn w:val="599"/>
+    <w:basedOn w:val="815"/>
     <w:uiPriority w:val="99"/>
     <w:pPr>
       <w:spacing w:lineRule="auto" w:line="240" w:after="0"/>
@@ -12994,9 +13104,9 @@
       </w:tcPr>
     </w:tblStylePr>
   </w:style>
-  <w:style w:type="table" w:styleId="170">
+  <w:style w:type="table" w:styleId="794">
     <w:name w:val="Bordered - Accent 5"/>
-    <w:basedOn w:val="599"/>
+    <w:basedOn w:val="815"/>
     <w:uiPriority w:val="99"/>
     <w:pPr>
       <w:spacing w:lineRule="auto" w:line="240" w:after="0"/>
@@ -13073,9 +13183,9 @@
       </w:tcPr>
     </w:tblStylePr>
   </w:style>
-  <w:style w:type="table" w:styleId="171">
+  <w:style w:type="table" w:styleId="795">
     <w:name w:val="Bordered - Accent 6"/>
-    <w:basedOn w:val="599"/>
+    <w:basedOn w:val="815"/>
     <w:uiPriority w:val="99"/>
     <w:pPr>
       <w:spacing w:lineRule="auto" w:line="240" w:after="0"/>
@@ -13152,7 +13262,7 @@
       </w:tcPr>
     </w:tblStylePr>
   </w:style>
-  <w:style w:type="character" w:styleId="172">
+  <w:style w:type="character" w:styleId="796">
     <w:name w:val="Hyperlink"/>
     <w:uiPriority w:val="99"/>
     <w:unhideWhenUsed/>
@@ -13161,10 +13271,10 @@
       <w:u w:val="single"/>
     </w:rPr>
   </w:style>
-  <w:style w:type="paragraph" w:styleId="173">
+  <w:style w:type="paragraph" w:styleId="797">
     <w:name w:val="footnote text"/>
-    <w:basedOn w:val="598"/>
-    <w:link w:val="174"/>
+    <w:basedOn w:val="814"/>
+    <w:link w:val="798"/>
     <w:uiPriority w:val="99"/>
     <w:semiHidden/>
     <w:unhideWhenUsed/>
@@ -13175,27 +13285,26 @@
       <w:spacing w:lineRule="auto" w:line="240" w:after="40"/>
     </w:pPr>
   </w:style>
-  <w:style w:type="character" w:styleId="174">
+  <w:style w:type="character" w:styleId="798">
     <w:name w:val="Footnote Text Char"/>
-    <w:link w:val="173"/>
+    <w:link w:val="797"/>
     <w:uiPriority w:val="99"/>
     <w:rPr>
       <w:sz w:val="18"/>
     </w:rPr>
   </w:style>
-  <w:style w:type="character" w:styleId="175">
+  <w:style w:type="character" w:styleId="799">
     <w:name w:val="footnote reference"/>
-    <w:basedOn w:val="9"/>
     <w:uiPriority w:val="99"/>
     <w:unhideWhenUsed/>
     <w:rPr>
       <w:vertAlign w:val="superscript"/>
     </w:rPr>
   </w:style>
-  <w:style w:type="paragraph" w:styleId="176">
+  <w:style w:type="paragraph" w:styleId="800">
     <w:name w:val="endnote text"/>
-    <w:basedOn w:val="598"/>
-    <w:link w:val="177"/>
+    <w:basedOn w:val="814"/>
+    <w:link w:val="801"/>
     <w:uiPriority w:val="99"/>
     <w:semiHidden/>
     <w:unhideWhenUsed/>
@@ -13206,17 +13315,16 @@
       <w:spacing w:lineRule="auto" w:line="240" w:after="0"/>
     </w:pPr>
   </w:style>
-  <w:style w:type="character" w:styleId="177">
+  <w:style w:type="character" w:styleId="801">
     <w:name w:val="Endnote Text Char"/>
-    <w:link w:val="176"/>
+    <w:link w:val="800"/>
     <w:uiPriority w:val="99"/>
     <w:rPr>
       <w:sz w:val="20"/>
     </w:rPr>
   </w:style>
-  <w:style w:type="character" w:styleId="178">
+  <w:style w:type="character" w:styleId="802">
     <w:name w:val="endnote reference"/>
-    <w:basedOn w:val="9"/>
     <w:uiPriority w:val="99"/>
     <w:semiHidden/>
     <w:unhideWhenUsed/>
@@ -13224,10 +13332,10 @@
       <w:vertAlign w:val="superscript"/>
     </w:rPr>
   </w:style>
-  <w:style w:type="paragraph" w:styleId="179">
+  <w:style w:type="paragraph" w:styleId="803">
     <w:name w:val="toc 1"/>
-    <w:basedOn w:val="598"/>
-    <w:next w:val="598"/>
+    <w:basedOn w:val="814"/>
+    <w:next w:val="814"/>
     <w:uiPriority w:val="39"/>
     <w:unhideWhenUsed/>
     <w:pPr>
@@ -13235,10 +13343,10 @@
       <w:spacing w:after="57"/>
     </w:pPr>
   </w:style>
-  <w:style w:type="paragraph" w:styleId="180">
+  <w:style w:type="paragraph" w:styleId="804">
     <w:name w:val="toc 2"/>
-    <w:basedOn w:val="598"/>
-    <w:next w:val="598"/>
+    <w:basedOn w:val="814"/>
+    <w:next w:val="814"/>
     <w:uiPriority w:val="39"/>
     <w:unhideWhenUsed/>
     <w:pPr>
@@ -13246,10 +13354,10 @@
       <w:spacing w:after="57"/>
     </w:pPr>
   </w:style>
-  <w:style w:type="paragraph" w:styleId="181">
+  <w:style w:type="paragraph" w:styleId="805">
     <w:name w:val="toc 3"/>
-    <w:basedOn w:val="598"/>
-    <w:next w:val="598"/>
+    <w:basedOn w:val="814"/>
+    <w:next w:val="814"/>
     <w:uiPriority w:val="39"/>
     <w:unhideWhenUsed/>
     <w:pPr>
@@ -13257,10 +13365,10 @@
       <w:spacing w:after="57"/>
     </w:pPr>
   </w:style>
-  <w:style w:type="paragraph" w:styleId="182">
+  <w:style w:type="paragraph" w:styleId="806">
     <w:name w:val="toc 4"/>
-    <w:basedOn w:val="598"/>
-    <w:next w:val="598"/>
+    <w:basedOn w:val="814"/>
+    <w:next w:val="814"/>
     <w:uiPriority w:val="39"/>
     <w:unhideWhenUsed/>
     <w:pPr>
@@ -13268,10 +13376,10 @@
       <w:spacing w:after="57"/>
     </w:pPr>
   </w:style>
-  <w:style w:type="paragraph" w:styleId="183">
+  <w:style w:type="paragraph" w:styleId="807">
     <w:name w:val="toc 5"/>
-    <w:basedOn w:val="598"/>
-    <w:next w:val="598"/>
+    <w:basedOn w:val="814"/>
+    <w:next w:val="814"/>
     <w:uiPriority w:val="39"/>
     <w:unhideWhenUsed/>
     <w:pPr>
@@ -13279,10 +13387,10 @@
       <w:spacing w:after="57"/>
     </w:pPr>
   </w:style>
-  <w:style w:type="paragraph" w:styleId="184">
+  <w:style w:type="paragraph" w:styleId="808">
     <w:name w:val="toc 6"/>
-    <w:basedOn w:val="598"/>
-    <w:next w:val="598"/>
+    <w:basedOn w:val="814"/>
+    <w:next w:val="814"/>
     <w:uiPriority w:val="39"/>
     <w:unhideWhenUsed/>
     <w:pPr>
@@ -13290,10 +13398,10 @@
       <w:spacing w:after="57"/>
     </w:pPr>
   </w:style>
-  <w:style w:type="paragraph" w:styleId="185">
+  <w:style w:type="paragraph" w:styleId="809">
     <w:name w:val="toc 7"/>
-    <w:basedOn w:val="598"/>
-    <w:next w:val="598"/>
+    <w:basedOn w:val="814"/>
+    <w:next w:val="814"/>
     <w:uiPriority w:val="39"/>
     <w:unhideWhenUsed/>
     <w:pPr>
@@ -13301,10 +13409,10 @@
       <w:spacing w:after="57"/>
     </w:pPr>
   </w:style>
-  <w:style w:type="paragraph" w:styleId="186">
+  <w:style w:type="paragraph" w:styleId="810">
     <w:name w:val="toc 8"/>
-    <w:basedOn w:val="598"/>
-    <w:next w:val="598"/>
+    <w:basedOn w:val="814"/>
+    <w:next w:val="814"/>
     <w:uiPriority w:val="39"/>
     <w:unhideWhenUsed/>
     <w:pPr>
@@ -13312,10 +13420,10 @@
       <w:spacing w:after="57"/>
     </w:pPr>
   </w:style>
-  <w:style w:type="paragraph" w:styleId="187">
+  <w:style w:type="paragraph" w:styleId="811">
     <w:name w:val="toc 9"/>
-    <w:basedOn w:val="598"/>
-    <w:next w:val="598"/>
+    <w:basedOn w:val="814"/>
+    <w:next w:val="814"/>
     <w:uiPriority w:val="39"/>
     <w:unhideWhenUsed/>
     <w:pPr>
@@ -13323,26 +13431,26 @@
       <w:spacing w:after="57"/>
     </w:pPr>
   </w:style>
-  <w:style w:type="paragraph" w:styleId="188">
+  <w:style w:type="paragraph" w:styleId="812">
     <w:name w:val="TOC Heading"/>
     <w:uiPriority w:val="39"/>
     <w:unhideWhenUsed/>
   </w:style>
-  <w:style w:type="paragraph" w:styleId="189">
+  <w:style w:type="paragraph" w:styleId="813">
     <w:name w:val="table of figures"/>
-    <w:basedOn w:val="598"/>
-    <w:next w:val="598"/>
+    <w:basedOn w:val="814"/>
+    <w:next w:val="814"/>
     <w:uiPriority w:val="99"/>
     <w:unhideWhenUsed/>
     <w:pPr>
       <w:spacing w:after="0" w:afterAutospacing="0"/>
     </w:pPr>
   </w:style>
-  <w:style w:type="paragraph" w:styleId="598" w:default="1">
+  <w:style w:type="paragraph" w:styleId="814" w:default="1">
     <w:name w:val="Normal"/>
     <w:qFormat/>
   </w:style>
-  <w:style w:type="table" w:styleId="599" w:default="1">
+  <w:style w:type="table" w:styleId="815" w:default="1">
     <w:name w:val="Normal Table"/>
     <w:uiPriority w:val="99"/>
     <w:semiHidden/>
@@ -13357,24 +13465,24 @@
       </w:tblCellMar>
     </w:tblPr>
   </w:style>
-  <w:style w:type="numbering" w:styleId="600" w:default="1">
+  <w:style w:type="numbering" w:styleId="816" w:default="1">
     <w:name w:val="No List"/>
     <w:uiPriority w:val="99"/>
     <w:semiHidden/>
     <w:unhideWhenUsed/>
   </w:style>
-  <w:style w:type="paragraph" w:styleId="601">
+  <w:style w:type="paragraph" w:styleId="817">
     <w:name w:val="No Spacing"/>
-    <w:basedOn w:val="598"/>
+    <w:basedOn w:val="814"/>
     <w:qFormat/>
     <w:uiPriority w:val="1"/>
     <w:pPr>
       <w:spacing w:lineRule="auto" w:line="240" w:after="0"/>
     </w:pPr>
   </w:style>
-  <w:style w:type="paragraph" w:styleId="602">
+  <w:style w:type="paragraph" w:styleId="818">
     <w:name w:val="List Paragraph"/>
-    <w:basedOn w:val="598"/>
+    <w:basedOn w:val="814"/>
     <w:qFormat/>
     <w:uiPriority w:val="34"/>
     <w:pPr>
@@ -13382,7 +13490,7 @@
       <w:ind w:left="720"/>
     </w:pPr>
   </w:style>
-  <w:style w:type="character" w:styleId="607" w:default="1">
+  <w:style w:type="character" w:styleId="819" w:default="1">
     <w:name w:val="Default Paragraph Font"/>
     <w:uiPriority w:val="1"/>
     <w:semiHidden/>

</xml_diff>

<commit_message>
added some code to get data
</commit_message>
<xml_diff>
--- a/Report.docx
+++ b/Report.docx
@@ -3259,7 +3259,499 @@
           <w:sz w:val="24"/>
           <w:highlight w:val="none"/>
         </w:rPr>
-        <w:t xml:space="preserve">Below are charts comparing the performance of each heuristic.</w:t>
+        <w:t xml:space="preserve">Below are charts comparing the performance of each heuristic. For comparison, we will using the following 2 test cases:</w:t>
+      </w:r>
+      <w:r>
+        <w:rPr>
+          <w:b w:val="false"/>
+          <w:sz w:val="24"/>
+          <w:highlight w:val="none"/>
+        </w:rPr>
+      </w:r>
+    </w:p>
+    <w:p>
+      <w:pPr>
+        <w:contextualSpacing w:val="true"/>
+        <w:jc w:val="left"/>
+        <w:spacing w:lineRule="auto" w:line="240" w:after="0" w:before="0"/>
+        <w:rPr>
+          <w:b w:val="false"/>
+          <w:sz w:val="24"/>
+          <w:highlight w:val="none"/>
+        </w:rPr>
+        <w:suppressLineNumbers w:val="0"/>
+      </w:pPr>
+      <w:r>
+        <w:rPr>
+          <w:b w:val="false"/>
+          <w:sz w:val="24"/>
+          <w:highlight w:val="none"/>
+        </w:rPr>
+      </w:r>
+      <w:r>
+        <w:rPr>
+          <w:b w:val="false"/>
+          <w:sz w:val="24"/>
+          <w:highlight w:val="none"/>
+        </w:rPr>
+      </w:r>
+    </w:p>
+    <w:p>
+      <w:pPr>
+        <w:contextualSpacing w:val="true"/>
+        <w:jc w:val="left"/>
+        <w:spacing w:lineRule="auto" w:line="240" w:after="0" w:before="0"/>
+        <w:rPr>
+          <w:b w:val="false"/>
+          <w:sz w:val="24"/>
+          <w:highlight w:val="none"/>
+        </w:rPr>
+        <w:suppressLineNumbers w:val="0"/>
+      </w:pPr>
+      <w:r>
+        <w:rPr>
+          <w:b w:val="false"/>
+          <w:sz w:val="24"/>
+          <w:highlight w:val="none"/>
+        </w:rPr>
+        <w:t xml:space="preserve">Easy Case:</w:t>
+      </w:r>
+      <w:r>
+        <w:rPr>
+          <w:b w:val="false"/>
+          <w:sz w:val="24"/>
+          <w:highlight w:val="none"/>
+        </w:rPr>
+      </w:r>
+    </w:p>
+    <w:p>
+      <w:pPr>
+        <w:contextualSpacing w:val="true"/>
+        <w:jc w:val="center"/>
+        <w:spacing w:lineRule="auto" w:line="240" w:after="0" w:before="0"/>
+        <w:rPr>
+          <w:b w:val="false"/>
+          <w:sz w:val="24"/>
+          <w:highlight w:val="none"/>
+        </w:rPr>
+        <w:suppressLineNumbers w:val="0"/>
+      </w:pPr>
+      <w:r>
+        <w:rPr>
+          <w:b w:val="false"/>
+          <w:sz w:val="24"/>
+          <w:highlight w:val="none"/>
+        </w:rPr>
+        <w:t xml:space="preserve">[-,-,0,-,0,-,-]</w:t>
+      </w:r>
+      <w:r>
+        <w:rPr>
+          <w:b w:val="false"/>
+          <w:sz w:val="24"/>
+          <w:highlight w:val="none"/>
+        </w:rPr>
+      </w:r>
+    </w:p>
+    <w:p>
+      <w:pPr>
+        <w:contextualSpacing w:val="true"/>
+        <w:jc w:val="center"/>
+        <w:spacing w:lineRule="auto" w:line="240" w:after="0" w:before="0"/>
+        <w:rPr>
+          <w:b w:val="false"/>
+          <w:sz w:val="24"/>
+          <w:highlight w:val="none"/>
+        </w:rPr>
+        <w:suppressLineNumbers w:val="0"/>
+      </w:pPr>
+      <w:r>
+        <w:rPr>
+          <w:b w:val="false"/>
+          <w:sz w:val="24"/>
+          <w:highlight w:val="none"/>
+        </w:rPr>
+        <w:t xml:space="preserve">[2,3,4,1,0,0,0]</w:t>
+      </w:r>
+      <w:r>
+        <w:rPr>
+          <w:b w:val="false"/>
+          <w:sz w:val="24"/>
+          <w:highlight w:val="none"/>
+        </w:rPr>
+      </w:r>
+    </w:p>
+    <w:p>
+      <w:pPr>
+        <w:contextualSpacing w:val="true"/>
+        <w:jc w:val="left"/>
+        <w:spacing w:lineRule="auto" w:line="240" w:after="0" w:before="0"/>
+        <w:rPr>
+          <w:b w:val="false"/>
+          <w:sz w:val="24"/>
+          <w:highlight w:val="none"/>
+        </w:rPr>
+        <w:suppressLineNumbers w:val="0"/>
+      </w:pPr>
+      <w:r>
+        <w:rPr>
+          <w:b w:val="false"/>
+          <w:sz w:val="24"/>
+          <w:highlight w:val="none"/>
+        </w:rPr>
+      </w:r>
+      <w:r>
+        <w:rPr>
+          <w:b w:val="false"/>
+          <w:sz w:val="24"/>
+          <w:highlight w:val="none"/>
+        </w:rPr>
+      </w:r>
+    </w:p>
+    <w:p>
+      <w:pPr>
+        <w:contextualSpacing w:val="true"/>
+        <w:jc w:val="left"/>
+        <w:spacing w:lineRule="auto" w:line="240" w:after="0" w:before="0"/>
+        <w:rPr>
+          <w:b w:val="false"/>
+          <w:sz w:val="24"/>
+          <w:highlight w:val="none"/>
+        </w:rPr>
+        <w:suppressLineNumbers w:val="0"/>
+      </w:pPr>
+      <w:r>
+        <w:rPr>
+          <w:b w:val="false"/>
+          <w:sz w:val="24"/>
+          <w:highlight w:val="none"/>
+        </w:rPr>
+        <w:t xml:space="preserve">Hard Case:</w:t>
+      </w:r>
+      <w:r>
+        <w:rPr>
+          <w:b w:val="false"/>
+          <w:sz w:val="24"/>
+          <w:highlight w:val="none"/>
+        </w:rPr>
+      </w:r>
+    </w:p>
+    <w:p>
+      <w:pPr>
+        <w:contextualSpacing w:val="true"/>
+        <w:jc w:val="center"/>
+        <w:spacing w:lineRule="auto" w:line="240" w:after="0" w:before="0"/>
+        <w:rPr>
+          <w:b w:val="false"/>
+          <w:sz w:val="24"/>
+          <w:highlight w:val="none"/>
+        </w:rPr>
+        <w:suppressLineNumbers w:val="0"/>
+      </w:pPr>
+      <w:r>
+        <w:rPr>
+          <w:b w:val="false"/>
+          <w:sz w:val="24"/>
+          <w:highlight w:val="none"/>
+        </w:rPr>
+        <w:t xml:space="preserve">[-,-,-,0,-,0,-,0,-,-]</w:t>
+      </w:r>
+      <w:r>
+        <w:rPr>
+          <w:b w:val="false"/>
+          <w:sz w:val="24"/>
+          <w:highlight w:val="none"/>
+        </w:rPr>
+      </w:r>
+    </w:p>
+    <w:p>
+      <w:pPr>
+        <w:contextualSpacing w:val="true"/>
+        <w:jc w:val="center"/>
+        <w:spacing w:lineRule="auto" w:line="240" w:after="0" w:before="0"/>
+        <w:rPr>
+          <w:b w:val="false"/>
+          <w:sz w:val="24"/>
+          <w:highlight w:val="none"/>
+        </w:rPr>
+        <w:suppressLineNumbers w:val="0"/>
+      </w:pPr>
+      <w:r>
+        <w:rPr>
+          <w:b w:val="false"/>
+          <w:sz w:val="24"/>
+          <w:highlight w:val="none"/>
+        </w:rPr>
+        <w:t xml:space="preserve">[0,2,3,4,5,6,7,8,9,1]</w:t>
+      </w:r>
+      <w:r>
+        <w:rPr>
+          <w:b w:val="false"/>
+          <w:sz w:val="24"/>
+          <w:highlight w:val="none"/>
+        </w:rPr>
+      </w:r>
+    </w:p>
+    <w:p>
+      <w:pPr>
+        <w:contextualSpacing w:val="true"/>
+        <w:jc w:val="left"/>
+        <w:spacing w:lineRule="auto" w:line="240" w:after="0" w:before="0"/>
+        <w:rPr>
+          <w:b w:val="false"/>
+          <w:sz w:val="24"/>
+          <w:highlight w:val="none"/>
+        </w:rPr>
+        <w:suppressLineNumbers w:val="0"/>
+      </w:pPr>
+      <w:r>
+        <w:rPr>
+          <w:b w:val="false"/>
+          <w:sz w:val="24"/>
+          <w:highlight w:val="none"/>
+        </w:rPr>
+      </w:r>
+      <w:r>
+        <w:rPr>
+          <w:b w:val="false"/>
+          <w:sz w:val="24"/>
+          <w:highlight w:val="none"/>
+        </w:rPr>
+      </w:r>
+    </w:p>
+    <w:p>
+      <w:pPr>
+        <w:contextualSpacing w:val="true"/>
+        <w:jc w:val="left"/>
+        <w:spacing w:lineRule="auto" w:line="240" w:after="0" w:before="0"/>
+        <w:rPr>
+          <w:b w:val="false"/>
+          <w:sz w:val="24"/>
+          <w:highlight w:val="none"/>
+        </w:rPr>
+        <w:suppressLineNumbers w:val="0"/>
+      </w:pPr>
+      <w:r>
+        <w:rPr>
+          <w:b w:val="false"/>
+          <w:sz w:val="24"/>
+          <w:highlight w:val="none"/>
+        </w:rPr>
+      </w:r>
+      <w:r>
+        <w:rPr>
+          <w:b w:val="false"/>
+          <w:sz w:val="24"/>
+          <w:highlight w:val="none"/>
+        </w:rPr>
+      </w:r>
+    </w:p>
+    <w:p>
+      <w:pPr>
+        <w:contextualSpacing w:val="true"/>
+        <w:jc w:val="left"/>
+        <w:spacing w:lineRule="auto" w:line="240" w:after="0" w:before="0"/>
+        <w:rPr>
+          <w:b w:val="false"/>
+          <w:sz w:val="24"/>
+          <w:highlight w:val="none"/>
+        </w:rPr>
+        <w:suppressLineNumbers w:val="0"/>
+      </w:pPr>
+      <w:r>
+        <w:rPr>
+          <w:b w:val="false"/>
+          <w:sz w:val="24"/>
+          <w:highlight w:val="none"/>
+        </w:rPr>
+        <w:drawing>
+          <wp:inline distT="0" distB="0" distL="0" distR="0">
+            <wp:extent cx="5471998" cy="3203998"/>
+            <wp:effectExtent l="4762" t="4762" r="4762" b="4762"/>
+            <wp:docPr id="1" name="" hidden="0"/>
+            <wp:cNvGraphicFramePr/>
+            <a:graphic xmlns:a="http://schemas.openxmlformats.org/drawingml/2006/main">
+              <a:graphicData uri="http://schemas.openxmlformats.org/drawingml/2006/chart">
+                <c:chart xmlns:c="http://schemas.openxmlformats.org/drawingml/2006/chart" xmlns:r="http://schemas.openxmlformats.org/officeDocument/2006/relationships" r:id="rId14"/>
+              </a:graphicData>
+            </a:graphic>
+          </wp:inline>
+        </w:drawing>
+      </w:r>
+      <w:r>
+        <w:rPr>
+          <w:b w:val="false"/>
+          <w:sz w:val="24"/>
+          <w:highlight w:val="none"/>
+        </w:rPr>
+      </w:r>
+    </w:p>
+    <w:p>
+      <w:pPr>
+        <w:contextualSpacing w:val="true"/>
+        <w:jc w:val="left"/>
+        <w:spacing w:lineRule="auto" w:line="240" w:after="0" w:before="0"/>
+        <w:rPr>
+          <w:b w:val="false"/>
+          <w:sz w:val="24"/>
+          <w:highlight w:val="none"/>
+        </w:rPr>
+        <w:suppressLineNumbers w:val="0"/>
+      </w:pPr>
+      <w:r>
+        <w:rPr>
+          <w:b w:val="false"/>
+          <w:sz w:val="24"/>
+          <w:highlight w:val="none"/>
+        </w:rPr>
+      </w:r>
+      <w:r>
+        <w:rPr>
+          <w:b w:val="false"/>
+          <w:sz w:val="24"/>
+          <w:highlight w:val="none"/>
+        </w:rPr>
+      </w:r>
+    </w:p>
+    <w:p>
+      <w:pPr>
+        <w:contextualSpacing w:val="true"/>
+        <w:jc w:val="left"/>
+        <w:spacing w:lineRule="auto" w:line="240" w:after="0" w:before="0"/>
+        <w:rPr>
+          <w:b w:val="false"/>
+          <w:sz w:val="24"/>
+          <w:highlight w:val="none"/>
+        </w:rPr>
+        <w:suppressLineNumbers w:val="0"/>
+      </w:pPr>
+      <w:r>
+        <w:rPr>
+          <w:b w:val="false"/>
+          <w:sz w:val="24"/>
+          <w:highlight w:val="none"/>
+        </w:rPr>
+        <w:t xml:space="preserve">As we can see, the number of nodes.....</w:t>
+      </w:r>
+      <w:r>
+        <w:rPr>
+          <w:b w:val="false"/>
+          <w:sz w:val="24"/>
+          <w:highlight w:val="none"/>
+        </w:rPr>
+      </w:r>
+    </w:p>
+    <w:p>
+      <w:pPr>
+        <w:contextualSpacing w:val="true"/>
+        <w:jc w:val="left"/>
+        <w:spacing w:lineRule="auto" w:line="240" w:after="0" w:before="0"/>
+        <w:rPr>
+          <w:b w:val="false"/>
+          <w:sz w:val="24"/>
+          <w:highlight w:val="none"/>
+        </w:rPr>
+        <w:suppressLineNumbers w:val="0"/>
+      </w:pPr>
+      <w:r>
+        <w:rPr>
+          <w:b w:val="false"/>
+          <w:sz w:val="24"/>
+          <w:highlight w:val="none"/>
+        </w:rPr>
+      </w:r>
+      <w:r>
+        <w:rPr>
+          <w:b w:val="false"/>
+          <w:sz w:val="24"/>
+          <w:highlight w:val="none"/>
+        </w:rPr>
+      </w:r>
+    </w:p>
+    <w:p>
+      <w:pPr>
+        <w:contextualSpacing w:val="true"/>
+        <w:jc w:val="left"/>
+        <w:spacing w:lineRule="auto" w:line="240" w:after="0" w:before="0"/>
+        <w:rPr>
+          <w:b w:val="false"/>
+          <w:sz w:val="24"/>
+          <w:highlight w:val="none"/>
+        </w:rPr>
+        <w:suppressLineNumbers w:val="0"/>
+      </w:pPr>
+      <w:r>
+        <w:rPr>
+          <w:b w:val="false"/>
+          <w:sz w:val="24"/>
+          <w:highlight w:val="none"/>
+        </w:rPr>
+        <w:drawing>
+          <wp:inline distT="0" distB="0" distL="0" distR="0">
+            <wp:extent cx="5471998" cy="3203997"/>
+            <wp:effectExtent l="4762" t="4762" r="4762" b="4762"/>
+            <wp:docPr id="2" name="" hidden="0"/>
+            <wp:cNvGraphicFramePr/>
+            <a:graphic xmlns:a="http://schemas.openxmlformats.org/drawingml/2006/main">
+              <a:graphicData uri="http://schemas.openxmlformats.org/drawingml/2006/chart">
+                <c:chart xmlns:c="http://schemas.openxmlformats.org/drawingml/2006/chart" xmlns:r="http://schemas.openxmlformats.org/officeDocument/2006/relationships" r:id="rId15"/>
+              </a:graphicData>
+            </a:graphic>
+          </wp:inline>
+        </w:drawing>
+      </w:r>
+      <w:r>
+        <w:rPr>
+          <w:b w:val="false"/>
+          <w:sz w:val="24"/>
+          <w:highlight w:val="none"/>
+        </w:rPr>
+      </w:r>
+    </w:p>
+    <w:p>
+      <w:pPr>
+        <w:contextualSpacing w:val="true"/>
+        <w:jc w:val="left"/>
+        <w:spacing w:lineRule="auto" w:line="240" w:after="0" w:before="0"/>
+        <w:rPr>
+          <w:b w:val="false"/>
+          <w:sz w:val="24"/>
+          <w:highlight w:val="none"/>
+        </w:rPr>
+        <w:suppressLineNumbers w:val="0"/>
+      </w:pPr>
+      <w:r>
+        <w:rPr>
+          <w:b w:val="false"/>
+          <w:sz w:val="24"/>
+          <w:highlight w:val="none"/>
+        </w:rPr>
+      </w:r>
+      <w:r>
+        <w:rPr>
+          <w:b w:val="false"/>
+          <w:sz w:val="24"/>
+          <w:highlight w:val="none"/>
+        </w:rPr>
+      </w:r>
+    </w:p>
+    <w:p>
+      <w:pPr>
+        <w:contextualSpacing w:val="true"/>
+        <w:jc w:val="left"/>
+        <w:spacing w:lineRule="auto" w:line="240" w:after="0" w:before="0"/>
+        <w:rPr>
+          <w:b w:val="false"/>
+          <w:sz w:val="24"/>
+          <w:highlight w:val="none"/>
+        </w:rPr>
+        <w:suppressLineNumbers w:val="0"/>
+      </w:pPr>
+      <w:r>
+        <w:rPr>
+          <w:b w:val="false"/>
+          <w:sz w:val="24"/>
+          <w:highlight w:val="none"/>
+        </w:rPr>
       </w:r>
       <w:r>
         <w:rPr>
@@ -15177,6 +15669,2376 @@
 </w:styles>
 </file>
 
+<file path=word/charts/chart1.xml><?xml version="1.0" encoding="utf-8"?>
+<c:chartSpace xmlns:c="http://schemas.openxmlformats.org/drawingml/2006/chart" xmlns:a="http://schemas.openxmlformats.org/drawingml/2006/main" xmlns:r="http://schemas.openxmlformats.org/officeDocument/2006/relationships" xmlns:mc="http://schemas.openxmlformats.org/markup-compatibility/2006" xmlns:c14="http://schemas.microsoft.com/office/drawing/2007/8/2/chart">
+  <c:date1904 val="0"/>
+  <c:lang val="en-US"/>
+  <c:roundedCorners val="0"/>
+  <mc:AlternateContent>
+    <mc:Choice Requires="c14">
+      <c14:style val="102"/>
+    </mc:Choice>
+    <mc:Fallback>
+      <c:style val="2"/>
+    </mc:Fallback>
+  </mc:AlternateContent>
+  <c:chart>
+    <c:title>
+      <c:tx>
+        <c:rich>
+          <a:bodyPr/>
+          <a:p>
+            <a:pPr>
+              <a:defRPr sz="1400" b="0" spc="0">
+                <a:solidFill>
+                  <a:schemeClr val="tx1">
+                    <a:lumMod val="65000"/>
+                    <a:lumOff val="35000"/>
+                  </a:schemeClr>
+                </a:solidFill>
+                <a:latin typeface="+mn-lt"/>
+                <a:ea typeface="+mn-ea"/>
+                <a:cs typeface="+mn-cs"/>
+              </a:defRPr>
+            </a:pPr>
+            <a:r>
+              <a:rPr/>
+              <a:t>Nodes Expanded</a:t>
+            </a:r>
+            <a:endParaRPr/>
+          </a:p>
+        </c:rich>
+      </c:tx>
+      <c:layout/>
+      <c:overlay val="0"/>
+      <c:spPr bwMode="auto">
+        <a:prstGeom prst="rect">
+          <a:avLst/>
+        </a:prstGeom>
+        <a:noFill/>
+        <a:ln>
+          <a:noFill/>
+        </a:ln>
+      </c:spPr>
+      <c:txPr>
+        <a:bodyPr/>
+        <a:p>
+          <a:pPr>
+            <a:defRPr sz="1400" b="0" spc="0">
+              <a:solidFill>
+                <a:schemeClr val="tx1">
+                  <a:lumMod val="65000"/>
+                  <a:lumOff val="35000"/>
+                </a:schemeClr>
+              </a:solidFill>
+              <a:latin typeface="+mn-lt"/>
+              <a:ea typeface="+mn-ea"/>
+              <a:cs typeface="+mn-cs"/>
+            </a:defRPr>
+          </a:pPr>
+          <a:endParaRPr/>
+        </a:p>
+      </c:txPr>
+    </c:title>
+    <c:autoTitleDeleted val="0"/>
+    <c:plotArea>
+      <c:layout>
+        <c:manualLayout/>
+      </c:layout>
+      <c:barChart>
+        <c:barDir val="col"/>
+        <c:grouping val="clustered"/>
+        <c:varyColors val="0"/>
+        <c:ser>
+          <c:idx val="0"/>
+          <c:order val="0"/>
+          <c:tx>
+            <c:strRef>
+              <c:f>Sheet1!$B$1</c:f>
+              <c:strCache>
+                <c:ptCount val="1"/>
+                <c:pt idx="0">
+                  <c:v xml:space="preserve">Easy Case</c:v>
+                </c:pt>
+              </c:strCache>
+            </c:strRef>
+          </c:tx>
+          <c:spPr bwMode="auto">
+            <a:prstGeom prst="rect">
+              <a:avLst/>
+            </a:prstGeom>
+            <a:solidFill>
+              <a:schemeClr val="accent1"/>
+            </a:solidFill>
+            <a:ln>
+              <a:noFill/>
+            </a:ln>
+          </c:spPr>
+          <c:invertIfNegative val="0"/>
+          <c:dLbls>
+            <c:dLblPos val="outEnd"/>
+            <c:separator xml:space="preserve"> </c:separator>
+            <c:showBubbleSize val="0"/>
+            <c:showCatName val="0"/>
+            <c:showLeaderLines val="0"/>
+            <c:showLegendKey val="0"/>
+            <c:showPercent val="0"/>
+            <c:showSerName val="0"/>
+            <c:showVal val="1"/>
+            <c:spPr bwMode="auto">
+              <a:prstGeom prst="rect">
+                <a:avLst/>
+              </a:prstGeom>
+              <a:noFill/>
+              <a:ln>
+                <a:noFill/>
+              </a:ln>
+            </c:spPr>
+            <c:txPr>
+              <a:bodyPr/>
+              <a:p>
+                <a:pPr>
+                  <a:defRPr sz="900">
+                    <a:solidFill>
+                      <a:schemeClr val="tx1">
+                        <a:lumMod val="75000"/>
+                        <a:lumOff val="25000"/>
+                      </a:schemeClr>
+                    </a:solidFill>
+                    <a:latin typeface="+mn-lt"/>
+                    <a:ea typeface="+mn-ea"/>
+                    <a:cs typeface="+mn-cs"/>
+                  </a:defRPr>
+                </a:pPr>
+                <a:endParaRPr/>
+              </a:p>
+            </c:txPr>
+          </c:dLbls>
+          <c:cat>
+            <c:strRef>
+              <c:f>Sheet1!$A$2:$A$6</c:f>
+              <c:strCache>
+                <c:ptCount val="5"/>
+                <c:pt idx="0">
+                  <c:v xml:space="preserve">No Heuristic</c:v>
+                </c:pt>
+                <c:pt idx="1">
+                  <c:v xml:space="preserve">Misplaced Tile</c:v>
+                </c:pt>
+                <c:pt idx="2">
+                  <c:v xml:space="preserve">Manhattan on Sergeant</c:v>
+                </c:pt>
+                <c:pt idx="3">
+                  <c:v xml:space="preserve">Obstructing Men</c:v>
+                </c:pt>
+                <c:pt idx="4">
+                  <c:v xml:space="preserve">Left Man</c:v>
+                </c:pt>
+              </c:strCache>
+            </c:strRef>
+          </c:cat>
+          <c:val>
+            <c:numRef>
+              <c:f>Sheet1!$B$2:$B$6</c:f>
+              <c:numCache>
+                <c:formatCode>General</c:formatCode>
+                <c:ptCount val="5"/>
+                <c:pt idx="0">
+                  <c:v>46</c:v>
+                </c:pt>
+                <c:pt idx="1">
+                  <c:v>38</c:v>
+                </c:pt>
+                <c:pt idx="2">
+                  <c:v>24</c:v>
+                </c:pt>
+                <c:pt idx="3">
+                  <c:v>29</c:v>
+                </c:pt>
+                <c:pt idx="4">
+                  <c:v>11</c:v>
+                </c:pt>
+              </c:numCache>
+            </c:numRef>
+          </c:val>
+        </c:ser>
+        <c:ser>
+          <c:idx val="1"/>
+          <c:order val="1"/>
+          <c:tx>
+            <c:strRef>
+              <c:f>Sheet1!$C$1</c:f>
+              <c:strCache>
+                <c:ptCount val="1"/>
+                <c:pt idx="0">
+                  <c:v xml:space="preserve">Hard Case</c:v>
+                </c:pt>
+              </c:strCache>
+            </c:strRef>
+          </c:tx>
+          <c:spPr bwMode="auto">
+            <a:prstGeom prst="rect">
+              <a:avLst/>
+            </a:prstGeom>
+            <a:solidFill>
+              <a:schemeClr val="accent2"/>
+            </a:solidFill>
+            <a:ln>
+              <a:noFill/>
+            </a:ln>
+          </c:spPr>
+          <c:invertIfNegative val="0"/>
+          <c:dLbls>
+            <c:dLblPos val="outEnd"/>
+            <c:separator xml:space="preserve"> </c:separator>
+            <c:showBubbleSize val="0"/>
+            <c:showCatName val="0"/>
+            <c:showLeaderLines val="0"/>
+            <c:showLegendKey val="0"/>
+            <c:showPercent val="0"/>
+            <c:showSerName val="0"/>
+            <c:showVal val="1"/>
+            <c:spPr bwMode="auto">
+              <a:prstGeom prst="rect">
+                <a:avLst/>
+              </a:prstGeom>
+              <a:noFill/>
+              <a:ln>
+                <a:noFill/>
+              </a:ln>
+            </c:spPr>
+            <c:txPr>
+              <a:bodyPr/>
+              <a:p>
+                <a:pPr>
+                  <a:defRPr sz="900">
+                    <a:solidFill>
+                      <a:schemeClr val="tx1">
+                        <a:lumMod val="75000"/>
+                        <a:lumOff val="25000"/>
+                      </a:schemeClr>
+                    </a:solidFill>
+                    <a:latin typeface="+mn-lt"/>
+                    <a:ea typeface="+mn-ea"/>
+                    <a:cs typeface="+mn-cs"/>
+                  </a:defRPr>
+                </a:pPr>
+                <a:endParaRPr/>
+              </a:p>
+            </c:txPr>
+          </c:dLbls>
+          <c:cat>
+            <c:strRef>
+              <c:f>Sheet1!$A$2:$A$6</c:f>
+              <c:strCache>
+                <c:ptCount val="5"/>
+                <c:pt idx="0">
+                  <c:v xml:space="preserve">No Heuristic</c:v>
+                </c:pt>
+                <c:pt idx="1">
+                  <c:v xml:space="preserve">Misplaced Tile</c:v>
+                </c:pt>
+                <c:pt idx="2">
+                  <c:v xml:space="preserve">Manhattan on Sergeant</c:v>
+                </c:pt>
+                <c:pt idx="3">
+                  <c:v xml:space="preserve">Obstructing Men</c:v>
+                </c:pt>
+                <c:pt idx="4">
+                  <c:v xml:space="preserve">Left Man</c:v>
+                </c:pt>
+              </c:strCache>
+            </c:strRef>
+          </c:cat>
+          <c:val>
+            <c:numRef>
+              <c:f>Sheet1!$C$2:$C$6</c:f>
+              <c:numCache>
+                <c:formatCode>General</c:formatCode>
+                <c:ptCount val="5"/>
+                <c:pt idx="0">
+                  <c:v>29</c:v>
+                </c:pt>
+                <c:pt idx="1">
+                  <c:v>27</c:v>
+                </c:pt>
+                <c:pt idx="2">
+                  <c:v>26</c:v>
+                </c:pt>
+                <c:pt idx="3">
+                  <c:v>17</c:v>
+                </c:pt>
+                <c:pt idx="4">
+                  <c:v>19</c:v>
+                </c:pt>
+              </c:numCache>
+            </c:numRef>
+          </c:val>
+        </c:ser>
+        <c:dLbls>
+          <c:dLblPos val="outEnd"/>
+          <c:separator xml:space="preserve"> </c:separator>
+          <c:showBubbleSize val="0"/>
+          <c:showCatName val="0"/>
+          <c:showLeaderLines val="0"/>
+          <c:showLegendKey val="0"/>
+          <c:showPercent val="0"/>
+          <c:showSerName val="0"/>
+          <c:showVal val="1"/>
+          <c:spPr bwMode="auto">
+            <a:prstGeom prst="rect">
+              <a:avLst/>
+            </a:prstGeom>
+            <a:noFill/>
+            <a:ln>
+              <a:noFill/>
+            </a:ln>
+          </c:spPr>
+          <c:txPr>
+            <a:bodyPr/>
+            <a:p>
+              <a:pPr>
+                <a:defRPr sz="900">
+                  <a:solidFill>
+                    <a:schemeClr val="tx1">
+                      <a:lumMod val="75000"/>
+                      <a:lumOff val="25000"/>
+                    </a:schemeClr>
+                  </a:solidFill>
+                  <a:latin typeface="+mn-lt"/>
+                  <a:ea typeface="+mn-ea"/>
+                  <a:cs typeface="+mn-cs"/>
+                </a:defRPr>
+              </a:pPr>
+              <a:endParaRPr/>
+            </a:p>
+          </c:txPr>
+        </c:dLbls>
+        <c:gapWidth val="219"/>
+        <c:overlap val="-26"/>
+        <c:axId val="1866169500"/>
+        <c:axId val="1866169501"/>
+      </c:barChart>
+      <c:catAx>
+        <c:axId val="1866169500"/>
+        <c:scaling>
+          <c:orientation val="minMax"/>
+        </c:scaling>
+        <c:delete val="0"/>
+        <c:axPos val="b"/>
+        <c:numFmt formatCode="General" sourceLinked="1"/>
+        <c:majorTickMark val="none"/>
+        <c:minorTickMark val="none"/>
+        <c:tickLblPos val="nextTo"/>
+        <c:spPr bwMode="auto">
+          <a:prstGeom prst="rect">
+            <a:avLst/>
+          </a:prstGeom>
+          <a:noFill/>
+          <a:ln w="9525" cap="flat" cmpd="sng" algn="ctr">
+            <a:solidFill>
+              <a:schemeClr val="tx1">
+                <a:lumMod val="15000"/>
+                <a:lumOff val="85000"/>
+              </a:schemeClr>
+            </a:solidFill>
+            <a:round/>
+          </a:ln>
+        </c:spPr>
+        <c:txPr>
+          <a:bodyPr/>
+          <a:p>
+            <a:pPr>
+              <a:defRPr sz="900">
+                <a:solidFill>
+                  <a:schemeClr val="tx1">
+                    <a:lumMod val="65000"/>
+                    <a:lumOff val="35000"/>
+                  </a:schemeClr>
+                </a:solidFill>
+                <a:latin typeface="+mn-lt"/>
+                <a:ea typeface="+mn-ea"/>
+                <a:cs typeface="+mn-cs"/>
+              </a:defRPr>
+            </a:pPr>
+            <a:endParaRPr/>
+          </a:p>
+        </c:txPr>
+        <c:crossAx val="1866169501"/>
+        <c:crosses val="autoZero"/>
+        <c:auto val="1"/>
+        <c:lblAlgn val="ctr"/>
+        <c:lblOffset val="100"/>
+        <c:tickMarkSkip val="1"/>
+        <c:noMultiLvlLbl val="0"/>
+      </c:catAx>
+      <c:valAx>
+        <c:axId val="1866169501"/>
+        <c:scaling>
+          <c:orientation val="minMax"/>
+        </c:scaling>
+        <c:delete val="0"/>
+        <c:axPos val="l"/>
+        <c:majorGridlines>
+          <c:spPr bwMode="auto">
+            <a:prstGeom prst="rect">
+              <a:avLst/>
+            </a:prstGeom>
+            <a:noFill/>
+            <a:ln w="9525" cap="flat" cmpd="sng" algn="ctr">
+              <a:solidFill>
+                <a:schemeClr val="tx1">
+                  <a:lumMod val="15000"/>
+                  <a:lumOff val="85000"/>
+                </a:schemeClr>
+              </a:solidFill>
+              <a:round/>
+            </a:ln>
+          </c:spPr>
+        </c:majorGridlines>
+        <c:title>
+          <c:tx>
+            <c:rich>
+              <a:bodyPr/>
+              <a:p>
+                <a:pPr>
+                  <a:defRPr sz="1000">
+                    <a:solidFill>
+                      <a:schemeClr val="tx1">
+                        <a:lumMod val="65000"/>
+                        <a:lumOff val="35000"/>
+                      </a:schemeClr>
+                    </a:solidFill>
+                    <a:latin typeface="+mn-lt"/>
+                    <a:ea typeface="+mn-ea"/>
+                    <a:cs typeface="+mn-cs"/>
+                  </a:defRPr>
+                </a:pPr>
+                <a:r>
+                  <a:rPr/>
+                  <a:t>Number of Nodes Expanded</a:t>
+                </a:r>
+                <a:endParaRPr/>
+              </a:p>
+            </c:rich>
+          </c:tx>
+          <c:layout/>
+          <c:overlay val="0"/>
+          <c:spPr bwMode="auto">
+            <a:prstGeom prst="rect">
+              <a:avLst/>
+            </a:prstGeom>
+            <a:noFill/>
+            <a:ln>
+              <a:noFill/>
+            </a:ln>
+          </c:spPr>
+          <c:txPr>
+            <a:bodyPr/>
+            <a:p>
+              <a:pPr>
+                <a:defRPr sz="1000">
+                  <a:solidFill>
+                    <a:schemeClr val="tx1">
+                      <a:lumMod val="65000"/>
+                      <a:lumOff val="35000"/>
+                    </a:schemeClr>
+                  </a:solidFill>
+                  <a:latin typeface="+mn-lt"/>
+                  <a:ea typeface="+mn-ea"/>
+                  <a:cs typeface="+mn-cs"/>
+                </a:defRPr>
+              </a:pPr>
+              <a:endParaRPr/>
+            </a:p>
+          </c:txPr>
+        </c:title>
+        <c:numFmt formatCode="General" sourceLinked="1"/>
+        <c:majorTickMark val="none"/>
+        <c:minorTickMark val="none"/>
+        <c:tickLblPos val="nextTo"/>
+        <c:spPr bwMode="auto">
+          <a:prstGeom prst="rect">
+            <a:avLst/>
+          </a:prstGeom>
+          <a:noFill/>
+          <a:ln>
+            <a:noFill/>
+          </a:ln>
+        </c:spPr>
+        <c:txPr>
+          <a:bodyPr/>
+          <a:p>
+            <a:pPr>
+              <a:defRPr sz="900">
+                <a:solidFill>
+                  <a:schemeClr val="tx1">
+                    <a:lumMod val="65000"/>
+                    <a:lumOff val="35000"/>
+                  </a:schemeClr>
+                </a:solidFill>
+                <a:latin typeface="+mn-lt"/>
+                <a:ea typeface="+mn-ea"/>
+                <a:cs typeface="+mn-cs"/>
+              </a:defRPr>
+            </a:pPr>
+            <a:endParaRPr/>
+          </a:p>
+        </c:txPr>
+        <c:crossAx val="1866169500"/>
+        <c:crosses val="autoZero"/>
+        <c:crossBetween val="between"/>
+      </c:valAx>
+      <c:spPr bwMode="auto">
+        <a:prstGeom prst="rect">
+          <a:avLst/>
+        </a:prstGeom>
+        <a:noFill/>
+        <a:ln>
+          <a:noFill/>
+        </a:ln>
+      </c:spPr>
+    </c:plotArea>
+    <c:legend>
+      <c:legendPos val="b"/>
+      <c:layout/>
+      <c:overlay val="0"/>
+      <c:spPr bwMode="auto">
+        <a:prstGeom prst="rect">
+          <a:avLst/>
+        </a:prstGeom>
+        <a:noFill/>
+        <a:ln>
+          <a:noFill/>
+        </a:ln>
+        <a:effectLst/>
+      </c:spPr>
+      <c:txPr>
+        <a:bodyPr/>
+        <a:p>
+          <a:pPr>
+            <a:defRPr sz="900">
+              <a:solidFill>
+                <a:schemeClr val="tx1">
+                  <a:lumMod val="65000"/>
+                  <a:lumOff val="35000"/>
+                </a:schemeClr>
+              </a:solidFill>
+              <a:latin typeface="+mn-lt"/>
+              <a:ea typeface="+mn-ea"/>
+              <a:cs typeface="+mn-cs"/>
+            </a:defRPr>
+          </a:pPr>
+          <a:endParaRPr/>
+        </a:p>
+      </c:txPr>
+    </c:legend>
+    <c:plotVisOnly val="1"/>
+    <c:dispBlanksAs val="gap"/>
+    <c:showDLblsOverMax val="0"/>
+  </c:chart>
+  <c:spPr bwMode="auto">
+    <a:xfrm>
+      <a:off x="0" y="0"/>
+      <a:ext cx="5471997" cy="3203997"/>
+    </a:xfrm>
+    <a:prstGeom prst="rect">
+      <a:avLst/>
+    </a:prstGeom>
+    <a:solidFill>
+      <a:schemeClr val="bg1"/>
+    </a:solidFill>
+    <a:ln w="9525" cap="flat" cmpd="sng" algn="ctr">
+      <a:solidFill>
+        <a:schemeClr val="tx1">
+          <a:lumMod val="15000"/>
+          <a:lumOff val="85000"/>
+        </a:schemeClr>
+      </a:solidFill>
+      <a:round/>
+    </a:ln>
+  </c:spPr>
+  <c:txPr>
+    <a:bodyPr/>
+    <a:p>
+      <a:pPr>
+        <a:defRPr sz="1000">
+          <a:solidFill>
+            <a:schemeClr val="tx1"/>
+          </a:solidFill>
+          <a:latin typeface="+mn-lt"/>
+          <a:ea typeface="+mn-ea"/>
+          <a:cs typeface="+mn-cs"/>
+        </a:defRPr>
+      </a:pPr>
+      <a:endParaRPr/>
+    </a:p>
+  </c:txPr>
+  <c:externalData r:id="rId3">
+    <c:autoUpdate val="0"/>
+  </c:externalData>
+  <c:printSettings>
+    <c:headerFooter/>
+    <c:pageMargins l="0.69999999999999996" r="0.69999999999999996" t="0.75" b="0.75" header="0.29999999999999999" footer="0.29999999999999999"/>
+    <c:pageSetup/>
+  </c:printSettings>
+</c:chartSpace>
+</file>
+
+<file path=word/charts/chart2.xml><?xml version="1.0" encoding="utf-8"?>
+<c:chartSpace xmlns:c="http://schemas.openxmlformats.org/drawingml/2006/chart" xmlns:a="http://schemas.openxmlformats.org/drawingml/2006/main" xmlns:r="http://schemas.openxmlformats.org/officeDocument/2006/relationships" xmlns:mc="http://schemas.openxmlformats.org/markup-compatibility/2006" xmlns:c14="http://schemas.microsoft.com/office/drawing/2007/8/2/chart">
+  <c:date1904 val="0"/>
+  <c:lang val="en-US"/>
+  <c:roundedCorners val="0"/>
+  <mc:AlternateContent>
+    <mc:Choice Requires="c14">
+      <c14:style val="102"/>
+    </mc:Choice>
+    <mc:Fallback>
+      <c:style val="2"/>
+    </mc:Fallback>
+  </mc:AlternateContent>
+  <c:chart>
+    <c:title>
+      <c:tx>
+        <c:rich>
+          <a:bodyPr/>
+          <a:p>
+            <a:pPr>
+              <a:defRPr sz="1400" b="0" spc="0">
+                <a:solidFill>
+                  <a:schemeClr val="tx1">
+                    <a:lumMod val="65000"/>
+                    <a:lumOff val="35000"/>
+                  </a:schemeClr>
+                </a:solidFill>
+                <a:latin typeface="+mn-lt"/>
+                <a:ea typeface="+mn-ea"/>
+                <a:cs typeface="+mn-cs"/>
+              </a:defRPr>
+            </a:pPr>
+            <a:r>
+              <a:rPr/>
+              <a:t>Execution Time in Seconds</a:t>
+            </a:r>
+            <a:endParaRPr/>
+          </a:p>
+        </c:rich>
+      </c:tx>
+      <c:layout/>
+      <c:overlay val="0"/>
+      <c:spPr bwMode="auto">
+        <a:prstGeom prst="rect">
+          <a:avLst/>
+        </a:prstGeom>
+        <a:noFill/>
+        <a:ln>
+          <a:noFill/>
+        </a:ln>
+      </c:spPr>
+      <c:txPr>
+        <a:bodyPr/>
+        <a:p>
+          <a:pPr>
+            <a:defRPr sz="1400" b="0" spc="0">
+              <a:solidFill>
+                <a:schemeClr val="tx1">
+                  <a:lumMod val="65000"/>
+                  <a:lumOff val="35000"/>
+                </a:schemeClr>
+              </a:solidFill>
+              <a:latin typeface="+mn-lt"/>
+              <a:ea typeface="+mn-ea"/>
+              <a:cs typeface="+mn-cs"/>
+            </a:defRPr>
+          </a:pPr>
+          <a:endParaRPr/>
+        </a:p>
+      </c:txPr>
+    </c:title>
+    <c:autoTitleDeleted val="0"/>
+    <c:plotArea>
+      <c:layout>
+        <c:manualLayout/>
+      </c:layout>
+      <c:barChart>
+        <c:barDir val="col"/>
+        <c:grouping val="clustered"/>
+        <c:varyColors val="0"/>
+        <c:ser>
+          <c:idx val="0"/>
+          <c:order val="0"/>
+          <c:tx>
+            <c:strRef>
+              <c:f>Sheet1!$B$1</c:f>
+              <c:strCache>
+                <c:ptCount val="1"/>
+                <c:pt idx="0">
+                  <c:v xml:space="preserve">Easy Case</c:v>
+                </c:pt>
+              </c:strCache>
+            </c:strRef>
+          </c:tx>
+          <c:spPr bwMode="auto">
+            <a:prstGeom prst="rect">
+              <a:avLst/>
+            </a:prstGeom>
+            <a:solidFill>
+              <a:schemeClr val="accent1"/>
+            </a:solidFill>
+            <a:ln>
+              <a:noFill/>
+            </a:ln>
+          </c:spPr>
+          <c:invertIfNegative val="0"/>
+          <c:dLbls>
+            <c:dLblPos val="outEnd"/>
+            <c:separator xml:space="preserve"> </c:separator>
+            <c:showBubbleSize val="0"/>
+            <c:showCatName val="0"/>
+            <c:showLeaderLines val="0"/>
+            <c:showLegendKey val="0"/>
+            <c:showPercent val="0"/>
+            <c:showSerName val="0"/>
+            <c:showVal val="1"/>
+            <c:spPr bwMode="auto">
+              <a:prstGeom prst="rect">
+                <a:avLst/>
+              </a:prstGeom>
+              <a:noFill/>
+              <a:ln>
+                <a:noFill/>
+              </a:ln>
+            </c:spPr>
+            <c:txPr>
+              <a:bodyPr/>
+              <a:p>
+                <a:pPr>
+                  <a:defRPr sz="900">
+                    <a:solidFill>
+                      <a:schemeClr val="tx1">
+                        <a:lumMod val="75000"/>
+                        <a:lumOff val="25000"/>
+                      </a:schemeClr>
+                    </a:solidFill>
+                    <a:latin typeface="+mn-lt"/>
+                    <a:ea typeface="+mn-ea"/>
+                    <a:cs typeface="+mn-cs"/>
+                  </a:defRPr>
+                </a:pPr>
+                <a:endParaRPr/>
+              </a:p>
+            </c:txPr>
+          </c:dLbls>
+          <c:cat>
+            <c:strRef>
+              <c:f>Sheet1!$A$2:$A$6</c:f>
+              <c:strCache>
+                <c:ptCount val="5"/>
+                <c:pt idx="0">
+                  <c:v xml:space="preserve">No Heuristic</c:v>
+                </c:pt>
+                <c:pt idx="1">
+                  <c:v xml:space="preserve">Misplaced Tiles</c:v>
+                </c:pt>
+                <c:pt idx="2">
+                  <c:v xml:space="preserve">Manhattan on the Sergeant</c:v>
+                </c:pt>
+                <c:pt idx="3">
+                  <c:v xml:space="preserve">Obstructing Men</c:v>
+                </c:pt>
+                <c:pt idx="4">
+                  <c:v xml:space="preserve">Left Man</c:v>
+                </c:pt>
+              </c:strCache>
+            </c:strRef>
+          </c:cat>
+          <c:val>
+            <c:numRef>
+              <c:f>Sheet1!$B$2:$B$6</c:f>
+              <c:numCache>
+                <c:formatCode>General</c:formatCode>
+                <c:ptCount val="5"/>
+                <c:pt idx="0">
+                  <c:v>46</c:v>
+                </c:pt>
+                <c:pt idx="1">
+                  <c:v>38</c:v>
+                </c:pt>
+                <c:pt idx="2">
+                  <c:v>24</c:v>
+                </c:pt>
+                <c:pt idx="3">
+                  <c:v>29</c:v>
+                </c:pt>
+                <c:pt idx="4">
+                  <c:v>11</c:v>
+                </c:pt>
+              </c:numCache>
+            </c:numRef>
+          </c:val>
+        </c:ser>
+        <c:ser>
+          <c:idx val="1"/>
+          <c:order val="1"/>
+          <c:tx>
+            <c:strRef>
+              <c:f>Sheet1!$C$1</c:f>
+              <c:strCache>
+                <c:ptCount val="1"/>
+                <c:pt idx="0">
+                  <c:v xml:space="preserve">Hard Case</c:v>
+                </c:pt>
+              </c:strCache>
+            </c:strRef>
+          </c:tx>
+          <c:spPr bwMode="auto">
+            <a:prstGeom prst="rect">
+              <a:avLst/>
+            </a:prstGeom>
+            <a:solidFill>
+              <a:schemeClr val="accent2"/>
+            </a:solidFill>
+            <a:ln>
+              <a:noFill/>
+            </a:ln>
+          </c:spPr>
+          <c:invertIfNegative val="0"/>
+          <c:dLbls>
+            <c:dLblPos val="outEnd"/>
+            <c:separator xml:space="preserve"> </c:separator>
+            <c:showBubbleSize val="0"/>
+            <c:showCatName val="0"/>
+            <c:showLeaderLines val="0"/>
+            <c:showLegendKey val="0"/>
+            <c:showPercent val="0"/>
+            <c:showSerName val="0"/>
+            <c:showVal val="1"/>
+            <c:spPr bwMode="auto">
+              <a:prstGeom prst="rect">
+                <a:avLst/>
+              </a:prstGeom>
+              <a:noFill/>
+              <a:ln>
+                <a:noFill/>
+              </a:ln>
+            </c:spPr>
+            <c:txPr>
+              <a:bodyPr/>
+              <a:p>
+                <a:pPr>
+                  <a:defRPr sz="900">
+                    <a:solidFill>
+                      <a:schemeClr val="tx1">
+                        <a:lumMod val="75000"/>
+                        <a:lumOff val="25000"/>
+                      </a:schemeClr>
+                    </a:solidFill>
+                    <a:latin typeface="+mn-lt"/>
+                    <a:ea typeface="+mn-ea"/>
+                    <a:cs typeface="+mn-cs"/>
+                  </a:defRPr>
+                </a:pPr>
+                <a:endParaRPr/>
+              </a:p>
+            </c:txPr>
+          </c:dLbls>
+          <c:cat>
+            <c:strRef>
+              <c:f>Sheet1!$A$2:$A$6</c:f>
+              <c:strCache>
+                <c:ptCount val="5"/>
+                <c:pt idx="0">
+                  <c:v xml:space="preserve">No Heuristic</c:v>
+                </c:pt>
+                <c:pt idx="1">
+                  <c:v xml:space="preserve">Misplaced Tiles</c:v>
+                </c:pt>
+                <c:pt idx="2">
+                  <c:v xml:space="preserve">Manhattan on the Sergeant</c:v>
+                </c:pt>
+                <c:pt idx="3">
+                  <c:v xml:space="preserve">Obstructing Men</c:v>
+                </c:pt>
+                <c:pt idx="4">
+                  <c:v xml:space="preserve">Left Man</c:v>
+                </c:pt>
+              </c:strCache>
+            </c:strRef>
+          </c:cat>
+          <c:val>
+            <c:numRef>
+              <c:f>Sheet1!$C$2:$C$6</c:f>
+              <c:numCache>
+                <c:formatCode>General</c:formatCode>
+                <c:ptCount val="5"/>
+                <c:pt idx="0">
+                  <c:v>29</c:v>
+                </c:pt>
+                <c:pt idx="1">
+                  <c:v>27</c:v>
+                </c:pt>
+                <c:pt idx="2">
+                  <c:v>26</c:v>
+                </c:pt>
+                <c:pt idx="3">
+                  <c:v>17</c:v>
+                </c:pt>
+                <c:pt idx="4">
+                  <c:v>19</c:v>
+                </c:pt>
+              </c:numCache>
+            </c:numRef>
+          </c:val>
+        </c:ser>
+        <c:dLbls>
+          <c:dLblPos val="outEnd"/>
+          <c:separator xml:space="preserve"> </c:separator>
+          <c:showBubbleSize val="0"/>
+          <c:showCatName val="0"/>
+          <c:showLeaderLines val="0"/>
+          <c:showLegendKey val="0"/>
+          <c:showPercent val="0"/>
+          <c:showSerName val="0"/>
+          <c:showVal val="1"/>
+          <c:spPr bwMode="auto">
+            <a:prstGeom prst="rect">
+              <a:avLst/>
+            </a:prstGeom>
+            <a:noFill/>
+            <a:ln>
+              <a:noFill/>
+            </a:ln>
+          </c:spPr>
+          <c:txPr>
+            <a:bodyPr/>
+            <a:p>
+              <a:pPr>
+                <a:defRPr sz="900">
+                  <a:solidFill>
+                    <a:schemeClr val="tx1">
+                      <a:lumMod val="75000"/>
+                      <a:lumOff val="25000"/>
+                    </a:schemeClr>
+                  </a:solidFill>
+                  <a:latin typeface="+mn-lt"/>
+                  <a:ea typeface="+mn-ea"/>
+                  <a:cs typeface="+mn-cs"/>
+                </a:defRPr>
+              </a:pPr>
+              <a:endParaRPr/>
+            </a:p>
+          </c:txPr>
+        </c:dLbls>
+        <c:gapWidth val="219"/>
+        <c:overlap val="-26"/>
+        <c:axId val="1866169486"/>
+        <c:axId val="1866169487"/>
+      </c:barChart>
+      <c:catAx>
+        <c:axId val="1866169486"/>
+        <c:scaling>
+          <c:orientation val="minMax"/>
+        </c:scaling>
+        <c:delete val="0"/>
+        <c:axPos val="b"/>
+        <c:numFmt formatCode="General" sourceLinked="1"/>
+        <c:majorTickMark val="none"/>
+        <c:minorTickMark val="none"/>
+        <c:tickLblPos val="nextTo"/>
+        <c:spPr bwMode="auto">
+          <a:prstGeom prst="rect">
+            <a:avLst/>
+          </a:prstGeom>
+          <a:noFill/>
+          <a:ln w="9525" cap="flat" cmpd="sng" algn="ctr">
+            <a:solidFill>
+              <a:schemeClr val="tx1">
+                <a:lumMod val="15000"/>
+                <a:lumOff val="85000"/>
+              </a:schemeClr>
+            </a:solidFill>
+            <a:round/>
+          </a:ln>
+        </c:spPr>
+        <c:txPr>
+          <a:bodyPr/>
+          <a:p>
+            <a:pPr>
+              <a:defRPr sz="900">
+                <a:solidFill>
+                  <a:schemeClr val="tx1">
+                    <a:lumMod val="65000"/>
+                    <a:lumOff val="35000"/>
+                  </a:schemeClr>
+                </a:solidFill>
+                <a:latin typeface="+mn-lt"/>
+                <a:ea typeface="+mn-ea"/>
+                <a:cs typeface="+mn-cs"/>
+              </a:defRPr>
+            </a:pPr>
+            <a:endParaRPr/>
+          </a:p>
+        </c:txPr>
+        <c:crossAx val="1866169487"/>
+        <c:crosses val="autoZero"/>
+        <c:auto val="1"/>
+        <c:lblAlgn val="ctr"/>
+        <c:lblOffset val="100"/>
+        <c:tickMarkSkip val="1"/>
+        <c:noMultiLvlLbl val="0"/>
+      </c:catAx>
+      <c:valAx>
+        <c:axId val="1866169487"/>
+        <c:scaling>
+          <c:orientation val="minMax"/>
+        </c:scaling>
+        <c:delete val="0"/>
+        <c:axPos val="l"/>
+        <c:majorGridlines>
+          <c:spPr bwMode="auto">
+            <a:prstGeom prst="rect">
+              <a:avLst/>
+            </a:prstGeom>
+            <a:noFill/>
+            <a:ln w="9525" cap="flat" cmpd="sng" algn="ctr">
+              <a:solidFill>
+                <a:schemeClr val="tx1">
+                  <a:lumMod val="15000"/>
+                  <a:lumOff val="85000"/>
+                </a:schemeClr>
+              </a:solidFill>
+              <a:round/>
+            </a:ln>
+          </c:spPr>
+        </c:majorGridlines>
+        <c:title>
+          <c:tx>
+            <c:rich>
+              <a:bodyPr/>
+              <a:p>
+                <a:pPr>
+                  <a:defRPr sz="1000">
+                    <a:solidFill>
+                      <a:schemeClr val="tx1">
+                        <a:lumMod val="65000"/>
+                        <a:lumOff val="35000"/>
+                      </a:schemeClr>
+                    </a:solidFill>
+                    <a:latin typeface="+mn-lt"/>
+                    <a:ea typeface="+mn-ea"/>
+                    <a:cs typeface="+mn-cs"/>
+                  </a:defRPr>
+                </a:pPr>
+                <a:r>
+                  <a:rPr/>
+                  <a:t>Seconds</a:t>
+                </a:r>
+                <a:endParaRPr/>
+              </a:p>
+            </c:rich>
+          </c:tx>
+          <c:layout/>
+          <c:overlay val="0"/>
+          <c:spPr bwMode="auto">
+            <a:prstGeom prst="rect">
+              <a:avLst/>
+            </a:prstGeom>
+            <a:noFill/>
+            <a:ln>
+              <a:noFill/>
+            </a:ln>
+          </c:spPr>
+          <c:txPr>
+            <a:bodyPr/>
+            <a:p>
+              <a:pPr>
+                <a:defRPr sz="1000">
+                  <a:solidFill>
+                    <a:schemeClr val="tx1">
+                      <a:lumMod val="65000"/>
+                      <a:lumOff val="35000"/>
+                    </a:schemeClr>
+                  </a:solidFill>
+                  <a:latin typeface="+mn-lt"/>
+                  <a:ea typeface="+mn-ea"/>
+                  <a:cs typeface="+mn-cs"/>
+                </a:defRPr>
+              </a:pPr>
+              <a:endParaRPr/>
+            </a:p>
+          </c:txPr>
+        </c:title>
+        <c:numFmt formatCode="General" sourceLinked="1"/>
+        <c:majorTickMark val="none"/>
+        <c:minorTickMark val="none"/>
+        <c:tickLblPos val="nextTo"/>
+        <c:spPr bwMode="auto">
+          <a:prstGeom prst="rect">
+            <a:avLst/>
+          </a:prstGeom>
+          <a:noFill/>
+          <a:ln>
+            <a:noFill/>
+          </a:ln>
+        </c:spPr>
+        <c:txPr>
+          <a:bodyPr/>
+          <a:p>
+            <a:pPr>
+              <a:defRPr sz="900">
+                <a:solidFill>
+                  <a:schemeClr val="tx1">
+                    <a:lumMod val="65000"/>
+                    <a:lumOff val="35000"/>
+                  </a:schemeClr>
+                </a:solidFill>
+                <a:latin typeface="+mn-lt"/>
+                <a:ea typeface="+mn-ea"/>
+                <a:cs typeface="+mn-cs"/>
+              </a:defRPr>
+            </a:pPr>
+            <a:endParaRPr/>
+          </a:p>
+        </c:txPr>
+        <c:crossAx val="1866169486"/>
+        <c:crosses val="autoZero"/>
+        <c:crossBetween val="between"/>
+      </c:valAx>
+      <c:spPr bwMode="auto">
+        <a:prstGeom prst="rect">
+          <a:avLst/>
+        </a:prstGeom>
+        <a:noFill/>
+        <a:ln>
+          <a:noFill/>
+        </a:ln>
+      </c:spPr>
+    </c:plotArea>
+    <c:legend>
+      <c:legendPos val="b"/>
+      <c:layout/>
+      <c:overlay val="0"/>
+      <c:spPr bwMode="auto">
+        <a:prstGeom prst="rect">
+          <a:avLst/>
+        </a:prstGeom>
+        <a:noFill/>
+        <a:ln>
+          <a:noFill/>
+        </a:ln>
+        <a:effectLst/>
+      </c:spPr>
+      <c:txPr>
+        <a:bodyPr/>
+        <a:p>
+          <a:pPr>
+            <a:defRPr sz="900">
+              <a:solidFill>
+                <a:schemeClr val="tx1">
+                  <a:lumMod val="65000"/>
+                  <a:lumOff val="35000"/>
+                </a:schemeClr>
+              </a:solidFill>
+              <a:latin typeface="+mn-lt"/>
+              <a:ea typeface="+mn-ea"/>
+              <a:cs typeface="+mn-cs"/>
+            </a:defRPr>
+          </a:pPr>
+          <a:endParaRPr/>
+        </a:p>
+      </c:txPr>
+    </c:legend>
+    <c:plotVisOnly val="1"/>
+    <c:dispBlanksAs val="gap"/>
+    <c:showDLblsOverMax val="0"/>
+  </c:chart>
+  <c:spPr bwMode="auto">
+    <a:xfrm>
+      <a:off x="0" y="0"/>
+      <a:ext cx="5471997" cy="3203996"/>
+    </a:xfrm>
+    <a:prstGeom prst="rect">
+      <a:avLst/>
+    </a:prstGeom>
+    <a:solidFill>
+      <a:schemeClr val="bg1"/>
+    </a:solidFill>
+    <a:ln w="9525" cap="flat" cmpd="sng" algn="ctr">
+      <a:solidFill>
+        <a:schemeClr val="tx1">
+          <a:lumMod val="15000"/>
+          <a:lumOff val="85000"/>
+        </a:schemeClr>
+      </a:solidFill>
+      <a:round/>
+    </a:ln>
+  </c:spPr>
+  <c:txPr>
+    <a:bodyPr/>
+    <a:p>
+      <a:pPr>
+        <a:defRPr sz="1000">
+          <a:solidFill>
+            <a:schemeClr val="tx1"/>
+          </a:solidFill>
+          <a:latin typeface="+mn-lt"/>
+          <a:ea typeface="+mn-ea"/>
+          <a:cs typeface="+mn-cs"/>
+        </a:defRPr>
+      </a:pPr>
+      <a:endParaRPr/>
+    </a:p>
+  </c:txPr>
+  <c:externalData r:id="rId3">
+    <c:autoUpdate val="0"/>
+  </c:externalData>
+  <c:printSettings>
+    <c:headerFooter/>
+    <c:pageMargins l="0.69999999999999996" r="0.69999999999999996" t="0.75" b="0.75" header="0.29999999999999999" footer="0.29999999999999999"/>
+    <c:pageSetup/>
+  </c:printSettings>
+</c:chartSpace>
+</file>
+
+<file path=word/charts/colors1.xml><?xml version="1.0" encoding="utf-8"?>
+<cs:colorStyle xmlns:cs="http://schemas.microsoft.com/office/drawing/2012/chartStyle" xmlns:a="http://schemas.openxmlformats.org/drawingml/2006/main" meth="cycle" id="10">
+  <a:schemeClr val="accent1"/>
+  <a:schemeClr val="accent2"/>
+  <a:schemeClr val="accent3"/>
+  <a:schemeClr val="accent4"/>
+  <a:schemeClr val="accent5"/>
+  <a:schemeClr val="accent6"/>
+  <cs:variation/>
+  <cs:variation>
+    <a:lumMod val="60000"/>
+  </cs:variation>
+  <cs:variation>
+    <a:lumMod val="80000"/>
+    <a:lumOff val="20000"/>
+  </cs:variation>
+  <cs:variation>
+    <a:lumMod val="80000"/>
+  </cs:variation>
+  <cs:variation>
+    <a:lumMod val="60000"/>
+    <a:lumOff val="40000"/>
+  </cs:variation>
+  <cs:variation>
+    <a:lumMod val="50000"/>
+  </cs:variation>
+  <cs:variation>
+    <a:lumMod val="70000"/>
+    <a:lumOff val="30000"/>
+  </cs:variation>
+  <cs:variation>
+    <a:lumMod val="70000"/>
+  </cs:variation>
+  <cs:variation>
+    <a:lumMod val="50000"/>
+    <a:lumOff val="50000"/>
+  </cs:variation>
+</cs:colorStyle>
+</file>
+
+<file path=word/charts/colors2.xml><?xml version="1.0" encoding="utf-8"?>
+<cs:colorStyle xmlns:cs="http://schemas.microsoft.com/office/drawing/2012/chartStyle" xmlns:a="http://schemas.openxmlformats.org/drawingml/2006/main" meth="cycle" id="10">
+  <a:schemeClr val="accent1"/>
+  <a:schemeClr val="accent2"/>
+  <a:schemeClr val="accent3"/>
+  <a:schemeClr val="accent4"/>
+  <a:schemeClr val="accent5"/>
+  <a:schemeClr val="accent6"/>
+  <cs:variation/>
+  <cs:variation>
+    <a:lumMod val="60000"/>
+  </cs:variation>
+  <cs:variation>
+    <a:lumMod val="80000"/>
+    <a:lumOff val="20000"/>
+  </cs:variation>
+  <cs:variation>
+    <a:lumMod val="80000"/>
+  </cs:variation>
+  <cs:variation>
+    <a:lumMod val="60000"/>
+    <a:lumOff val="40000"/>
+  </cs:variation>
+  <cs:variation>
+    <a:lumMod val="50000"/>
+  </cs:variation>
+  <cs:variation>
+    <a:lumMod val="70000"/>
+    <a:lumOff val="30000"/>
+  </cs:variation>
+  <cs:variation>
+    <a:lumMod val="70000"/>
+  </cs:variation>
+  <cs:variation>
+    <a:lumMod val="50000"/>
+    <a:lumOff val="50000"/>
+  </cs:variation>
+</cs:colorStyle>
+</file>
+
+<file path=word/charts/style1.xml><?xml version="1.0" encoding="utf-8"?>
+<cs:chartStyle xmlns:cs="http://schemas.microsoft.com/office/drawing/2012/chartStyle" xmlns:a="http://schemas.openxmlformats.org/drawingml/2006/main" id="201">
+  <cs:axisTitle>
+    <cs:lnRef idx="0"/>
+    <cs:fillRef idx="0"/>
+    <cs:effectRef idx="0"/>
+    <cs:fontRef idx="minor">
+      <a:schemeClr val="tx1">
+        <a:lumMod val="65000"/>
+        <a:lumOff val="35000"/>
+      </a:schemeClr>
+    </cs:fontRef>
+    <cs:defRPr sz="1000"/>
+  </cs:axisTitle>
+  <cs:categoryAxis>
+    <cs:lnRef idx="0"/>
+    <cs:fillRef idx="0"/>
+    <cs:effectRef idx="0"/>
+    <cs:fontRef idx="minor">
+      <a:schemeClr val="tx1">
+        <a:lumMod val="65000"/>
+        <a:lumOff val="35000"/>
+      </a:schemeClr>
+    </cs:fontRef>
+    <cs:spPr bwMode="auto">
+      <a:prstGeom prst="rect">
+        <a:avLst/>
+      </a:prstGeom>
+      <a:ln w="9525" cap="flat" cmpd="sng" algn="ctr">
+        <a:solidFill>
+          <a:schemeClr val="tx1">
+            <a:lumMod val="15000"/>
+            <a:lumOff val="85000"/>
+          </a:schemeClr>
+        </a:solidFill>
+        <a:round/>
+      </a:ln>
+    </cs:spPr>
+    <cs:defRPr sz="900"/>
+  </cs:categoryAxis>
+  <cs:chartArea>
+    <cs:lnRef idx="0"/>
+    <cs:fillRef idx="0"/>
+    <cs:effectRef idx="0"/>
+    <cs:fontRef idx="minor">
+      <a:schemeClr val="tx1"/>
+    </cs:fontRef>
+    <cs:spPr bwMode="auto">
+      <a:prstGeom prst="rect">
+        <a:avLst/>
+      </a:prstGeom>
+      <a:solidFill>
+        <a:schemeClr val="bg1"/>
+      </a:solidFill>
+      <a:ln w="9525" cap="flat" cmpd="sng" algn="ctr">
+        <a:solidFill>
+          <a:schemeClr val="tx1">
+            <a:lumMod val="15000"/>
+            <a:lumOff val="85000"/>
+          </a:schemeClr>
+        </a:solidFill>
+        <a:round/>
+      </a:ln>
+    </cs:spPr>
+    <cs:defRPr sz="1000"/>
+  </cs:chartArea>
+  <cs:dataLabel>
+    <cs:lnRef idx="0"/>
+    <cs:fillRef idx="0"/>
+    <cs:effectRef idx="0"/>
+    <cs:fontRef idx="minor">
+      <a:schemeClr val="tx1">
+        <a:lumMod val="75000"/>
+        <a:lumOff val="25000"/>
+      </a:schemeClr>
+    </cs:fontRef>
+    <cs:defRPr sz="900"/>
+  </cs:dataLabel>
+  <cs:dataPoint>
+    <cs:lnRef idx="0"/>
+    <cs:fillRef idx="1">
+      <cs:styleClr val="auto"/>
+    </cs:fillRef>
+    <cs:effectRef idx="0"/>
+    <cs:fontRef idx="minor">
+      <a:schemeClr val="tx1"/>
+    </cs:fontRef>
+  </cs:dataPoint>
+  <cs:dataPoint3D>
+    <cs:lnRef idx="0"/>
+    <cs:fillRef idx="1">
+      <cs:styleClr val="auto"/>
+    </cs:fillRef>
+    <cs:effectRef idx="0"/>
+    <cs:fontRef idx="minor">
+      <a:schemeClr val="tx1"/>
+    </cs:fontRef>
+  </cs:dataPoint3D>
+  <cs:dataPointLine>
+    <cs:lnRef idx="0">
+      <cs:styleClr val="auto"/>
+    </cs:lnRef>
+    <cs:fillRef idx="1"/>
+    <cs:effectRef idx="0"/>
+    <cs:fontRef idx="minor">
+      <a:schemeClr val="tx1"/>
+    </cs:fontRef>
+    <cs:spPr bwMode="auto">
+      <a:prstGeom prst="rect">
+        <a:avLst/>
+      </a:prstGeom>
+      <a:ln w="28575" cap="rnd">
+        <a:solidFill>
+          <a:schemeClr val="phClr"/>
+        </a:solidFill>
+        <a:round/>
+      </a:ln>
+    </cs:spPr>
+  </cs:dataPointLine>
+  <cs:dataPointMarker>
+    <cs:lnRef idx="0">
+      <cs:styleClr val="auto"/>
+    </cs:lnRef>
+    <cs:fillRef idx="1">
+      <cs:styleClr val="auto"/>
+    </cs:fillRef>
+    <cs:effectRef idx="0"/>
+    <cs:fontRef idx="minor">
+      <a:schemeClr val="tx1"/>
+    </cs:fontRef>
+    <cs:spPr bwMode="auto">
+      <a:prstGeom prst="rect">
+        <a:avLst/>
+      </a:prstGeom>
+      <a:ln w="9525">
+        <a:solidFill>
+          <a:schemeClr val="phClr"/>
+        </a:solidFill>
+      </a:ln>
+    </cs:spPr>
+  </cs:dataPointMarker>
+  <cs:dataPointWireframe>
+    <cs:lnRef idx="0">
+      <cs:styleClr val="auto"/>
+    </cs:lnRef>
+    <cs:fillRef idx="1"/>
+    <cs:effectRef idx="0"/>
+    <cs:fontRef idx="minor">
+      <a:schemeClr val="tx1"/>
+    </cs:fontRef>
+    <cs:spPr bwMode="auto">
+      <a:prstGeom prst="rect">
+        <a:avLst/>
+      </a:prstGeom>
+      <a:ln w="9525" cap="rnd">
+        <a:solidFill>
+          <a:schemeClr val="phClr"/>
+        </a:solidFill>
+        <a:round/>
+      </a:ln>
+    </cs:spPr>
+  </cs:dataPointWireframe>
+  <cs:dataTable>
+    <cs:lnRef idx="0"/>
+    <cs:fillRef idx="0"/>
+    <cs:effectRef idx="0"/>
+    <cs:fontRef idx="minor">
+      <a:schemeClr val="tx1">
+        <a:lumMod val="65000"/>
+        <a:lumOff val="35000"/>
+      </a:schemeClr>
+    </cs:fontRef>
+    <cs:spPr bwMode="auto">
+      <a:prstGeom prst="rect">
+        <a:avLst/>
+      </a:prstGeom>
+      <a:noFill/>
+      <a:ln w="9525" cap="flat" cmpd="sng" algn="ctr">
+        <a:solidFill>
+          <a:schemeClr val="tx1">
+            <a:lumMod val="15000"/>
+            <a:lumOff val="85000"/>
+          </a:schemeClr>
+        </a:solidFill>
+        <a:round/>
+      </a:ln>
+    </cs:spPr>
+    <cs:defRPr sz="900"/>
+  </cs:dataTable>
+  <cs:downBar>
+    <cs:lnRef idx="0"/>
+    <cs:fillRef idx="0"/>
+    <cs:effectRef idx="0"/>
+    <cs:fontRef idx="minor">
+      <a:schemeClr val="dk1"/>
+    </cs:fontRef>
+    <cs:spPr bwMode="auto">
+      <a:prstGeom prst="rect">
+        <a:avLst/>
+      </a:prstGeom>
+      <a:solidFill>
+        <a:schemeClr val="dk1">
+          <a:lumMod val="65000"/>
+          <a:lumOff val="35000"/>
+        </a:schemeClr>
+      </a:solidFill>
+      <a:ln w="9525">
+        <a:solidFill>
+          <a:schemeClr val="tx1">
+            <a:lumMod val="65000"/>
+            <a:lumOff val="35000"/>
+          </a:schemeClr>
+        </a:solidFill>
+      </a:ln>
+    </cs:spPr>
+  </cs:downBar>
+  <cs:dropLine>
+    <cs:lnRef idx="0"/>
+    <cs:fillRef idx="0"/>
+    <cs:effectRef idx="0"/>
+    <cs:fontRef idx="minor">
+      <a:schemeClr val="tx1"/>
+    </cs:fontRef>
+    <cs:spPr bwMode="auto">
+      <a:prstGeom prst="rect">
+        <a:avLst/>
+      </a:prstGeom>
+      <a:ln w="9525" cap="flat" cmpd="sng" algn="ctr">
+        <a:solidFill>
+          <a:schemeClr val="tx1">
+            <a:lumMod val="35000"/>
+            <a:lumOff val="65000"/>
+          </a:schemeClr>
+        </a:solidFill>
+        <a:round/>
+      </a:ln>
+    </cs:spPr>
+  </cs:dropLine>
+  <cs:errorBar>
+    <cs:lnRef idx="0"/>
+    <cs:fillRef idx="0"/>
+    <cs:effectRef idx="0"/>
+    <cs:fontRef idx="minor">
+      <a:schemeClr val="tx1"/>
+    </cs:fontRef>
+    <cs:spPr bwMode="auto">
+      <a:prstGeom prst="rect">
+        <a:avLst/>
+      </a:prstGeom>
+      <a:ln w="9525" cap="flat" cmpd="sng" algn="ctr">
+        <a:solidFill>
+          <a:schemeClr val="tx1">
+            <a:lumMod val="65000"/>
+            <a:lumOff val="35000"/>
+          </a:schemeClr>
+        </a:solidFill>
+        <a:round/>
+      </a:ln>
+    </cs:spPr>
+  </cs:errorBar>
+  <cs:floor>
+    <cs:lnRef idx="0"/>
+    <cs:fillRef idx="0"/>
+    <cs:effectRef idx="0"/>
+    <cs:fontRef idx="minor">
+      <a:schemeClr val="tx1"/>
+    </cs:fontRef>
+    <cs:spPr bwMode="auto">
+      <a:prstGeom prst="rect">
+        <a:avLst/>
+      </a:prstGeom>
+      <a:noFill/>
+      <a:ln>
+        <a:noFill/>
+      </a:ln>
+    </cs:spPr>
+  </cs:floor>
+  <cs:gridlineMajor>
+    <cs:lnRef idx="0"/>
+    <cs:fillRef idx="0"/>
+    <cs:effectRef idx="0"/>
+    <cs:fontRef idx="minor">
+      <a:schemeClr val="tx1"/>
+    </cs:fontRef>
+    <cs:spPr bwMode="auto">
+      <a:prstGeom prst="rect">
+        <a:avLst/>
+      </a:prstGeom>
+      <a:ln w="9525" cap="flat" cmpd="sng" algn="ctr">
+        <a:solidFill>
+          <a:schemeClr val="tx1">
+            <a:lumMod val="15000"/>
+            <a:lumOff val="85000"/>
+          </a:schemeClr>
+        </a:solidFill>
+        <a:round/>
+      </a:ln>
+    </cs:spPr>
+  </cs:gridlineMajor>
+  <cs:gridlineMinor>
+    <cs:lnRef idx="0"/>
+    <cs:fillRef idx="0"/>
+    <cs:effectRef idx="0"/>
+    <cs:fontRef idx="minor">
+      <a:schemeClr val="tx1"/>
+    </cs:fontRef>
+    <cs:spPr bwMode="auto">
+      <a:prstGeom prst="rect">
+        <a:avLst/>
+      </a:prstGeom>
+      <a:ln w="9525" cap="flat" cmpd="sng" algn="ctr">
+        <a:solidFill>
+          <a:schemeClr val="tx1">
+            <a:lumMod val="5000"/>
+            <a:lumOff val="95000"/>
+          </a:schemeClr>
+        </a:solidFill>
+        <a:round/>
+      </a:ln>
+    </cs:spPr>
+  </cs:gridlineMinor>
+  <cs:hiLoLine>
+    <cs:lnRef idx="0"/>
+    <cs:fillRef idx="0"/>
+    <cs:effectRef idx="0"/>
+    <cs:fontRef idx="minor">
+      <a:schemeClr val="tx1"/>
+    </cs:fontRef>
+    <cs:spPr bwMode="auto">
+      <a:prstGeom prst="rect">
+        <a:avLst/>
+      </a:prstGeom>
+      <a:ln w="9525" cap="flat" cmpd="sng" algn="ctr">
+        <a:solidFill>
+          <a:schemeClr val="tx1">
+            <a:lumMod val="75000"/>
+            <a:lumOff val="25000"/>
+          </a:schemeClr>
+        </a:solidFill>
+        <a:round/>
+      </a:ln>
+    </cs:spPr>
+  </cs:hiLoLine>
+  <cs:leaderLine>
+    <cs:lnRef idx="0"/>
+    <cs:fillRef idx="0"/>
+    <cs:effectRef idx="0"/>
+    <cs:fontRef idx="minor">
+      <a:schemeClr val="tx1"/>
+    </cs:fontRef>
+    <cs:spPr bwMode="auto">
+      <a:prstGeom prst="rect">
+        <a:avLst/>
+      </a:prstGeom>
+      <a:ln w="9525" cap="flat" cmpd="sng" algn="ctr">
+        <a:solidFill>
+          <a:schemeClr val="tx1">
+            <a:lumMod val="35000"/>
+            <a:lumOff val="65000"/>
+          </a:schemeClr>
+        </a:solidFill>
+        <a:round/>
+      </a:ln>
+    </cs:spPr>
+  </cs:leaderLine>
+  <cs:legend>
+    <cs:lnRef idx="0"/>
+    <cs:fillRef idx="0"/>
+    <cs:effectRef idx="0"/>
+    <cs:fontRef idx="minor">
+      <a:schemeClr val="tx1">
+        <a:lumMod val="65000"/>
+        <a:lumOff val="35000"/>
+      </a:schemeClr>
+    </cs:fontRef>
+    <cs:defRPr sz="900"/>
+  </cs:legend>
+  <cs:plotArea>
+    <cs:lnRef idx="0"/>
+    <cs:fillRef idx="0"/>
+    <cs:effectRef idx="0"/>
+    <cs:fontRef idx="minor">
+      <a:schemeClr val="tx1"/>
+    </cs:fontRef>
+  </cs:plotArea>
+  <cs:plotArea3D>
+    <cs:lnRef idx="0"/>
+    <cs:fillRef idx="0"/>
+    <cs:effectRef idx="0"/>
+    <cs:fontRef idx="minor">
+      <a:schemeClr val="tx1"/>
+    </cs:fontRef>
+  </cs:plotArea3D>
+  <cs:seriesAxis>
+    <cs:lnRef idx="0"/>
+    <cs:fillRef idx="0"/>
+    <cs:effectRef idx="0"/>
+    <cs:fontRef idx="minor">
+      <a:schemeClr val="tx1">
+        <a:lumMod val="65000"/>
+        <a:lumOff val="35000"/>
+      </a:schemeClr>
+    </cs:fontRef>
+    <cs:defRPr sz="900"/>
+  </cs:seriesAxis>
+  <cs:seriesLine>
+    <cs:lnRef idx="0"/>
+    <cs:fillRef idx="0"/>
+    <cs:effectRef idx="0"/>
+    <cs:fontRef idx="minor">
+      <a:schemeClr val="tx1"/>
+    </cs:fontRef>
+    <cs:spPr bwMode="auto">
+      <a:prstGeom prst="rect">
+        <a:avLst/>
+      </a:prstGeom>
+      <a:ln w="9525" cap="flat" cmpd="sng" algn="ctr">
+        <a:solidFill>
+          <a:schemeClr val="tx1">
+            <a:lumMod val="35000"/>
+            <a:lumOff val="65000"/>
+          </a:schemeClr>
+        </a:solidFill>
+        <a:round/>
+      </a:ln>
+    </cs:spPr>
+  </cs:seriesLine>
+  <cs:title>
+    <cs:lnRef idx="0"/>
+    <cs:fillRef idx="0"/>
+    <cs:effectRef idx="0"/>
+    <cs:fontRef idx="minor">
+      <a:schemeClr val="tx1">
+        <a:lumMod val="65000"/>
+        <a:lumOff val="35000"/>
+      </a:schemeClr>
+    </cs:fontRef>
+    <cs:defRPr sz="1400" b="0" spc="0"/>
+  </cs:title>
+  <cs:trendline>
+    <cs:lnRef idx="0">
+      <cs:styleClr val="auto"/>
+    </cs:lnRef>
+    <cs:fillRef idx="0"/>
+    <cs:effectRef idx="0"/>
+    <cs:fontRef idx="minor">
+      <a:schemeClr val="tx1"/>
+    </cs:fontRef>
+    <cs:spPr bwMode="auto">
+      <a:prstGeom prst="rect">
+        <a:avLst/>
+      </a:prstGeom>
+      <a:ln w="19050" cap="rnd">
+        <a:solidFill>
+          <a:schemeClr val="phClr"/>
+        </a:solidFill>
+        <a:prstDash val="sysDot"/>
+      </a:ln>
+    </cs:spPr>
+  </cs:trendline>
+  <cs:trendlineLabel>
+    <cs:lnRef idx="0"/>
+    <cs:fillRef idx="0"/>
+    <cs:effectRef idx="0"/>
+    <cs:fontRef idx="minor">
+      <a:schemeClr val="tx1">
+        <a:lumMod val="65000"/>
+        <a:lumOff val="35000"/>
+      </a:schemeClr>
+    </cs:fontRef>
+    <cs:defRPr sz="900"/>
+  </cs:trendlineLabel>
+  <cs:upBar>
+    <cs:lnRef idx="0"/>
+    <cs:fillRef idx="0"/>
+    <cs:effectRef idx="0"/>
+    <cs:fontRef idx="minor">
+      <a:schemeClr val="dk1"/>
+    </cs:fontRef>
+    <cs:spPr bwMode="auto">
+      <a:prstGeom prst="rect">
+        <a:avLst/>
+      </a:prstGeom>
+      <a:solidFill>
+        <a:schemeClr val="lt1"/>
+      </a:solidFill>
+      <a:ln w="9525">
+        <a:solidFill>
+          <a:schemeClr val="tx1">
+            <a:lumMod val="15000"/>
+            <a:lumOff val="85000"/>
+          </a:schemeClr>
+        </a:solidFill>
+      </a:ln>
+    </cs:spPr>
+  </cs:upBar>
+  <cs:valueAxis>
+    <cs:lnRef idx="0"/>
+    <cs:fillRef idx="0"/>
+    <cs:effectRef idx="0"/>
+    <cs:fontRef idx="minor">
+      <a:schemeClr val="tx1">
+        <a:lumMod val="65000"/>
+        <a:lumOff val="35000"/>
+      </a:schemeClr>
+    </cs:fontRef>
+    <cs:defRPr sz="900"/>
+  </cs:valueAxis>
+  <cs:wall>
+    <cs:lnRef idx="0"/>
+    <cs:fillRef idx="0"/>
+    <cs:effectRef idx="0"/>
+    <cs:fontRef idx="minor">
+      <a:schemeClr val="tx1"/>
+    </cs:fontRef>
+    <cs:spPr bwMode="auto">
+      <a:prstGeom prst="rect">
+        <a:avLst/>
+      </a:prstGeom>
+      <a:noFill/>
+      <a:ln>
+        <a:noFill/>
+      </a:ln>
+    </cs:spPr>
+  </cs:wall>
+  <cs:dataPointMarkerLayout symbol="circle" size="5"/>
+</cs:chartStyle>
+</file>
+
+<file path=word/charts/style2.xml><?xml version="1.0" encoding="utf-8"?>
+<cs:chartStyle xmlns:cs="http://schemas.microsoft.com/office/drawing/2012/chartStyle" xmlns:a="http://schemas.openxmlformats.org/drawingml/2006/main" id="201">
+  <cs:axisTitle>
+    <cs:lnRef idx="0"/>
+    <cs:fillRef idx="0"/>
+    <cs:effectRef idx="0"/>
+    <cs:fontRef idx="minor">
+      <a:schemeClr val="tx1">
+        <a:lumMod val="65000"/>
+        <a:lumOff val="35000"/>
+      </a:schemeClr>
+    </cs:fontRef>
+    <cs:defRPr sz="1000"/>
+  </cs:axisTitle>
+  <cs:categoryAxis>
+    <cs:lnRef idx="0"/>
+    <cs:fillRef idx="0"/>
+    <cs:effectRef idx="0"/>
+    <cs:fontRef idx="minor">
+      <a:schemeClr val="tx1">
+        <a:lumMod val="65000"/>
+        <a:lumOff val="35000"/>
+      </a:schemeClr>
+    </cs:fontRef>
+    <cs:spPr bwMode="auto">
+      <a:prstGeom prst="rect">
+        <a:avLst/>
+      </a:prstGeom>
+      <a:ln w="9525" cap="flat" cmpd="sng" algn="ctr">
+        <a:solidFill>
+          <a:schemeClr val="tx1">
+            <a:lumMod val="15000"/>
+            <a:lumOff val="85000"/>
+          </a:schemeClr>
+        </a:solidFill>
+        <a:round/>
+      </a:ln>
+    </cs:spPr>
+    <cs:defRPr sz="900"/>
+  </cs:categoryAxis>
+  <cs:chartArea>
+    <cs:lnRef idx="0"/>
+    <cs:fillRef idx="0"/>
+    <cs:effectRef idx="0"/>
+    <cs:fontRef idx="minor">
+      <a:schemeClr val="tx1"/>
+    </cs:fontRef>
+    <cs:spPr bwMode="auto">
+      <a:prstGeom prst="rect">
+        <a:avLst/>
+      </a:prstGeom>
+      <a:solidFill>
+        <a:schemeClr val="bg1"/>
+      </a:solidFill>
+      <a:ln w="9525" cap="flat" cmpd="sng" algn="ctr">
+        <a:solidFill>
+          <a:schemeClr val="tx1">
+            <a:lumMod val="15000"/>
+            <a:lumOff val="85000"/>
+          </a:schemeClr>
+        </a:solidFill>
+        <a:round/>
+      </a:ln>
+    </cs:spPr>
+    <cs:defRPr sz="1000"/>
+  </cs:chartArea>
+  <cs:dataLabel>
+    <cs:lnRef idx="0"/>
+    <cs:fillRef idx="0"/>
+    <cs:effectRef idx="0"/>
+    <cs:fontRef idx="minor">
+      <a:schemeClr val="tx1">
+        <a:lumMod val="75000"/>
+        <a:lumOff val="25000"/>
+      </a:schemeClr>
+    </cs:fontRef>
+    <cs:defRPr sz="900"/>
+  </cs:dataLabel>
+  <cs:dataPoint>
+    <cs:lnRef idx="0"/>
+    <cs:fillRef idx="1">
+      <cs:styleClr val="auto"/>
+    </cs:fillRef>
+    <cs:effectRef idx="0"/>
+    <cs:fontRef idx="minor">
+      <a:schemeClr val="tx1"/>
+    </cs:fontRef>
+  </cs:dataPoint>
+  <cs:dataPoint3D>
+    <cs:lnRef idx="0"/>
+    <cs:fillRef idx="1">
+      <cs:styleClr val="auto"/>
+    </cs:fillRef>
+    <cs:effectRef idx="0"/>
+    <cs:fontRef idx="minor">
+      <a:schemeClr val="tx1"/>
+    </cs:fontRef>
+  </cs:dataPoint3D>
+  <cs:dataPointLine>
+    <cs:lnRef idx="0">
+      <cs:styleClr val="auto"/>
+    </cs:lnRef>
+    <cs:fillRef idx="1"/>
+    <cs:effectRef idx="0"/>
+    <cs:fontRef idx="minor">
+      <a:schemeClr val="tx1"/>
+    </cs:fontRef>
+    <cs:spPr bwMode="auto">
+      <a:prstGeom prst="rect">
+        <a:avLst/>
+      </a:prstGeom>
+      <a:ln w="28575" cap="rnd">
+        <a:solidFill>
+          <a:schemeClr val="phClr"/>
+        </a:solidFill>
+        <a:round/>
+      </a:ln>
+    </cs:spPr>
+  </cs:dataPointLine>
+  <cs:dataPointMarker>
+    <cs:lnRef idx="0">
+      <cs:styleClr val="auto"/>
+    </cs:lnRef>
+    <cs:fillRef idx="1">
+      <cs:styleClr val="auto"/>
+    </cs:fillRef>
+    <cs:effectRef idx="0"/>
+    <cs:fontRef idx="minor">
+      <a:schemeClr val="tx1"/>
+    </cs:fontRef>
+    <cs:spPr bwMode="auto">
+      <a:prstGeom prst="rect">
+        <a:avLst/>
+      </a:prstGeom>
+      <a:ln w="9525">
+        <a:solidFill>
+          <a:schemeClr val="phClr"/>
+        </a:solidFill>
+      </a:ln>
+    </cs:spPr>
+  </cs:dataPointMarker>
+  <cs:dataPointWireframe>
+    <cs:lnRef idx="0">
+      <cs:styleClr val="auto"/>
+    </cs:lnRef>
+    <cs:fillRef idx="1"/>
+    <cs:effectRef idx="0"/>
+    <cs:fontRef idx="minor">
+      <a:schemeClr val="tx1"/>
+    </cs:fontRef>
+    <cs:spPr bwMode="auto">
+      <a:prstGeom prst="rect">
+        <a:avLst/>
+      </a:prstGeom>
+      <a:ln w="9525" cap="rnd">
+        <a:solidFill>
+          <a:schemeClr val="phClr"/>
+        </a:solidFill>
+        <a:round/>
+      </a:ln>
+    </cs:spPr>
+  </cs:dataPointWireframe>
+  <cs:dataTable>
+    <cs:lnRef idx="0"/>
+    <cs:fillRef idx="0"/>
+    <cs:effectRef idx="0"/>
+    <cs:fontRef idx="minor">
+      <a:schemeClr val="tx1">
+        <a:lumMod val="65000"/>
+        <a:lumOff val="35000"/>
+      </a:schemeClr>
+    </cs:fontRef>
+    <cs:spPr bwMode="auto">
+      <a:prstGeom prst="rect">
+        <a:avLst/>
+      </a:prstGeom>
+      <a:noFill/>
+      <a:ln w="9525" cap="flat" cmpd="sng" algn="ctr">
+        <a:solidFill>
+          <a:schemeClr val="tx1">
+            <a:lumMod val="15000"/>
+            <a:lumOff val="85000"/>
+          </a:schemeClr>
+        </a:solidFill>
+        <a:round/>
+      </a:ln>
+    </cs:spPr>
+    <cs:defRPr sz="900"/>
+  </cs:dataTable>
+  <cs:downBar>
+    <cs:lnRef idx="0"/>
+    <cs:fillRef idx="0"/>
+    <cs:effectRef idx="0"/>
+    <cs:fontRef idx="minor">
+      <a:schemeClr val="dk1"/>
+    </cs:fontRef>
+    <cs:spPr bwMode="auto">
+      <a:prstGeom prst="rect">
+        <a:avLst/>
+      </a:prstGeom>
+      <a:solidFill>
+        <a:schemeClr val="dk1">
+          <a:lumMod val="65000"/>
+          <a:lumOff val="35000"/>
+        </a:schemeClr>
+      </a:solidFill>
+      <a:ln w="9525">
+        <a:solidFill>
+          <a:schemeClr val="tx1">
+            <a:lumMod val="65000"/>
+            <a:lumOff val="35000"/>
+          </a:schemeClr>
+        </a:solidFill>
+      </a:ln>
+    </cs:spPr>
+  </cs:downBar>
+  <cs:dropLine>
+    <cs:lnRef idx="0"/>
+    <cs:fillRef idx="0"/>
+    <cs:effectRef idx="0"/>
+    <cs:fontRef idx="minor">
+      <a:schemeClr val="tx1"/>
+    </cs:fontRef>
+    <cs:spPr bwMode="auto">
+      <a:prstGeom prst="rect">
+        <a:avLst/>
+      </a:prstGeom>
+      <a:ln w="9525" cap="flat" cmpd="sng" algn="ctr">
+        <a:solidFill>
+          <a:schemeClr val="tx1">
+            <a:lumMod val="35000"/>
+            <a:lumOff val="65000"/>
+          </a:schemeClr>
+        </a:solidFill>
+        <a:round/>
+      </a:ln>
+    </cs:spPr>
+  </cs:dropLine>
+  <cs:errorBar>
+    <cs:lnRef idx="0"/>
+    <cs:fillRef idx="0"/>
+    <cs:effectRef idx="0"/>
+    <cs:fontRef idx="minor">
+      <a:schemeClr val="tx1"/>
+    </cs:fontRef>
+    <cs:spPr bwMode="auto">
+      <a:prstGeom prst="rect">
+        <a:avLst/>
+      </a:prstGeom>
+      <a:ln w="9525" cap="flat" cmpd="sng" algn="ctr">
+        <a:solidFill>
+          <a:schemeClr val="tx1">
+            <a:lumMod val="65000"/>
+            <a:lumOff val="35000"/>
+          </a:schemeClr>
+        </a:solidFill>
+        <a:round/>
+      </a:ln>
+    </cs:spPr>
+  </cs:errorBar>
+  <cs:floor>
+    <cs:lnRef idx="0"/>
+    <cs:fillRef idx="0"/>
+    <cs:effectRef idx="0"/>
+    <cs:fontRef idx="minor">
+      <a:schemeClr val="tx1"/>
+    </cs:fontRef>
+    <cs:spPr bwMode="auto">
+      <a:prstGeom prst="rect">
+        <a:avLst/>
+      </a:prstGeom>
+      <a:noFill/>
+      <a:ln>
+        <a:noFill/>
+      </a:ln>
+    </cs:spPr>
+  </cs:floor>
+  <cs:gridlineMajor>
+    <cs:lnRef idx="0"/>
+    <cs:fillRef idx="0"/>
+    <cs:effectRef idx="0"/>
+    <cs:fontRef idx="minor">
+      <a:schemeClr val="tx1"/>
+    </cs:fontRef>
+    <cs:spPr bwMode="auto">
+      <a:prstGeom prst="rect">
+        <a:avLst/>
+      </a:prstGeom>
+      <a:ln w="9525" cap="flat" cmpd="sng" algn="ctr">
+        <a:solidFill>
+          <a:schemeClr val="tx1">
+            <a:lumMod val="15000"/>
+            <a:lumOff val="85000"/>
+          </a:schemeClr>
+        </a:solidFill>
+        <a:round/>
+      </a:ln>
+    </cs:spPr>
+  </cs:gridlineMajor>
+  <cs:gridlineMinor>
+    <cs:lnRef idx="0"/>
+    <cs:fillRef idx="0"/>
+    <cs:effectRef idx="0"/>
+    <cs:fontRef idx="minor">
+      <a:schemeClr val="tx1"/>
+    </cs:fontRef>
+    <cs:spPr bwMode="auto">
+      <a:prstGeom prst="rect">
+        <a:avLst/>
+      </a:prstGeom>
+      <a:ln w="9525" cap="flat" cmpd="sng" algn="ctr">
+        <a:solidFill>
+          <a:schemeClr val="tx1">
+            <a:lumMod val="5000"/>
+            <a:lumOff val="95000"/>
+          </a:schemeClr>
+        </a:solidFill>
+        <a:round/>
+      </a:ln>
+    </cs:spPr>
+  </cs:gridlineMinor>
+  <cs:hiLoLine>
+    <cs:lnRef idx="0"/>
+    <cs:fillRef idx="0"/>
+    <cs:effectRef idx="0"/>
+    <cs:fontRef idx="minor">
+      <a:schemeClr val="tx1"/>
+    </cs:fontRef>
+    <cs:spPr bwMode="auto">
+      <a:prstGeom prst="rect">
+        <a:avLst/>
+      </a:prstGeom>
+      <a:ln w="9525" cap="flat" cmpd="sng" algn="ctr">
+        <a:solidFill>
+          <a:schemeClr val="tx1">
+            <a:lumMod val="75000"/>
+            <a:lumOff val="25000"/>
+          </a:schemeClr>
+        </a:solidFill>
+        <a:round/>
+      </a:ln>
+    </cs:spPr>
+  </cs:hiLoLine>
+  <cs:leaderLine>
+    <cs:lnRef idx="0"/>
+    <cs:fillRef idx="0"/>
+    <cs:effectRef idx="0"/>
+    <cs:fontRef idx="minor">
+      <a:schemeClr val="tx1"/>
+    </cs:fontRef>
+    <cs:spPr bwMode="auto">
+      <a:prstGeom prst="rect">
+        <a:avLst/>
+      </a:prstGeom>
+      <a:ln w="9525" cap="flat" cmpd="sng" algn="ctr">
+        <a:solidFill>
+          <a:schemeClr val="tx1">
+            <a:lumMod val="35000"/>
+            <a:lumOff val="65000"/>
+          </a:schemeClr>
+        </a:solidFill>
+        <a:round/>
+      </a:ln>
+    </cs:spPr>
+  </cs:leaderLine>
+  <cs:legend>
+    <cs:lnRef idx="0"/>
+    <cs:fillRef idx="0"/>
+    <cs:effectRef idx="0"/>
+    <cs:fontRef idx="minor">
+      <a:schemeClr val="tx1">
+        <a:lumMod val="65000"/>
+        <a:lumOff val="35000"/>
+      </a:schemeClr>
+    </cs:fontRef>
+    <cs:defRPr sz="900"/>
+  </cs:legend>
+  <cs:plotArea>
+    <cs:lnRef idx="0"/>
+    <cs:fillRef idx="0"/>
+    <cs:effectRef idx="0"/>
+    <cs:fontRef idx="minor">
+      <a:schemeClr val="tx1"/>
+    </cs:fontRef>
+  </cs:plotArea>
+  <cs:plotArea3D>
+    <cs:lnRef idx="0"/>
+    <cs:fillRef idx="0"/>
+    <cs:effectRef idx="0"/>
+    <cs:fontRef idx="minor">
+      <a:schemeClr val="tx1"/>
+    </cs:fontRef>
+  </cs:plotArea3D>
+  <cs:seriesAxis>
+    <cs:lnRef idx="0"/>
+    <cs:fillRef idx="0"/>
+    <cs:effectRef idx="0"/>
+    <cs:fontRef idx="minor">
+      <a:schemeClr val="tx1">
+        <a:lumMod val="65000"/>
+        <a:lumOff val="35000"/>
+      </a:schemeClr>
+    </cs:fontRef>
+    <cs:defRPr sz="900"/>
+  </cs:seriesAxis>
+  <cs:seriesLine>
+    <cs:lnRef idx="0"/>
+    <cs:fillRef idx="0"/>
+    <cs:effectRef idx="0"/>
+    <cs:fontRef idx="minor">
+      <a:schemeClr val="tx1"/>
+    </cs:fontRef>
+    <cs:spPr bwMode="auto">
+      <a:prstGeom prst="rect">
+        <a:avLst/>
+      </a:prstGeom>
+      <a:ln w="9525" cap="flat" cmpd="sng" algn="ctr">
+        <a:solidFill>
+          <a:schemeClr val="tx1">
+            <a:lumMod val="35000"/>
+            <a:lumOff val="65000"/>
+          </a:schemeClr>
+        </a:solidFill>
+        <a:round/>
+      </a:ln>
+    </cs:spPr>
+  </cs:seriesLine>
+  <cs:title>
+    <cs:lnRef idx="0"/>
+    <cs:fillRef idx="0"/>
+    <cs:effectRef idx="0"/>
+    <cs:fontRef idx="minor">
+      <a:schemeClr val="tx1">
+        <a:lumMod val="65000"/>
+        <a:lumOff val="35000"/>
+      </a:schemeClr>
+    </cs:fontRef>
+    <cs:defRPr sz="1400" b="0" spc="0"/>
+  </cs:title>
+  <cs:trendline>
+    <cs:lnRef idx="0">
+      <cs:styleClr val="auto"/>
+    </cs:lnRef>
+    <cs:fillRef idx="0"/>
+    <cs:effectRef idx="0"/>
+    <cs:fontRef idx="minor">
+      <a:schemeClr val="tx1"/>
+    </cs:fontRef>
+    <cs:spPr bwMode="auto">
+      <a:prstGeom prst="rect">
+        <a:avLst/>
+      </a:prstGeom>
+      <a:ln w="19050" cap="rnd">
+        <a:solidFill>
+          <a:schemeClr val="phClr"/>
+        </a:solidFill>
+        <a:prstDash val="sysDot"/>
+      </a:ln>
+    </cs:spPr>
+  </cs:trendline>
+  <cs:trendlineLabel>
+    <cs:lnRef idx="0"/>
+    <cs:fillRef idx="0"/>
+    <cs:effectRef idx="0"/>
+    <cs:fontRef idx="minor">
+      <a:schemeClr val="tx1">
+        <a:lumMod val="65000"/>
+        <a:lumOff val="35000"/>
+      </a:schemeClr>
+    </cs:fontRef>
+    <cs:defRPr sz="900"/>
+  </cs:trendlineLabel>
+  <cs:upBar>
+    <cs:lnRef idx="0"/>
+    <cs:fillRef idx="0"/>
+    <cs:effectRef idx="0"/>
+    <cs:fontRef idx="minor">
+      <a:schemeClr val="dk1"/>
+    </cs:fontRef>
+    <cs:spPr bwMode="auto">
+      <a:prstGeom prst="rect">
+        <a:avLst/>
+      </a:prstGeom>
+      <a:solidFill>
+        <a:schemeClr val="lt1"/>
+      </a:solidFill>
+      <a:ln w="9525">
+        <a:solidFill>
+          <a:schemeClr val="tx1">
+            <a:lumMod val="15000"/>
+            <a:lumOff val="85000"/>
+          </a:schemeClr>
+        </a:solidFill>
+      </a:ln>
+    </cs:spPr>
+  </cs:upBar>
+  <cs:valueAxis>
+    <cs:lnRef idx="0"/>
+    <cs:fillRef idx="0"/>
+    <cs:effectRef idx="0"/>
+    <cs:fontRef idx="minor">
+      <a:schemeClr val="tx1">
+        <a:lumMod val="65000"/>
+        <a:lumOff val="35000"/>
+      </a:schemeClr>
+    </cs:fontRef>
+    <cs:defRPr sz="900"/>
+  </cs:valueAxis>
+  <cs:wall>
+    <cs:lnRef idx="0"/>
+    <cs:fillRef idx="0"/>
+    <cs:effectRef idx="0"/>
+    <cs:fontRef idx="minor">
+      <a:schemeClr val="tx1"/>
+    </cs:fontRef>
+    <cs:spPr bwMode="auto">
+      <a:prstGeom prst="rect">
+        <a:avLst/>
+      </a:prstGeom>
+      <a:noFill/>
+      <a:ln>
+        <a:noFill/>
+      </a:ln>
+    </cs:spPr>
+  </cs:wall>
+  <cs:dataPointMarkerLayout symbol="circle" size="5"/>
+</cs:chartStyle>
+</file>
+
 <file path=word/theme/theme1.xml><?xml version="1.0" encoding="utf-8"?>
 <a:theme xmlns:a="http://schemas.openxmlformats.org/drawingml/2006/main" xmlns:r="http://schemas.openxmlformats.org/officeDocument/2006/relationships" xmlns:p="http://schemas.openxmlformats.org/presentationml/2006/main" name="Office Theme">
   <a:themeElements>

</xml_diff>